<commit_message>
Adição dos detalhes do isic-downloader em Python.
</commit_message>
<xml_diff>
--- a/monografia.docx
+++ b/monografia.docx
@@ -1,6 +1,6 @@
 
 <file path=word/document.xml><?xml version="1.0" encoding="utf-8"?>
-<w:document xmlns:wpc="http://schemas.microsoft.com/office/word/2010/wordprocessingCanvas" xmlns:mc="http://schemas.openxmlformats.org/markup-compatibility/2006" xmlns:o="urn:schemas-microsoft-com:office:office" xmlns:r="http://schemas.openxmlformats.org/officeDocument/2006/relationships" xmlns:m="http://schemas.openxmlformats.org/officeDocument/2006/math" xmlns:v="urn:schemas-microsoft-com:vml" xmlns:wp14="http://schemas.microsoft.com/office/word/2010/wordprocessingDrawing" xmlns:wp="http://schemas.openxmlformats.org/drawingml/2006/wordprocessingDrawing" xmlns:w10="urn:schemas-microsoft-com:office:word" xmlns:w="http://schemas.openxmlformats.org/wordprocessingml/2006/main" xmlns:w14="http://schemas.microsoft.com/office/word/2010/wordml" xmlns:w15="http://schemas.microsoft.com/office/word/2012/wordml" xmlns:wpg="http://schemas.microsoft.com/office/word/2010/wordprocessingGroup" xmlns:wpi="http://schemas.microsoft.com/office/word/2010/wordprocessingInk" xmlns:wne="http://schemas.microsoft.com/office/word/2006/wordml" xmlns:wps="http://schemas.microsoft.com/office/word/2010/wordprocessingShape" mc:Ignorable="w14 w15 wp14">
+<w:document xmlns:wpc="http://schemas.microsoft.com/office/word/2010/wordprocessingCanvas" xmlns:cx="http://schemas.microsoft.com/office/drawing/2014/chartex" xmlns:cx1="http://schemas.microsoft.com/office/drawing/2015/9/8/chartex" xmlns:cx2="http://schemas.microsoft.com/office/drawing/2015/10/21/chartex" xmlns:cx3="http://schemas.microsoft.com/office/drawing/2016/5/9/chartex" xmlns:cx4="http://schemas.microsoft.com/office/drawing/2016/5/10/chartex" xmlns:cx5="http://schemas.microsoft.com/office/drawing/2016/5/11/chartex" xmlns:cx6="http://schemas.microsoft.com/office/drawing/2016/5/12/chartex" xmlns:cx7="http://schemas.microsoft.com/office/drawing/2016/5/13/chartex" xmlns:cx8="http://schemas.microsoft.com/office/drawing/2016/5/14/chartex" xmlns:mc="http://schemas.openxmlformats.org/markup-compatibility/2006" xmlns:aink="http://schemas.microsoft.com/office/drawing/2016/ink" xmlns:am3d="http://schemas.microsoft.com/office/drawing/2017/model3d" xmlns:o="urn:schemas-microsoft-com:office:office" xmlns:r="http://schemas.openxmlformats.org/officeDocument/2006/relationships" xmlns:m="http://schemas.openxmlformats.org/officeDocument/2006/math" xmlns:v="urn:schemas-microsoft-com:vml" xmlns:wp14="http://schemas.microsoft.com/office/word/2010/wordprocessingDrawing" xmlns:wp="http://schemas.openxmlformats.org/drawingml/2006/wordprocessingDrawing" xmlns:w10="urn:schemas-microsoft-com:office:word" xmlns:w="http://schemas.openxmlformats.org/wordprocessingml/2006/main" xmlns:w14="http://schemas.microsoft.com/office/word/2010/wordml" xmlns:w15="http://schemas.microsoft.com/office/word/2012/wordml" xmlns:w16cid="http://schemas.microsoft.com/office/word/2016/wordml/cid" xmlns:w16se="http://schemas.microsoft.com/office/word/2015/wordml/symex" xmlns:wpg="http://schemas.microsoft.com/office/word/2010/wordprocessingGroup" xmlns:wpi="http://schemas.microsoft.com/office/word/2010/wordprocessingInk" xmlns:wne="http://schemas.microsoft.com/office/word/2006/wordml" xmlns:wps="http://schemas.microsoft.com/office/word/2010/wordprocessingShape" mc:Ignorable="w14 w15 w16se w16cid wp14">
   <w:body>
     <w:p>
       <w:pPr>
@@ -730,8 +730,33 @@
           <w:b/>
           <w:bCs/>
         </w:rPr>
-        <w:t>Me. Giuliano Araujo Bertoti</w:t>
-      </w:r>
+        <w:t xml:space="preserve">Me. Giuliano </w:t>
+      </w:r>
+      <w:proofErr w:type="spellStart"/>
+      <w:r>
+        <w:rPr>
+          <w:b/>
+          <w:bCs/>
+        </w:rPr>
+        <w:t>Araujo</w:t>
+      </w:r>
+      <w:proofErr w:type="spellEnd"/>
+      <w:r>
+        <w:rPr>
+          <w:b/>
+          <w:bCs/>
+        </w:rPr>
+        <w:t xml:space="preserve"> </w:t>
+      </w:r>
+      <w:proofErr w:type="spellStart"/>
+      <w:r>
+        <w:rPr>
+          <w:b/>
+          <w:bCs/>
+        </w:rPr>
+        <w:t>Bertoti</w:t>
+      </w:r>
+      <w:proofErr w:type="spellEnd"/>
     </w:p>
     <w:p>
       <w:pPr>
@@ -943,7 +968,15 @@
                     <w:ind w:left="0" w:firstLine="567"/>
                   </w:pPr>
                   <w:r>
-                    <w:t>Utilização de Deep Learning para o auxílio na detecção de câncer de pele.</w:t>
+                    <w:t xml:space="preserve">Utilização de </w:t>
+                  </w:r>
+                  <w:proofErr w:type="spellStart"/>
+                  <w:r>
+                    <w:t>Deep</w:t>
+                  </w:r>
+                  <w:proofErr w:type="spellEnd"/>
+                  <w:r>
+                    <w:t xml:space="preserve"> Learning para o auxílio na detecção de câncer de pele.</w:t>
                   </w:r>
                 </w:p>
                 <w:p>
@@ -1025,7 +1058,23 @@
                       <w:sz w:val="20"/>
                       <w:szCs w:val="20"/>
                     </w:rPr>
-                    <w:t>FATEC de São José dos Campos: Professor Jessen Vidal, 20XX.</w:t>
+                    <w:t xml:space="preserve">FATEC de São José dos Campos: Professor </w:t>
+                  </w:r>
+                  <w:proofErr w:type="spellStart"/>
+                  <w:r>
+                    <w:rPr>
+                      <w:sz w:val="20"/>
+                      <w:szCs w:val="20"/>
+                    </w:rPr>
+                    <w:t>Jessen</w:t>
+                  </w:r>
+                  <w:proofErr w:type="spellEnd"/>
+                  <w:r>
+                    <w:rPr>
+                      <w:sz w:val="20"/>
+                      <w:szCs w:val="20"/>
+                    </w:rPr>
+                    <w:t xml:space="preserve"> Vidal, 20XX.</w:t>
                   </w:r>
                 </w:p>
                 <w:p>
@@ -1042,8 +1091,33 @@
                       <w:sz w:val="20"/>
                       <w:szCs w:val="20"/>
                     </w:rPr>
-                    <w:t>Orientador: Me. Giuliano Araujo Bertoti</w:t>
+                    <w:t xml:space="preserve">Orientador: Me. Giuliano </w:t>
                   </w:r>
+                  <w:proofErr w:type="spellStart"/>
+                  <w:r>
+                    <w:rPr>
+                      <w:sz w:val="20"/>
+                      <w:szCs w:val="20"/>
+                    </w:rPr>
+                    <w:t>Araujo</w:t>
+                  </w:r>
+                  <w:proofErr w:type="spellEnd"/>
+                  <w:r>
+                    <w:rPr>
+                      <w:sz w:val="20"/>
+                      <w:szCs w:val="20"/>
+                    </w:rPr>
+                    <w:t xml:space="preserve"> </w:t>
+                  </w:r>
+                  <w:proofErr w:type="spellStart"/>
+                  <w:r>
+                    <w:rPr>
+                      <w:sz w:val="20"/>
+                      <w:szCs w:val="20"/>
+                    </w:rPr>
+                    <w:t>Bertoti</w:t>
+                  </w:r>
+                  <w:proofErr w:type="spellEnd"/>
                 </w:p>
                 <w:p>
                   <w:pPr>
@@ -1087,14 +1161,46 @@
                       <w:sz w:val="20"/>
                       <w:szCs w:val="20"/>
                     </w:rPr>
-                    <w:t>1. Deep Learning. 2. Câncer de pele. 3. Redes neurais.</w:t>
+                    <w:t xml:space="preserve">1. </w:t>
+                  </w:r>
+                  <w:proofErr w:type="spellStart"/>
+                  <w:r>
+                    <w:rPr>
+                      <w:sz w:val="20"/>
+                      <w:szCs w:val="20"/>
+                    </w:rPr>
+                    <w:t>Deep</w:t>
+                  </w:r>
+                  <w:proofErr w:type="spellEnd"/>
+                  <w:r>
+                    <w:rPr>
+                      <w:sz w:val="20"/>
+                      <w:szCs w:val="20"/>
+                    </w:rPr>
+                    <w:t xml:space="preserve"> Learning. 2. Câncer de pele. 3. Redes neurais.</w:t>
                   </w:r>
                   <w:r>
                     <w:rPr>
                       <w:sz w:val="20"/>
                       <w:szCs w:val="20"/>
                     </w:rPr>
-                    <w:t xml:space="preserve"> I. Faculdade de Tecnologia. FATEC de São José dos Campos: Professor Jessen Vidal.</w:t>
+                    <w:t xml:space="preserve"> I. Faculdade de Tecnologia. FATEC de São José dos Campos: Professor </w:t>
+                  </w:r>
+                  <w:proofErr w:type="spellStart"/>
+                  <w:r>
+                    <w:rPr>
+                      <w:sz w:val="20"/>
+                      <w:szCs w:val="20"/>
+                    </w:rPr>
+                    <w:t>Jessen</w:t>
+                  </w:r>
+                  <w:proofErr w:type="spellEnd"/>
+                  <w:r>
+                    <w:rPr>
+                      <w:sz w:val="20"/>
+                      <w:szCs w:val="20"/>
+                    </w:rPr>
+                    <w:t xml:space="preserve"> Vidal.</w:t>
                   </w:r>
                   <w:r>
                     <w:t xml:space="preserve"> </w:t>
@@ -1215,7 +1321,23 @@
           <w:b/>
           <w:bCs/>
         </w:rPr>
-        <w:t>Utilização de Deep Learning no Auxílio na Detecção de Câncer de Pele</w:t>
+        <w:t xml:space="preserve">Utilização de </w:t>
+      </w:r>
+      <w:proofErr w:type="spellStart"/>
+      <w:r>
+        <w:rPr>
+          <w:b/>
+          <w:bCs/>
+        </w:rPr>
+        <w:t>Deep</w:t>
+      </w:r>
+      <w:proofErr w:type="spellEnd"/>
+      <w:r>
+        <w:rPr>
+          <w:b/>
+          <w:bCs/>
+        </w:rPr>
+        <w:t xml:space="preserve"> Learning no Auxílio na Detecção de Câncer de Pele</w:t>
       </w:r>
       <w:r>
         <w:rPr>
@@ -1240,7 +1362,15 @@
         <w:t xml:space="preserve"> 999f</w:t>
       </w:r>
       <w:r>
-        <w:t>. Trabalho de Graduação - FATEC de São José dos Campos: Professor Jessen Vidal.</w:t>
+        <w:t xml:space="preserve">. Trabalho de Graduação - FATEC de São José dos Campos: Professor </w:t>
+      </w:r>
+      <w:proofErr w:type="spellStart"/>
+      <w:r>
+        <w:t>Jessen</w:t>
+      </w:r>
+      <w:proofErr w:type="spellEnd"/>
+      <w:r>
+        <w:t xml:space="preserve"> Vidal.</w:t>
       </w:r>
     </w:p>
     <w:p/>
@@ -1282,7 +1412,15 @@
         <w:t xml:space="preserve">TÍTULO DO TRABALHO: </w:t>
       </w:r>
       <w:r>
-        <w:t>Utilização de Deep Learning no Auxílio na Detecção de Câncer de Pele.</w:t>
+        <w:t xml:space="preserve">Utilização de </w:t>
+      </w:r>
+      <w:proofErr w:type="spellStart"/>
+      <w:r>
+        <w:t>Deep</w:t>
+      </w:r>
+      <w:proofErr w:type="spellEnd"/>
+      <w:r>
+        <w:t xml:space="preserve"> Learning no Auxílio na Detecção de Câncer de Pele.</w:t>
       </w:r>
     </w:p>
     <w:p>
@@ -1304,7 +1442,15 @@
         <w:spacing w:line="240" w:lineRule="auto"/>
       </w:pPr>
       <w:r>
-        <w:t>É concedida à FATEC de São José dos Campos: Professor Jessen Vidal permissão para reproduzir cópias deste Trabalho e para emprestar ou vender cópias somente para propósitos acadêmicos e científicos. O autor reserva outros direitos de publicação e nenhuma parte deste Trabalho pode ser reproduzida sem a autorização do autor.</w:t>
+        <w:t xml:space="preserve">É concedida à FATEC de São José dos Campos: Professor </w:t>
+      </w:r>
+      <w:proofErr w:type="spellStart"/>
+      <w:r>
+        <w:t>Jessen</w:t>
+      </w:r>
+      <w:proofErr w:type="spellEnd"/>
+      <w:r>
+        <w:t xml:space="preserve"> Vidal permissão para reproduzir cópias deste Trabalho e para emprestar ou vender cópias somente para propósitos acadêmicos e científicos. O autor reserva outros direitos de publicação e nenhuma parte deste Trabalho pode ser reproduzida sem a autorização do autor.</w:t>
       </w:r>
     </w:p>
     <w:p>
@@ -1628,7 +1774,39 @@
           <w:b/>
           <w:bCs/>
         </w:rPr>
-        <w:t>Me. Giuliano Araujo Bertoti – FATEC São José dos Campos</w:t>
+        <w:t xml:space="preserve">Me. Giuliano </w:t>
+      </w:r>
+      <w:proofErr w:type="spellStart"/>
+      <w:r>
+        <w:rPr>
+          <w:b/>
+          <w:bCs/>
+        </w:rPr>
+        <w:t>Araujo</w:t>
+      </w:r>
+      <w:proofErr w:type="spellEnd"/>
+      <w:r>
+        <w:rPr>
+          <w:b/>
+          <w:bCs/>
+        </w:rPr>
+        <w:t xml:space="preserve"> </w:t>
+      </w:r>
+      <w:proofErr w:type="spellStart"/>
+      <w:r>
+        <w:rPr>
+          <w:b/>
+          <w:bCs/>
+        </w:rPr>
+        <w:t>Bertoti</w:t>
+      </w:r>
+      <w:proofErr w:type="spellEnd"/>
+      <w:r>
+        <w:rPr>
+          <w:b/>
+          <w:bCs/>
+        </w:rPr>
+        <w:t xml:space="preserve"> – FATEC São José dos Campos</w:t>
       </w:r>
     </w:p>
     <w:p>
@@ -1918,7 +2096,18 @@
         <w:jc w:val="both"/>
       </w:pPr>
       <w:r>
-        <w:t>Agradeço a todos os professores da Faculdade de Tecnologia de São Paulo – Professor Jessen Vidal, pela imensa oportunidade de ser desafiado nas questões que estavam mais pendentes na minha carreira</w:t>
+        <w:t xml:space="preserve">Agradeço a todos os professores da Faculdade de Tecnologia de São Paulo – Professor </w:t>
+      </w:r>
+      <w:proofErr w:type="spellStart"/>
+      <w:r>
+        <w:t>Jessen</w:t>
+      </w:r>
+      <w:proofErr w:type="spellEnd"/>
+      <w:r>
+        <w:t xml:space="preserve"> Vidal, pela imensa oportunidade de ser desafiado nas questões que estavam mais pendentes na minha carreira</w:t>
+      </w:r>
+      <w:r>
+        <w:t xml:space="preserve"> profissional</w:t>
       </w:r>
       <w:r>
         <w:t>.</w:t>
@@ -1940,16 +2129,41 @@
         <w:t>, agradeço</w:t>
       </w:r>
       <w:r>
-        <w:t xml:space="preserve"> o orientador desse trabalho, Professor Me. Giuliano Araujo Bertoti por ter me incentivado </w:t>
+        <w:t xml:space="preserve"> o orientador desse trabalho, Professor Me. Giuliano </w:t>
+      </w:r>
+      <w:proofErr w:type="spellStart"/>
+      <w:r>
+        <w:t>Araujo</w:t>
+      </w:r>
+      <w:proofErr w:type="spellEnd"/>
+      <w:r>
+        <w:t xml:space="preserve"> </w:t>
+      </w:r>
+      <w:proofErr w:type="spellStart"/>
+      <w:r>
+        <w:t>Bertoti</w:t>
+      </w:r>
+      <w:proofErr w:type="spellEnd"/>
+      <w:r>
+        <w:t xml:space="preserve"> por ter me incentivado </w:t>
       </w:r>
       <w:r>
         <w:t>a</w:t>
       </w:r>
       <w:r>
-        <w:t xml:space="preserve"> abordar esse tema e abrir meus olhos para que este trabalho fuja dos padrões esperados </w:t>
-      </w:r>
-      <w:r>
-        <w:t>na conclusão do curso.</w:t>
+        <w:t xml:space="preserve"> abordar esse tema e </w:t>
+      </w:r>
+      <w:r>
+        <w:t xml:space="preserve">desafiar-me com este </w:t>
+      </w:r>
+      <w:r>
+        <w:t xml:space="preserve">trabalho </w:t>
+      </w:r>
+      <w:r>
+        <w:t xml:space="preserve">no qual supera as expectativas de um trabalho de </w:t>
+      </w:r>
+      <w:r>
+        <w:t>conclusão do curso.</w:t>
       </w:r>
     </w:p>
     <w:p>
@@ -1959,7 +2173,15 @@
         <w:jc w:val="both"/>
       </w:pPr>
       <w:r>
-        <w:t>Agradeço, também, o Professor Me. Eduardo Sakaue no qual foi meu mentor na vida profissional e proporcionou novos desafios a serem experimentados.</w:t>
+        <w:t xml:space="preserve">Agradeço, também, o Professor Me. Eduardo </w:t>
+      </w:r>
+      <w:proofErr w:type="spellStart"/>
+      <w:r>
+        <w:t>Sakaue</w:t>
+      </w:r>
+      <w:proofErr w:type="spellEnd"/>
+      <w:r>
+        <w:t xml:space="preserve"> no qual foi meu mentor na vida profissional e proporcionou novos desafios a serem experimentados.</w:t>
       </w:r>
     </w:p>
     <w:p>
@@ -4185,11 +4407,19 @@
       <w:r>
         <w:tab/>
       </w:r>
+      <w:proofErr w:type="spellStart"/>
       <w:r>
         <w:rPr>
           <w:i/>
         </w:rPr>
-        <w:t>Deep Learning</w:t>
+        <w:t>Deep</w:t>
+      </w:r>
+      <w:proofErr w:type="spellEnd"/>
+      <w:r>
+        <w:rPr>
+          <w:i/>
+        </w:rPr>
+        <w:t xml:space="preserve"> Learning</w:t>
       </w:r>
     </w:p>
     <w:p>
@@ -4254,8 +4484,16 @@
         <w:rPr>
           <w:lang w:val="en-US"/>
         </w:rPr>
-        <w:t>Rede Neunal</w:t>
-      </w:r>
+        <w:t xml:space="preserve">Rede </w:t>
+      </w:r>
+      <w:proofErr w:type="spellStart"/>
+      <w:r>
+        <w:rPr>
+          <w:lang w:val="en-US"/>
+        </w:rPr>
+        <w:t>Neunal</w:t>
+      </w:r>
+      <w:proofErr w:type="spellEnd"/>
     </w:p>
     <w:p>
       <w:pPr>
@@ -4278,13 +4516,23 @@
         </w:rPr>
         <w:tab/>
       </w:r>
+      <w:proofErr w:type="spellStart"/>
       <w:r>
         <w:rPr>
           <w:i/>
           <w:iCs/>
           <w:lang w:val="en-US"/>
         </w:rPr>
-        <w:t>Covolutional Neural Network</w:t>
+        <w:t>Covolutional</w:t>
+      </w:r>
+      <w:proofErr w:type="spellEnd"/>
+      <w:r>
+        <w:rPr>
+          <w:i/>
+          <w:iCs/>
+          <w:lang w:val="en-US"/>
+        </w:rPr>
+        <w:t xml:space="preserve"> Neural Network</w:t>
       </w:r>
     </w:p>
     <w:p>
@@ -4341,33 +4589,74 @@
         </w:rPr>
         <w:tab/>
       </w:r>
+      <w:proofErr w:type="spellStart"/>
       <w:r>
         <w:rPr>
           <w:i/>
           <w:lang w:val="en-US"/>
         </w:rPr>
-        <w:t>HyperText Transfer Protocol</w:t>
-      </w:r>
-    </w:p>
-    <w:p>
-      <w:pPr>
-        <w:spacing w:line="360" w:lineRule="auto"/>
+        <w:t>HyperText</w:t>
+      </w:r>
+      <w:proofErr w:type="spellEnd"/>
+      <w:r>
         <w:rPr>
           <w:i/>
-        </w:rPr>
-      </w:pPr>
+          <w:lang w:val="en-US"/>
+        </w:rPr>
+        <w:t xml:space="preserve"> Transfer Protocol</w:t>
+      </w:r>
+    </w:p>
+    <w:p>
+      <w:pPr>
+        <w:spacing w:line="360" w:lineRule="auto"/>
+        <w:rPr>
+          <w:i/>
+        </w:rPr>
+      </w:pPr>
+      <w:proofErr w:type="spellStart"/>
       <w:r>
         <w:t>Rest</w:t>
       </w:r>
+      <w:proofErr w:type="spellEnd"/>
       <w:r>
         <w:tab/>
       </w:r>
+      <w:proofErr w:type="spellStart"/>
       <w:r>
         <w:rPr>
           <w:i/>
         </w:rPr>
-        <w:t>Representational State Transfer</w:t>
-      </w:r>
+        <w:t>Representational</w:t>
+      </w:r>
+      <w:proofErr w:type="spellEnd"/>
+      <w:r>
+        <w:rPr>
+          <w:i/>
+        </w:rPr>
+        <w:t xml:space="preserve"> </w:t>
+      </w:r>
+      <w:proofErr w:type="spellStart"/>
+      <w:r>
+        <w:rPr>
+          <w:i/>
+        </w:rPr>
+        <w:t>State</w:t>
+      </w:r>
+      <w:proofErr w:type="spellEnd"/>
+      <w:r>
+        <w:rPr>
+          <w:i/>
+        </w:rPr>
+        <w:t xml:space="preserve"> </w:t>
+      </w:r>
+      <w:proofErr w:type="spellStart"/>
+      <w:r>
+        <w:rPr>
+          <w:i/>
+        </w:rPr>
+        <w:t>Transfer</w:t>
+      </w:r>
+      <w:proofErr w:type="spellEnd"/>
     </w:p>
     <w:p>
       <w:pPr>
@@ -4734,6 +5023,7 @@
       <w:pPr>
         <w:spacing w:line="360" w:lineRule="auto"/>
       </w:pPr>
+      <w:proofErr w:type="gramStart"/>
       <w:r>
         <w:t>Σ</w:t>
       </w:r>
@@ -4746,6 +5036,7 @@
       <w:r>
         <w:t>Somatória</w:t>
       </w:r>
+      <w:proofErr w:type="gramEnd"/>
     </w:p>
     <w:p>
       <w:pPr>
@@ -5175,7 +5466,7 @@
         </w:rPr>
         <w:fldChar w:fldCharType="separate"/>
       </w:r>
-      <w:hyperlink w:anchor="_Toc532239379" w:history="1">
+      <w:hyperlink w:anchor="_Toc17919109" w:history="1">
         <w:r>
           <w:rPr>
             <w:rStyle w:val="Hyperlink"/>
@@ -5202,7 +5493,7 @@
             <w:noProof/>
             <w:webHidden/>
           </w:rPr>
-          <w:instrText xml:space="preserve"> PAGEREF _Toc532239379 \h </w:instrText>
+          <w:instrText xml:space="preserve"> PAGEREF _Toc17919109 \h </w:instrText>
         </w:r>
         <w:r>
           <w:rPr>
@@ -5246,7 +5537,7 @@
           <w:szCs w:val="22"/>
         </w:rPr>
       </w:pPr>
-      <w:hyperlink w:anchor="_Toc532239380" w:history="1">
+      <w:hyperlink w:anchor="_Toc17919110" w:history="1">
         <w:r>
           <w:rPr>
             <w:rStyle w:val="Hyperlink"/>
@@ -5273,7 +5564,7 @@
             <w:noProof/>
             <w:webHidden/>
           </w:rPr>
-          <w:instrText xml:space="preserve"> PAGEREF _Toc532239380 \h </w:instrText>
+          <w:instrText xml:space="preserve"> PAGEREF _Toc17919110 \h </w:instrText>
         </w:r>
         <w:r>
           <w:rPr>
@@ -5317,7 +5608,7 @@
           <w:szCs w:val="22"/>
         </w:rPr>
       </w:pPr>
-      <w:hyperlink w:anchor="_Toc532239381" w:history="1">
+      <w:hyperlink w:anchor="_Toc17919111" w:history="1">
         <w:r>
           <w:rPr>
             <w:rStyle w:val="Hyperlink"/>
@@ -5344,7 +5635,7 @@
             <w:noProof/>
             <w:webHidden/>
           </w:rPr>
-          <w:instrText xml:space="preserve"> PAGEREF _Toc532239381 \h </w:instrText>
+          <w:instrText xml:space="preserve"> PAGEREF _Toc17919111 \h </w:instrText>
         </w:r>
         <w:r>
           <w:rPr>
@@ -5390,7 +5681,7 @@
           <w:szCs w:val="22"/>
         </w:rPr>
       </w:pPr>
-      <w:hyperlink w:anchor="_Toc532239382" w:history="1">
+      <w:hyperlink w:anchor="_Toc17919112" w:history="1">
         <w:r>
           <w:rPr>
             <w:rStyle w:val="Hyperlink"/>
@@ -5417,7 +5708,7 @@
             <w:noProof/>
             <w:webHidden/>
           </w:rPr>
-          <w:instrText xml:space="preserve"> PAGEREF _Toc532239382 \h </w:instrText>
+          <w:instrText xml:space="preserve"> PAGEREF _Toc17919112 \h </w:instrText>
         </w:r>
         <w:r>
           <w:rPr>
@@ -5461,7 +5752,7 @@
           <w:szCs w:val="22"/>
         </w:rPr>
       </w:pPr>
-      <w:hyperlink w:anchor="_Toc532239383" w:history="1">
+      <w:hyperlink w:anchor="_Toc17919113" w:history="1">
         <w:r>
           <w:rPr>
             <w:rStyle w:val="Hyperlink"/>
@@ -5488,7 +5779,7 @@
             <w:noProof/>
             <w:webHidden/>
           </w:rPr>
-          <w:instrText xml:space="preserve"> PAGEREF _Toc532239383 \h </w:instrText>
+          <w:instrText xml:space="preserve"> PAGEREF _Toc17919113 \h </w:instrText>
         </w:r>
         <w:r>
           <w:rPr>
@@ -5532,7 +5823,7 @@
           <w:szCs w:val="22"/>
         </w:rPr>
       </w:pPr>
-      <w:hyperlink w:anchor="_Toc532239384" w:history="1">
+      <w:hyperlink w:anchor="_Toc17919114" w:history="1">
         <w:r>
           <w:rPr>
             <w:rStyle w:val="Hyperlink"/>
@@ -5559,7 +5850,7 @@
             <w:noProof/>
             <w:webHidden/>
           </w:rPr>
-          <w:instrText xml:space="preserve"> PAGEREF _Toc532239384 \h </w:instrText>
+          <w:instrText xml:space="preserve"> PAGEREF _Toc17919114 \h </w:instrText>
         </w:r>
         <w:r>
           <w:rPr>
@@ -5603,7 +5894,7 @@
           <w:szCs w:val="22"/>
         </w:rPr>
       </w:pPr>
-      <w:hyperlink w:anchor="_Toc532239385" w:history="1">
+      <w:hyperlink w:anchor="_Toc17919115" w:history="1">
         <w:r>
           <w:rPr>
             <w:rStyle w:val="Hyperlink"/>
@@ -5630,7 +5921,7 @@
             <w:noProof/>
             <w:webHidden/>
           </w:rPr>
-          <w:instrText xml:space="preserve"> PAGEREF _Toc532239385 \h </w:instrText>
+          <w:instrText xml:space="preserve"> PAGEREF _Toc17919115 \h </w:instrText>
         </w:r>
         <w:r>
           <w:rPr>
@@ -5674,7 +5965,7 @@
           <w:szCs w:val="22"/>
         </w:rPr>
       </w:pPr>
-      <w:hyperlink w:anchor="_Toc532239386" w:history="1">
+      <w:hyperlink w:anchor="_Toc17919116" w:history="1">
         <w:r>
           <w:rPr>
             <w:rStyle w:val="Hyperlink"/>
@@ -5701,7 +5992,7 @@
             <w:noProof/>
             <w:webHidden/>
           </w:rPr>
-          <w:instrText xml:space="preserve"> PAGEREF _Toc532239386 \h </w:instrText>
+          <w:instrText xml:space="preserve"> PAGEREF _Toc17919116 \h </w:instrText>
         </w:r>
         <w:r>
           <w:rPr>
@@ -5745,7 +6036,7 @@
           <w:szCs w:val="22"/>
         </w:rPr>
       </w:pPr>
-      <w:hyperlink w:anchor="_Toc532239387" w:history="1">
+      <w:hyperlink w:anchor="_Toc17919117" w:history="1">
         <w:r>
           <w:rPr>
             <w:rStyle w:val="Hyperlink"/>
@@ -5780,7 +6071,7 @@
             <w:noProof/>
             <w:webHidden/>
           </w:rPr>
-          <w:instrText xml:space="preserve"> PAGEREF _Toc532239387 \h </w:instrText>
+          <w:instrText xml:space="preserve"> PAGEREF _Toc17919117 \h </w:instrText>
         </w:r>
         <w:r>
           <w:rPr>
@@ -5824,7 +6115,7 @@
           <w:szCs w:val="22"/>
         </w:rPr>
       </w:pPr>
-      <w:hyperlink w:anchor="_Toc532239388" w:history="1">
+      <w:hyperlink w:anchor="_Toc17919118" w:history="1">
         <w:r>
           <w:rPr>
             <w:rStyle w:val="Hyperlink"/>
@@ -5851,7 +6142,7 @@
             <w:noProof/>
             <w:webHidden/>
           </w:rPr>
-          <w:instrText xml:space="preserve"> PAGEREF _Toc532239388 \h </w:instrText>
+          <w:instrText xml:space="preserve"> PAGEREF _Toc17919118 \h </w:instrText>
         </w:r>
         <w:r>
           <w:rPr>
@@ -5895,7 +6186,7 @@
           <w:szCs w:val="22"/>
         </w:rPr>
       </w:pPr>
-      <w:hyperlink w:anchor="_Toc532239389" w:history="1">
+      <w:hyperlink w:anchor="_Toc17919119" w:history="1">
         <w:r>
           <w:rPr>
             <w:rStyle w:val="Hyperlink"/>
@@ -5922,7 +6213,7 @@
             <w:noProof/>
             <w:webHidden/>
           </w:rPr>
-          <w:instrText xml:space="preserve"> PAGEREF _Toc532239389 \h </w:instrText>
+          <w:instrText xml:space="preserve"> PAGEREF _Toc17919119 \h </w:instrText>
         </w:r>
         <w:r>
           <w:rPr>
@@ -5966,7 +6257,7 @@
           <w:szCs w:val="22"/>
         </w:rPr>
       </w:pPr>
-      <w:hyperlink w:anchor="_Toc532239390" w:history="1">
+      <w:hyperlink w:anchor="_Toc17919120" w:history="1">
         <w:r>
           <w:rPr>
             <w:rStyle w:val="Hyperlink"/>
@@ -5993,7 +6284,7 @@
             <w:noProof/>
             <w:webHidden/>
           </w:rPr>
-          <w:instrText xml:space="preserve"> PAGEREF _Toc532239390 \h </w:instrText>
+          <w:instrText xml:space="preserve"> PAGEREF _Toc17919120 \h </w:instrText>
         </w:r>
         <w:r>
           <w:rPr>
@@ -6039,7 +6330,7 @@
           <w:szCs w:val="22"/>
         </w:rPr>
       </w:pPr>
-      <w:hyperlink w:anchor="_Toc532239391" w:history="1">
+      <w:hyperlink w:anchor="_Toc17919121" w:history="1">
         <w:r>
           <w:rPr>
             <w:rStyle w:val="Hyperlink"/>
@@ -6066,7 +6357,7 @@
             <w:noProof/>
             <w:webHidden/>
           </w:rPr>
-          <w:instrText xml:space="preserve"> PAGEREF _Toc532239391 \h </w:instrText>
+          <w:instrText xml:space="preserve"> PAGEREF _Toc17919121 \h </w:instrText>
         </w:r>
         <w:r>
           <w:rPr>
@@ -6110,7 +6401,7 @@
           <w:szCs w:val="22"/>
         </w:rPr>
       </w:pPr>
-      <w:hyperlink w:anchor="_Toc532239392" w:history="1">
+      <w:hyperlink w:anchor="_Toc17919122" w:history="1">
         <w:r>
           <w:rPr>
             <w:rStyle w:val="Hyperlink"/>
@@ -6137,7 +6428,7 @@
             <w:noProof/>
             <w:webHidden/>
           </w:rPr>
-          <w:instrText xml:space="preserve"> PAGEREF _Toc532239392 \h </w:instrText>
+          <w:instrText xml:space="preserve"> PAGEREF _Toc17919122 \h </w:instrText>
         </w:r>
         <w:r>
           <w:rPr>
@@ -6181,7 +6472,7 @@
           <w:szCs w:val="22"/>
         </w:rPr>
       </w:pPr>
-      <w:hyperlink w:anchor="_Toc532239393" w:history="1">
+      <w:hyperlink w:anchor="_Toc17919123" w:history="1">
         <w:r>
           <w:rPr>
             <w:rStyle w:val="Hyperlink"/>
@@ -6208,7 +6499,7 @@
             <w:noProof/>
             <w:webHidden/>
           </w:rPr>
-          <w:instrText xml:space="preserve"> PAGEREF _Toc532239393 \h </w:instrText>
+          <w:instrText xml:space="preserve"> PAGEREF _Toc17919123 \h </w:instrText>
         </w:r>
         <w:r>
           <w:rPr>
@@ -6252,7 +6543,7 @@
           <w:szCs w:val="22"/>
         </w:rPr>
       </w:pPr>
-      <w:hyperlink w:anchor="_Toc532239394" w:history="1">
+      <w:hyperlink w:anchor="_Toc17919124" w:history="1">
         <w:r>
           <w:rPr>
             <w:rStyle w:val="Hyperlink"/>
@@ -6279,7 +6570,7 @@
             <w:noProof/>
             <w:webHidden/>
           </w:rPr>
-          <w:instrText xml:space="preserve"> PAGEREF _Toc532239394 \h </w:instrText>
+          <w:instrText xml:space="preserve"> PAGEREF _Toc17919124 \h </w:instrText>
         </w:r>
         <w:r>
           <w:rPr>
@@ -6323,7 +6614,7 @@
           <w:szCs w:val="22"/>
         </w:rPr>
       </w:pPr>
-      <w:hyperlink w:anchor="_Toc532239395" w:history="1">
+      <w:hyperlink w:anchor="_Toc17919125" w:history="1">
         <w:r>
           <w:rPr>
             <w:rStyle w:val="Hyperlink"/>
@@ -6350,7 +6641,7 @@
             <w:noProof/>
             <w:webHidden/>
           </w:rPr>
-          <w:instrText xml:space="preserve"> PAGEREF _Toc532239395 \h </w:instrText>
+          <w:instrText xml:space="preserve"> PAGEREF _Toc17919125 \h </w:instrText>
         </w:r>
         <w:r>
           <w:rPr>
@@ -6394,7 +6685,7 @@
           <w:szCs w:val="22"/>
         </w:rPr>
       </w:pPr>
-      <w:hyperlink w:anchor="_Toc532239396" w:history="1">
+      <w:hyperlink w:anchor="_Toc17919126" w:history="1">
         <w:r>
           <w:rPr>
             <w:rStyle w:val="Hyperlink"/>
@@ -6421,7 +6712,7 @@
             <w:noProof/>
             <w:webHidden/>
           </w:rPr>
-          <w:instrText xml:space="preserve"> PAGEREF _Toc532239396 \h </w:instrText>
+          <w:instrText xml:space="preserve"> PAGEREF _Toc17919126 \h </w:instrText>
         </w:r>
         <w:r>
           <w:rPr>
@@ -6465,7 +6756,7 @@
           <w:szCs w:val="22"/>
         </w:rPr>
       </w:pPr>
-      <w:hyperlink w:anchor="_Toc532239397" w:history="1">
+      <w:hyperlink w:anchor="_Toc17919127" w:history="1">
         <w:r>
           <w:rPr>
             <w:rStyle w:val="Hyperlink"/>
@@ -6507,7 +6798,7 @@
             <w:noProof/>
             <w:webHidden/>
           </w:rPr>
-          <w:instrText xml:space="preserve"> PAGEREF _Toc532239397 \h </w:instrText>
+          <w:instrText xml:space="preserve"> PAGEREF _Toc17919127 \h </w:instrText>
         </w:r>
         <w:r>
           <w:rPr>
@@ -6551,7 +6842,7 @@
           <w:szCs w:val="22"/>
         </w:rPr>
       </w:pPr>
-      <w:hyperlink w:anchor="_Toc532239398" w:history="1">
+      <w:hyperlink w:anchor="_Toc17919128" w:history="1">
         <w:r>
           <w:rPr>
             <w:rStyle w:val="Hyperlink"/>
@@ -6601,7 +6892,7 @@
             <w:noProof/>
             <w:webHidden/>
           </w:rPr>
-          <w:instrText xml:space="preserve"> PAGEREF _Toc532239398 \h </w:instrText>
+          <w:instrText xml:space="preserve"> PAGEREF _Toc17919128 \h </w:instrText>
         </w:r>
         <w:r>
           <w:rPr>
@@ -6621,7 +6912,7 @@
             <w:noProof/>
             <w:webHidden/>
           </w:rPr>
-          <w:t>30</w:t>
+          <w:t>31</w:t>
         </w:r>
         <w:r>
           <w:rPr>
@@ -6645,7 +6936,7 @@
           <w:szCs w:val="22"/>
         </w:rPr>
       </w:pPr>
-      <w:hyperlink w:anchor="_Toc532239399" w:history="1">
+      <w:hyperlink w:anchor="_Toc17919129" w:history="1">
         <w:r>
           <w:rPr>
             <w:rStyle w:val="Hyperlink"/>
@@ -6680,7 +6971,7 @@
             <w:noProof/>
             <w:webHidden/>
           </w:rPr>
-          <w:instrText xml:space="preserve"> PAGEREF _Toc532239399 \h </w:instrText>
+          <w:instrText xml:space="preserve"> PAGEREF _Toc17919129 \h </w:instrText>
         </w:r>
         <w:r>
           <w:rPr>
@@ -6700,7 +6991,7 @@
             <w:noProof/>
             <w:webHidden/>
           </w:rPr>
-          <w:t>31</w:t>
+          <w:t>32</w:t>
         </w:r>
         <w:r>
           <w:rPr>
@@ -6726,7 +7017,7 @@
           <w:szCs w:val="22"/>
         </w:rPr>
       </w:pPr>
-      <w:hyperlink w:anchor="_Toc532239400" w:history="1">
+      <w:hyperlink w:anchor="_Toc17919130" w:history="1">
         <w:r>
           <w:rPr>
             <w:rStyle w:val="Hyperlink"/>
@@ -6753,7 +7044,7 @@
             <w:noProof/>
             <w:webHidden/>
           </w:rPr>
-          <w:instrText xml:space="preserve"> PAGEREF _Toc532239400 \h </w:instrText>
+          <w:instrText xml:space="preserve"> PAGEREF _Toc17919130 \h </w:instrText>
         </w:r>
         <w:r>
           <w:rPr>
@@ -6773,7 +7064,7 @@
             <w:noProof/>
             <w:webHidden/>
           </w:rPr>
-          <w:t>33</w:t>
+          <w:t>34</w:t>
         </w:r>
         <w:r>
           <w:rPr>
@@ -6797,84 +7088,13 @@
           <w:szCs w:val="22"/>
         </w:rPr>
       </w:pPr>
-      <w:hyperlink w:anchor="_Toc532239401" w:history="1">
+      <w:hyperlink w:anchor="_Toc17919131" w:history="1">
         <w:r>
           <w:rPr>
             <w:rStyle w:val="Hyperlink"/>
             <w:noProof/>
           </w:rPr>
-          <w:t>4.1. Discussões</w:t>
-        </w:r>
-        <w:r>
-          <w:rPr>
-            <w:noProof/>
-            <w:webHidden/>
-          </w:rPr>
-          <w:tab/>
-        </w:r>
-        <w:r>
-          <w:rPr>
-            <w:noProof/>
-            <w:webHidden/>
-          </w:rPr>
-          <w:fldChar w:fldCharType="begin"/>
-        </w:r>
-        <w:r>
-          <w:rPr>
-            <w:noProof/>
-            <w:webHidden/>
-          </w:rPr>
-          <w:instrText xml:space="preserve"> PAGEREF _Toc532239401 \h </w:instrText>
-        </w:r>
-        <w:r>
-          <w:rPr>
-            <w:noProof/>
-            <w:webHidden/>
-          </w:rPr>
-        </w:r>
-        <w:r>
-          <w:rPr>
-            <w:noProof/>
-            <w:webHidden/>
-          </w:rPr>
-          <w:fldChar w:fldCharType="separate"/>
-        </w:r>
-        <w:r>
-          <w:rPr>
-            <w:noProof/>
-            <w:webHidden/>
-          </w:rPr>
-          <w:t>33</w:t>
-        </w:r>
-        <w:r>
-          <w:rPr>
-            <w:noProof/>
-            <w:webHidden/>
-          </w:rPr>
-          <w:fldChar w:fldCharType="end"/>
-        </w:r>
-      </w:hyperlink>
-    </w:p>
-    <w:p>
-      <w:pPr>
-        <w:pStyle w:val="Sumrio2"/>
-        <w:tabs>
-          <w:tab w:val="right" w:leader="dot" w:pos="9062"/>
-        </w:tabs>
-        <w:rPr>
-          <w:rFonts w:asciiTheme="minorHAnsi" w:eastAsiaTheme="minorEastAsia" w:hAnsiTheme="minorHAnsi" w:cstheme="minorBidi"/>
-          <w:noProof/>
-          <w:sz w:val="22"/>
-          <w:szCs w:val="22"/>
-        </w:rPr>
-      </w:pPr>
-      <w:hyperlink w:anchor="_Toc532239402" w:history="1">
-        <w:r>
-          <w:rPr>
-            <w:rStyle w:val="Hyperlink"/>
-            <w:noProof/>
-          </w:rPr>
-          <w:t xml:space="preserve">4.2. Outros </w:t>
+          <w:t xml:space="preserve">4.1. Outros </w:t>
         </w:r>
         <w:r>
           <w:rPr>
@@ -6910,7 +7130,7 @@
             <w:noProof/>
             <w:webHidden/>
           </w:rPr>
-          <w:instrText xml:space="preserve"> PAGEREF _Toc532239402 \h </w:instrText>
+          <w:instrText xml:space="preserve"> PAGEREF _Toc17919131 \h </w:instrText>
         </w:r>
         <w:r>
           <w:rPr>
@@ -6930,7 +7150,7 @@
             <w:noProof/>
             <w:webHidden/>
           </w:rPr>
-          <w:t>33</w:t>
+          <w:t>34</w:t>
         </w:r>
         <w:r>
           <w:rPr>
@@ -6956,7 +7176,7 @@
           <w:szCs w:val="22"/>
         </w:rPr>
       </w:pPr>
-      <w:hyperlink w:anchor="_Toc532239403" w:history="1">
+      <w:hyperlink w:anchor="_Toc17919132" w:history="1">
         <w:r>
           <w:rPr>
             <w:rStyle w:val="Hyperlink"/>
@@ -6983,7 +7203,7 @@
             <w:noProof/>
             <w:webHidden/>
           </w:rPr>
-          <w:instrText xml:space="preserve"> PAGEREF _Toc532239403 \h </w:instrText>
+          <w:instrText xml:space="preserve"> PAGEREF _Toc17919132 \h </w:instrText>
         </w:r>
         <w:r>
           <w:rPr>
@@ -7003,7 +7223,7 @@
             <w:noProof/>
             <w:webHidden/>
           </w:rPr>
-          <w:t>34</w:t>
+          <w:t>35</w:t>
         </w:r>
         <w:r>
           <w:rPr>
@@ -7029,7 +7249,7 @@
           <w:szCs w:val="22"/>
         </w:rPr>
       </w:pPr>
-      <w:hyperlink w:anchor="_Toc532239404" w:history="1">
+      <w:hyperlink w:anchor="_Toc17919133" w:history="1">
         <w:r>
           <w:rPr>
             <w:rStyle w:val="Hyperlink"/>
@@ -7056,7 +7276,7 @@
             <w:noProof/>
             <w:webHidden/>
           </w:rPr>
-          <w:instrText xml:space="preserve"> PAGEREF _Toc532239404 \h </w:instrText>
+          <w:instrText xml:space="preserve"> PAGEREF _Toc17919133 \h </w:instrText>
         </w:r>
         <w:r>
           <w:rPr>
@@ -7076,7 +7296,7 @@
             <w:noProof/>
             <w:webHidden/>
           </w:rPr>
-          <w:t>35</w:t>
+          <w:t>36</w:t>
         </w:r>
         <w:r>
           <w:rPr>
@@ -7102,7 +7322,7 @@
           <w:szCs w:val="22"/>
         </w:rPr>
       </w:pPr>
-      <w:hyperlink w:anchor="_Toc532239405" w:history="1">
+      <w:hyperlink w:anchor="_Toc17919134" w:history="1">
         <w:r>
           <w:rPr>
             <w:rStyle w:val="Hyperlink"/>
@@ -7129,7 +7349,7 @@
             <w:noProof/>
             <w:webHidden/>
           </w:rPr>
-          <w:instrText xml:space="preserve"> PAGEREF _Toc532239405 \h </w:instrText>
+          <w:instrText xml:space="preserve"> PAGEREF _Toc17919134 \h </w:instrText>
         </w:r>
         <w:r>
           <w:rPr>
@@ -7149,7 +7369,7 @@
             <w:noProof/>
             <w:webHidden/>
           </w:rPr>
-          <w:t>37</w:t>
+          <w:t>38</w:t>
         </w:r>
         <w:r>
           <w:rPr>
@@ -7237,7 +7457,7 @@
       </w:pPr>
       <w:bookmarkStart w:id="1" w:name="_Toc483916783"/>
       <w:bookmarkStart w:id="2" w:name="_Toc483916828"/>
-      <w:bookmarkStart w:id="3" w:name="_Toc532239379"/>
+      <w:bookmarkStart w:id="3" w:name="_Toc17919109"/>
       <w:r>
         <w:rPr>
           <w:caps w:val="0"/>
@@ -7301,7 +7521,15 @@
         <w:jc w:val="both"/>
       </w:pPr>
       <w:r>
-        <w:t xml:space="preserve">Diante esse cenário, o uso da tecnologia torna-se um grande aliado no combate à esse tipo de doença, podendo trazer grandes vantagens sobre a velocidade em que o paciente poderá iniciar seu </w:t>
+        <w:t xml:space="preserve">Diante esse cenário, o uso da tecnologia torna-se um grande aliado no combate </w:t>
+      </w:r>
+      <w:proofErr w:type="gramStart"/>
+      <w:r>
+        <w:t>à</w:t>
+      </w:r>
+      <w:proofErr w:type="gramEnd"/>
+      <w:r>
+        <w:t xml:space="preserve"> esse tipo de doença, podendo trazer grandes vantagens sobre a velocidade em que o paciente poderá iniciar seu </w:t>
       </w:r>
       <w:r>
         <w:t xml:space="preserve">tratamento </w:t>
@@ -7318,7 +7546,7 @@
         <w:pStyle w:val="Ttulo2"/>
         <w:spacing w:line="360" w:lineRule="auto"/>
       </w:pPr>
-      <w:bookmarkStart w:id="4" w:name="_Toc532239380"/>
+      <w:bookmarkStart w:id="4" w:name="_Toc17919110"/>
       <w:r>
         <w:t>1.</w:t>
       </w:r>
@@ -7360,7 +7588,7 @@
         <w:pStyle w:val="Ttulo2"/>
         <w:spacing w:line="360" w:lineRule="auto"/>
       </w:pPr>
-      <w:bookmarkStart w:id="5" w:name="_Toc532239381"/>
+      <w:bookmarkStart w:id="5" w:name="_Toc17919111"/>
       <w:r>
         <w:t>1.</w:t>
       </w:r>
@@ -7410,12 +7638,14 @@
       <w:r>
         <w:t xml:space="preserve"> benignas (</w:t>
       </w:r>
+      <w:proofErr w:type="spellStart"/>
       <w:r>
         <w:rPr>
           <w:i/>
         </w:rPr>
         <w:t>benign</w:t>
       </w:r>
+      <w:proofErr w:type="spellEnd"/>
       <w:r>
         <w:t>): lesões que foram diagnosticadas como não sendo algum tipo de câncer.</w:t>
       </w:r>
@@ -7445,12 +7675,14 @@
       <w:r>
         <w:t xml:space="preserve"> (</w:t>
       </w:r>
+      <w:proofErr w:type="spellStart"/>
       <w:r>
         <w:rPr>
           <w:i/>
         </w:rPr>
         <w:t>malignant</w:t>
       </w:r>
+      <w:proofErr w:type="spellEnd"/>
       <w:r>
         <w:t>): lesões nos quais foram diagnosticadas como sendo algum tipo de câncer de pele.</w:t>
       </w:r>
@@ -7601,12 +7833,37 @@
         </w:rPr>
         <w:t xml:space="preserve">Fonte: </w:t>
       </w:r>
+      <w:proofErr w:type="spellStart"/>
       <w:r>
         <w:rPr>
           <w:sz w:val="20"/>
           <w:szCs w:val="20"/>
         </w:rPr>
-        <w:t>Skin Cancer Foundation</w:t>
+        <w:t>Skin</w:t>
+      </w:r>
+      <w:proofErr w:type="spellEnd"/>
+      <w:r>
+        <w:rPr>
+          <w:sz w:val="20"/>
+          <w:szCs w:val="20"/>
+        </w:rPr>
+        <w:t xml:space="preserve"> </w:t>
+      </w:r>
+      <w:proofErr w:type="spellStart"/>
+      <w:r>
+        <w:rPr>
+          <w:sz w:val="20"/>
+          <w:szCs w:val="20"/>
+        </w:rPr>
+        <w:t>Cancer</w:t>
+      </w:r>
+      <w:proofErr w:type="spellEnd"/>
+      <w:r>
+        <w:rPr>
+          <w:sz w:val="20"/>
+          <w:szCs w:val="20"/>
+        </w:rPr>
+        <w:t xml:space="preserve"> Foundation</w:t>
       </w:r>
       <w:r>
         <w:rPr>
@@ -7645,20 +7902,36 @@
       <w:r>
         <w:t xml:space="preserve">O </w:t>
       </w:r>
+      <w:proofErr w:type="spellStart"/>
       <w:r>
         <w:rPr>
           <w:i/>
         </w:rPr>
-        <w:t>Deep Learning</w:t>
+        <w:t>Deep</w:t>
+      </w:r>
+      <w:proofErr w:type="spellEnd"/>
+      <w:r>
+        <w:rPr>
+          <w:i/>
+        </w:rPr>
+        <w:t xml:space="preserve"> Learning</w:t>
       </w:r>
       <w:r>
         <w:t xml:space="preserve"> é uma subárea da Inteligência Artificial que oferece os melhores resultados no que diz respeito aos sistemas inteligentes. Os carros autônomos, sistemas de busca na Internet, dispositivos que conversam diretamente com usuários e outras aplicações que forma o “estado da arte” da tecnologia usam </w:t>
       </w:r>
+      <w:proofErr w:type="spellStart"/>
       <w:r>
         <w:rPr>
           <w:i/>
         </w:rPr>
-        <w:t>Deep Learning</w:t>
+        <w:t>Deep</w:t>
+      </w:r>
+      <w:proofErr w:type="spellEnd"/>
+      <w:r>
+        <w:rPr>
+          <w:i/>
+        </w:rPr>
+        <w:t xml:space="preserve"> Learning</w:t>
       </w:r>
       <w:r>
         <w:t xml:space="preserve"> (DL) </w:t>
@@ -7682,11 +7955,19 @@
       <w:r>
         <w:t xml:space="preserve">O objetivo deste trabalho é aplicar a </w:t>
       </w:r>
+      <w:proofErr w:type="spellStart"/>
       <w:r>
         <w:rPr>
           <w:i/>
         </w:rPr>
-        <w:t>Deep Learning</w:t>
+        <w:t>Deep</w:t>
+      </w:r>
+      <w:proofErr w:type="spellEnd"/>
+      <w:r>
+        <w:rPr>
+          <w:i/>
+        </w:rPr>
+        <w:t xml:space="preserve"> Learning</w:t>
       </w:r>
       <w:r>
         <w:t xml:space="preserve"> no auxílio da detecção de câncer de pele, ajudando os profissionais da área a terem uma tomada de decisão mais segura e dando um início rápido ao tratamento e a cura de maior parte dos pacientes.</w:t>
@@ -7702,13 +7983,21 @@
         <w:jc w:val="both"/>
       </w:pPr>
       <w:r>
-        <w:t>Para isso, foi necessário submeter a rede neural à um treinamento através da utilização de imagens captadas por aparelhos de v</w:t>
+        <w:t xml:space="preserve">Para isso, foi necessário submeter a rede neural à um treinamento através da utilização de imagens captadas por aparelhos de </w:t>
+      </w:r>
+      <w:proofErr w:type="spellStart"/>
+      <w:r>
+        <w:t>v</w:t>
       </w:r>
       <w:r>
         <w:t>i</w:t>
       </w:r>
       <w:r>
-        <w:t xml:space="preserve">deodermatoscópio, nos quais são utilizados para capturar imagens para análise clínica com rico detalhamento da área da lesão. </w:t>
+        <w:t>deodermatoscópio</w:t>
+      </w:r>
+      <w:proofErr w:type="spellEnd"/>
+      <w:r>
+        <w:t xml:space="preserve">, nos quais são utilizados para capturar imagens para análise clínica com rico detalhamento da área da lesão. </w:t>
       </w:r>
     </w:p>
     <w:p>
@@ -7723,6 +8012,7 @@
       <w:r>
         <w:t xml:space="preserve">O conjunto dessas imagens foram separados em 3 diretórios que formam conjuntos de imagens, também conhecido como </w:t>
       </w:r>
+      <w:proofErr w:type="gramStart"/>
       <w:r>
         <w:rPr>
           <w:i/>
@@ -7732,6 +8022,7 @@
       <w:r>
         <w:t>(</w:t>
       </w:r>
+      <w:proofErr w:type="gramEnd"/>
       <w:r>
         <w:t>COURSERA, 2017</w:t>
       </w:r>
@@ -7755,11 +8046,19 @@
         <w:spacing w:line="360" w:lineRule="auto"/>
         <w:jc w:val="both"/>
       </w:pPr>
+      <w:proofErr w:type="spellStart"/>
       <w:r>
         <w:rPr>
           <w:i/>
         </w:rPr>
-        <w:t>Train set</w:t>
+        <w:t>Train</w:t>
+      </w:r>
+      <w:proofErr w:type="spellEnd"/>
+      <w:r>
+        <w:rPr>
+          <w:i/>
+        </w:rPr>
+        <w:t xml:space="preserve"> set</w:t>
       </w:r>
       <w:r>
         <w:t xml:space="preserve">: É onde ocorre de fato o aprendizado da rede neural. Neste diretório existem outros 2 diretórios que correspondem cada classificação das imagens: um para as lesões benignas e outra para as lesões </w:t>
@@ -7793,6 +8092,7 @@
       <w:r>
         <w:t xml:space="preserve">: Este diretório terá as características idênticas aos do </w:t>
       </w:r>
+      <w:proofErr w:type="spellStart"/>
       <w:r>
         <w:rPr>
           <w:i/>
@@ -7803,7 +8103,14 @@
         <w:rPr>
           <w:i/>
         </w:rPr>
-        <w:t>rain set</w:t>
+        <w:t>rain</w:t>
+      </w:r>
+      <w:proofErr w:type="spellEnd"/>
+      <w:r>
+        <w:rPr>
+          <w:i/>
+        </w:rPr>
+        <w:t xml:space="preserve"> set</w:t>
       </w:r>
       <w:r>
         <w:t xml:space="preserve"> em sua estrutura separando os diretórios das lesões </w:t>
@@ -7818,12 +8125,14 @@
         <w:lastRenderedPageBreak/>
         <w:t xml:space="preserve">propósito é que a rede neural possa realizar os testes do que foi aprendido no </w:t>
       </w:r>
+      <w:proofErr w:type="spellStart"/>
       <w:r>
         <w:rPr>
           <w:i/>
         </w:rPr>
         <w:t>train</w:t>
       </w:r>
+      <w:proofErr w:type="spellEnd"/>
       <w:r>
         <w:rPr>
           <w:i/>
@@ -7868,6 +8177,7 @@
       <w:r>
         <w:t xml:space="preserve">: Diferente do </w:t>
       </w:r>
+      <w:proofErr w:type="spellStart"/>
       <w:r>
         <w:rPr>
           <w:i/>
@@ -7878,11 +8188,19 @@
         <w:rPr>
           <w:i/>
         </w:rPr>
-        <w:t>rain set</w:t>
+        <w:t>rain</w:t>
+      </w:r>
+      <w:proofErr w:type="spellEnd"/>
+      <w:r>
+        <w:rPr>
+          <w:i/>
+        </w:rPr>
+        <w:t xml:space="preserve"> set</w:t>
       </w:r>
       <w:r>
         <w:t xml:space="preserve"> e do </w:t>
       </w:r>
+      <w:proofErr w:type="spellStart"/>
       <w:r>
         <w:rPr>
           <w:i/>
@@ -7893,7 +8211,14 @@
         <w:rPr>
           <w:i/>
         </w:rPr>
-        <w:t>est set</w:t>
+        <w:t>est</w:t>
+      </w:r>
+      <w:proofErr w:type="spellEnd"/>
+      <w:r>
+        <w:rPr>
+          <w:i/>
+        </w:rPr>
+        <w:t xml:space="preserve"> set</w:t>
       </w:r>
       <w:r>
         <w:t xml:space="preserve">, este não é mais dividido entre outros diretórios. As imagens são armazenadas em sua raiz e terão tanto as imagens das lesões benignas quanto das lesões </w:t>
@@ -7904,6 +8229,7 @@
       <w:r>
         <w:t xml:space="preserve"> juntas. Esta etapa coloca à prova o que foi aprendido pela rede neural através do </w:t>
       </w:r>
+      <w:proofErr w:type="spellStart"/>
       <w:r>
         <w:rPr>
           <w:i/>
@@ -7914,7 +8240,14 @@
         <w:rPr>
           <w:i/>
         </w:rPr>
-        <w:t>rain set</w:t>
+        <w:t>rain</w:t>
+      </w:r>
+      <w:proofErr w:type="spellEnd"/>
+      <w:r>
+        <w:rPr>
+          <w:i/>
+        </w:rPr>
+        <w:t xml:space="preserve"> set</w:t>
       </w:r>
       <w:r>
         <w:t xml:space="preserve">, sendo muitas vezes interpretado como um jogo de adivinhação da rede neural com as imagens lá armazenadas, apontando quais delas são possíveis lesões benignas e lesões </w:t>
@@ -8072,7 +8405,15 @@
         <w:jc w:val="both"/>
       </w:pPr>
       <w:r>
-        <w:t>Para realizar esse treinamento, foi criado um projeto em Java no qual utiliza a biblioteca DL4J que efetua o aprendizado da máquina através das informações fornecidas nos 3 sets citados. O projeto foi criado através de uma estrutura de um repositório de bibliotecas, no qual foi escolhida a estrutura do Maven, tendo a biblioteca DL4J implementada através de sua dependência do repositório. Através desse projeto, a biblioteca será capaz de montar uma infraestrutura de uma rede neural capaz de padronizar as imagens das lesões, tendo sempre um acerto maior cada vez que passa pelo processo de aprendizado.</w:t>
+        <w:t xml:space="preserve">Para realizar esse treinamento, foi criado um projeto em Java no qual utiliza a biblioteca DL4J que efetua o aprendizado da máquina através das informações fornecidas nos 3 sets citados. O projeto foi criado através de uma estrutura de um repositório de bibliotecas, no qual foi escolhida a estrutura do </w:t>
+      </w:r>
+      <w:proofErr w:type="spellStart"/>
+      <w:r>
+        <w:t>Maven</w:t>
+      </w:r>
+      <w:proofErr w:type="spellEnd"/>
+      <w:r>
+        <w:t>, tendo a biblioteca DL4J implementada através de sua dependência do repositório. Através desse projeto, a biblioteca será capaz de montar uma infraestrutura de uma rede neural capaz de padronizar as imagens das lesões, tendo sempre um acerto maior cada vez que passa pelo processo de aprendizado.</w:t>
       </w:r>
     </w:p>
     <w:p>
@@ -8088,7 +8429,7 @@
       </w:pPr>
       <w:bookmarkStart w:id="7" w:name="_Toc483916789"/>
       <w:bookmarkStart w:id="8" w:name="_Toc483916834"/>
-      <w:bookmarkStart w:id="9" w:name="_Toc532239382"/>
+      <w:bookmarkStart w:id="9" w:name="_Toc17919112"/>
       <w:r>
         <w:rPr>
           <w:caps w:val="0"/>
@@ -8114,21 +8455,53 @@
       <w:r>
         <w:t xml:space="preserve">Este capítulo abordará os estudos e pesquisas realizadas sobre o câncer de pele e a </w:t>
       </w:r>
+      <w:proofErr w:type="spellStart"/>
       <w:r>
         <w:rPr>
           <w:i/>
         </w:rPr>
-        <w:t>deep learning</w:t>
-      </w:r>
+        <w:t>deep</w:t>
+      </w:r>
+      <w:proofErr w:type="spellEnd"/>
+      <w:r>
+        <w:rPr>
+          <w:i/>
+        </w:rPr>
+        <w:t xml:space="preserve"> </w:t>
+      </w:r>
+      <w:proofErr w:type="spellStart"/>
+      <w:r>
+        <w:rPr>
+          <w:i/>
+        </w:rPr>
+        <w:t>learning</w:t>
+      </w:r>
+      <w:proofErr w:type="spellEnd"/>
       <w:r>
         <w:t xml:space="preserve">, mostrando que o câncer de pele possui seus tipos e sua detecção pode ser realizada através da observação da lesão, enquanto a </w:t>
       </w:r>
+      <w:proofErr w:type="spellStart"/>
       <w:r>
         <w:rPr>
           <w:i/>
         </w:rPr>
-        <w:t>deep learning</w:t>
-      </w:r>
+        <w:t>deep</w:t>
+      </w:r>
+      <w:proofErr w:type="spellEnd"/>
+      <w:r>
+        <w:rPr>
+          <w:i/>
+        </w:rPr>
+        <w:t xml:space="preserve"> </w:t>
+      </w:r>
+      <w:proofErr w:type="spellStart"/>
+      <w:r>
+        <w:rPr>
+          <w:i/>
+        </w:rPr>
+        <w:t>learning</w:t>
+      </w:r>
+      <w:proofErr w:type="spellEnd"/>
       <w:r>
         <w:t xml:space="preserve"> pode aprender os padrões da doença e oferecer possíveis diagnósticos.</w:t>
       </w:r>
@@ -8140,7 +8513,7 @@
       </w:pPr>
       <w:bookmarkStart w:id="10" w:name="_Toc483916790"/>
       <w:bookmarkStart w:id="11" w:name="_Toc483916835"/>
-      <w:bookmarkStart w:id="12" w:name="_Toc532239383"/>
+      <w:bookmarkStart w:id="12" w:name="_Toc17919113"/>
       <w:r>
         <w:t xml:space="preserve">2.1. </w:t>
       </w:r>
@@ -8309,7 +8682,15 @@
         <w:t xml:space="preserve"> (INCA, 2018)</w:t>
       </w:r>
       <w:r>
-        <w:t>. Pode ser classificado em duas categorias: o melanoma e o não melanoma. O fato da pele ser o maior órgão do corpo humano e possuir diversos tipos de células podem formar-se diversos tipos de câncer, mas todos eles são classificados como carcinoma.</w:t>
+        <w:t xml:space="preserve">. Pode ser classificado em duas categorias: o melanoma e o não melanoma. O fato </w:t>
+      </w:r>
+      <w:proofErr w:type="gramStart"/>
+      <w:r>
+        <w:t>da</w:t>
+      </w:r>
+      <w:proofErr w:type="gramEnd"/>
+      <w:r>
+        <w:t xml:space="preserve"> pele ser o maior órgão do corpo humano e possuir diversos tipos de células podem formar-se diversos tipos de câncer, mas todos eles são classificados como carcinoma.</w:t>
       </w:r>
     </w:p>
     <w:p>
@@ -8319,7 +8700,7 @@
       </w:pPr>
       <w:bookmarkStart w:id="13" w:name="_Toc483916791"/>
       <w:bookmarkStart w:id="14" w:name="_Toc483916836"/>
-      <w:bookmarkStart w:id="15" w:name="_Toc532239384"/>
+      <w:bookmarkStart w:id="15" w:name="_Toc17919114"/>
       <w:r>
         <w:lastRenderedPageBreak/>
         <w:t>2.</w:t>
@@ -8362,7 +8743,7 @@
         <w:pStyle w:val="Ttulo2"/>
         <w:spacing w:line="360" w:lineRule="auto"/>
       </w:pPr>
-      <w:bookmarkStart w:id="16" w:name="_Toc532239385"/>
+      <w:bookmarkStart w:id="16" w:name="_Toc17919115"/>
       <w:r>
         <w:t>2.</w:t>
       </w:r>
@@ -8420,7 +8801,7 @@
         <w:pStyle w:val="Ttulo2"/>
         <w:spacing w:line="360" w:lineRule="auto"/>
       </w:pPr>
-      <w:bookmarkStart w:id="17" w:name="_Toc532239386"/>
+      <w:bookmarkStart w:id="17" w:name="_Toc17919116"/>
       <w:r>
         <w:t>2.</w:t>
       </w:r>
@@ -9561,7 +9942,7 @@
         <w:pStyle w:val="Ttulo2"/>
         <w:spacing w:line="360" w:lineRule="auto"/>
       </w:pPr>
-      <w:bookmarkStart w:id="18" w:name="_Toc532239387"/>
+      <w:bookmarkStart w:id="18" w:name="_Toc17919117"/>
       <w:r>
         <w:t>2.</w:t>
       </w:r>
@@ -9571,11 +9952,19 @@
       <w:r>
         <w:t xml:space="preserve"> </w:t>
       </w:r>
+      <w:proofErr w:type="spellStart"/>
       <w:r>
         <w:rPr>
           <w:i/>
         </w:rPr>
-        <w:t>Deep Learning</w:t>
+        <w:t>Deep</w:t>
+      </w:r>
+      <w:proofErr w:type="spellEnd"/>
+      <w:r>
+        <w:rPr>
+          <w:i/>
+        </w:rPr>
+        <w:t xml:space="preserve"> Learning</w:t>
       </w:r>
       <w:bookmarkEnd w:id="18"/>
     </w:p>
@@ -9588,23 +9977,63 @@
       <w:r>
         <w:t xml:space="preserve">A </w:t>
       </w:r>
+      <w:proofErr w:type="spellStart"/>
       <w:r>
         <w:rPr>
           <w:i/>
         </w:rPr>
-        <w:t>deep learning</w:t>
-      </w:r>
+        <w:t>deep</w:t>
+      </w:r>
+      <w:proofErr w:type="spellEnd"/>
+      <w:r>
+        <w:rPr>
+          <w:i/>
+        </w:rPr>
+        <w:t xml:space="preserve"> </w:t>
+      </w:r>
+      <w:proofErr w:type="spellStart"/>
+      <w:r>
+        <w:rPr>
+          <w:i/>
+        </w:rPr>
+        <w:t>learning</w:t>
+      </w:r>
+      <w:proofErr w:type="spellEnd"/>
       <w:r>
         <w:t>, ou aprendizagem profunda, é uma subárea do aprendizado de máquina (</w:t>
       </w:r>
+      <w:proofErr w:type="spellStart"/>
       <w:r>
         <w:rPr>
           <w:i/>
         </w:rPr>
-        <w:t>machine learning</w:t>
-      </w:r>
-      <w:r>
-        <w:t xml:space="preserve">) que é um estudo que surgiu a partir da inteligência artificial, que oferece resultados no que diz respeito aos sistemas inteligentes. Os carros autônomos, sistemas de busca na internet, dispositivos que conversam diretamente com usuários e outras aplicações que forma o “estado da arte” da tecnologia usam Deep Learning (DL) </w:t>
+        <w:t>machine</w:t>
+      </w:r>
+      <w:proofErr w:type="spellEnd"/>
+      <w:r>
+        <w:rPr>
+          <w:i/>
+        </w:rPr>
+        <w:t xml:space="preserve"> </w:t>
+      </w:r>
+      <w:proofErr w:type="spellStart"/>
+      <w:r>
+        <w:rPr>
+          <w:i/>
+        </w:rPr>
+        <w:t>learning</w:t>
+      </w:r>
+      <w:proofErr w:type="spellEnd"/>
+      <w:r>
+        <w:t xml:space="preserve">) que é um estudo que surgiu a partir da inteligência artificial, que oferece resultados no que diz respeito aos sistemas inteligentes. Os carros autônomos, sistemas de busca na internet, dispositivos que conversam diretamente com usuários e outras aplicações que forma o “estado da arte” da tecnologia usam </w:t>
+      </w:r>
+      <w:proofErr w:type="spellStart"/>
+      <w:r>
+        <w:t>Deep</w:t>
+      </w:r>
+      <w:proofErr w:type="spellEnd"/>
+      <w:r>
+        <w:t xml:space="preserve"> Learning (DL) </w:t>
       </w:r>
       <w:r>
         <w:t>(LECUN; BEGIO</w:t>
@@ -9772,20 +10201,29 @@
           <w:sz w:val="20"/>
           <w:szCs w:val="20"/>
         </w:rPr>
-        <w:t>Nvidia Developers</w:t>
-      </w:r>
+        <w:t xml:space="preserve">Nvidia </w:t>
+      </w:r>
+      <w:proofErr w:type="spellStart"/>
       <w:r>
         <w:rPr>
           <w:sz w:val="20"/>
           <w:szCs w:val="20"/>
         </w:rPr>
-        <w:t xml:space="preserve">, </w:t>
-      </w:r>
+        <w:t>Developers</w:t>
+      </w:r>
+      <w:proofErr w:type="spellEnd"/>
       <w:r>
         <w:rPr>
           <w:sz w:val="20"/>
           <w:szCs w:val="20"/>
         </w:rPr>
+        <w:t xml:space="preserve">, </w:t>
+      </w:r>
+      <w:r>
+        <w:rPr>
+          <w:sz w:val="20"/>
+          <w:szCs w:val="20"/>
+        </w:rPr>
         <w:t>2018</w:t>
       </w:r>
     </w:p>
@@ -9796,7 +10234,15 @@
         <w:ind w:firstLine="709"/>
       </w:pPr>
       <w:r>
-        <w:t>A proposta do Deep Learning é efetuar o aprendizado de uma máquina a partir de dado, no qual através dos mesmos segmentos nos quais são encontrados no sistema nervoso, especificados brevemente na rede de neurônios do cérebro.</w:t>
+        <w:t xml:space="preserve">A proposta do </w:t>
+      </w:r>
+      <w:proofErr w:type="spellStart"/>
+      <w:r>
+        <w:t>Deep</w:t>
+      </w:r>
+      <w:proofErr w:type="spellEnd"/>
+      <w:r>
+        <w:t xml:space="preserve"> Learning é efetuar o aprendizado de uma máquina a partir de dado, no qual através dos mesmos segmentos nos quais são encontrados no sistema nervoso, especificados brevemente na rede de neurônios do cérebro.</w:t>
       </w:r>
     </w:p>
     <w:p>
@@ -9819,7 +10265,7 @@
         <w:pStyle w:val="Ttulo2"/>
         <w:spacing w:line="360" w:lineRule="auto"/>
       </w:pPr>
-      <w:bookmarkStart w:id="19" w:name="_Toc532239388"/>
+      <w:bookmarkStart w:id="19" w:name="_Toc17919118"/>
       <w:r>
         <w:t>2.</w:t>
       </w:r>
@@ -9906,13 +10352,23 @@
         </w:rPr>
         <w:t xml:space="preserve">. </w:t>
       </w:r>
+      <w:proofErr w:type="spellStart"/>
       <w:r>
         <w:rPr>
           <w:b/>
           <w:iCs/>
           <w:color w:val="00000A"/>
         </w:rPr>
-        <w:t>Constituíntes da célula neuronal - esquema</w:t>
+        <w:t>Constituíntes</w:t>
+      </w:r>
+      <w:proofErr w:type="spellEnd"/>
+      <w:r>
+        <w:rPr>
+          <w:b/>
+          <w:iCs/>
+          <w:color w:val="00000A"/>
+        </w:rPr>
+        <w:t xml:space="preserve"> da célula neuronal - esquema</w:t>
       </w:r>
       <w:r>
         <w:rPr>
@@ -10047,14 +10503,24 @@
         <w:ind w:firstLine="709"/>
       </w:pPr>
       <w:r>
-        <w:t>Uma rede neural é formada por unidades de processamento que estão conectadas através de canais de comunicação. Cada canal de comunicação possui um valor de peso no qual determinará a conexão com outra unidade de processamento. É através dessas conexões entre as unidades de processamento que é formada a rede neural artificial no qual, segundo a proposta elaborada por McCulloc</w:t>
+        <w:t xml:space="preserve">Uma rede neural é formada por unidades de processamento que estão conectadas através de canais de comunicação. Cada canal de comunicação possui um valor de peso no qual determinará a conexão com outra unidade de processamento. É através dessas conexões entre as unidades de processamento que é formada a rede neural artificial no qual, segundo a proposta elaborada por </w:t>
+      </w:r>
+      <w:proofErr w:type="spellStart"/>
+      <w:r>
+        <w:t>McCulloc</w:t>
       </w:r>
       <w:r>
         <w:t>h</w:t>
       </w:r>
-      <w:r>
-        <w:t xml:space="preserve"> e Pitts</w:t>
-      </w:r>
+      <w:proofErr w:type="spellEnd"/>
+      <w:r>
+        <w:t xml:space="preserve"> e </w:t>
+      </w:r>
+      <w:proofErr w:type="spellStart"/>
+      <w:r>
+        <w:t>Pitts</w:t>
+      </w:r>
+      <w:proofErr w:type="spellEnd"/>
       <w:r>
         <w:t xml:space="preserve"> (</w:t>
       </w:r>
@@ -10388,7 +10854,7 @@
         <w:pStyle w:val="Ttulo2"/>
         <w:spacing w:line="360" w:lineRule="auto"/>
       </w:pPr>
-      <w:bookmarkStart w:id="20" w:name="_Toc532239389"/>
+      <w:bookmarkStart w:id="20" w:name="_Toc17919119"/>
       <w:r>
         <w:t>2.</w:t>
       </w:r>
@@ -10399,9 +10865,14 @@
         <w:t xml:space="preserve"> </w:t>
       </w:r>
       <w:r>
-        <w:t>Rede Neural Convulocional</w:t>
+        <w:t xml:space="preserve">Rede Neural </w:t>
+      </w:r>
+      <w:proofErr w:type="spellStart"/>
+      <w:r>
+        <w:t>Convulocional</w:t>
       </w:r>
       <w:bookmarkEnd w:id="20"/>
+      <w:proofErr w:type="spellEnd"/>
     </w:p>
     <w:p>
       <w:pPr>
@@ -10410,13 +10881,29 @@
         <w:ind w:firstLine="709"/>
       </w:pPr>
       <w:r>
-        <w:t xml:space="preserve">Dentro do contexto da inteligência artificial, encontramos a rede neural convolucional (do inglês </w:t>
-      </w:r>
+        <w:t xml:space="preserve">Dentro do contexto da inteligência artificial, encontramos a rede neural </w:t>
+      </w:r>
+      <w:proofErr w:type="spellStart"/>
+      <w:r>
+        <w:t>convolucional</w:t>
+      </w:r>
+      <w:proofErr w:type="spellEnd"/>
+      <w:r>
+        <w:t xml:space="preserve"> (do inglês </w:t>
+      </w:r>
+      <w:proofErr w:type="spellStart"/>
       <w:r>
         <w:rPr>
           <w:i/>
         </w:rPr>
-        <w:t>convolutional neural network</w:t>
+        <w:t>convolutional</w:t>
+      </w:r>
+      <w:proofErr w:type="spellEnd"/>
+      <w:r>
+        <w:rPr>
+          <w:i/>
+        </w:rPr>
+        <w:t xml:space="preserve"> neural network</w:t>
       </w:r>
       <w:r>
         <w:t xml:space="preserve">, também denominada </w:t>
@@ -10430,12 +10917,14 @@
       <w:r>
         <w:t xml:space="preserve"> ou </w:t>
       </w:r>
+      <w:proofErr w:type="spellStart"/>
       <w:r>
         <w:rPr>
           <w:i/>
         </w:rPr>
         <w:t>ConvNet</w:t>
       </w:r>
+      <w:proofErr w:type="spellEnd"/>
       <w:r>
         <w:t>) que é vastamente utilizada no aprendizado de máquina através do processamento de imagens digitais.</w:t>
       </w:r>
@@ -10469,14 +10958,24 @@
       <w:r>
         <w:t>A máquina consegue trabalhar semelhante ao cérebro humano ao reconhecer uma imagem. Ao analisar as imagens, ela converte essas imagens em matrizes através dos quadrantes (</w:t>
       </w:r>
+      <w:proofErr w:type="spellStart"/>
       <w:r>
         <w:rPr>
           <w:i/>
         </w:rPr>
         <w:t>pixeis</w:t>
       </w:r>
-      <w:r>
-        <w:t xml:space="preserve">) das imagens e, através de banco de dados com outras imagens já matriciadas, estabelecer padrões e compará-los até deduzir um resultado no qual faz mais sentido </w:t>
+      <w:proofErr w:type="spellEnd"/>
+      <w:r>
+        <w:t xml:space="preserve">) das imagens e, através de banco de dados com outras imagens já </w:t>
+      </w:r>
+      <w:proofErr w:type="spellStart"/>
+      <w:r>
+        <w:t>matriciadas</w:t>
+      </w:r>
+      <w:proofErr w:type="spellEnd"/>
+      <w:r>
+        <w:t xml:space="preserve">, estabelecer padrões e compará-los até deduzir um resultado no qual faz mais sentido </w:t>
       </w:r>
       <w:r>
         <w:t>(RAVINDRA et al., 2018)</w:t>
@@ -10680,8 +11179,17 @@
           <w:sz w:val="20"/>
           <w:szCs w:val="20"/>
         </w:rPr>
-        <w:t>Fonte: InfoQ</w:t>
-      </w:r>
+        <w:t xml:space="preserve">Fonte: </w:t>
+      </w:r>
+      <w:proofErr w:type="spellStart"/>
+      <w:r>
+        <w:rPr>
+          <w:sz w:val="20"/>
+          <w:szCs w:val="20"/>
+        </w:rPr>
+        <w:t>InfoQ</w:t>
+      </w:r>
+      <w:proofErr w:type="spellEnd"/>
       <w:r>
         <w:rPr>
           <w:sz w:val="20"/>
@@ -10730,7 +11238,15 @@
         <w:spacing w:line="360" w:lineRule="auto"/>
       </w:pPr>
       <w:r>
-        <w:t>Processamento da Imagem: a rede neural convolucional analisa as propriedades da imagem e efetua as bordas, filtros e cores da imagem;</w:t>
+        <w:t xml:space="preserve">Processamento da Imagem: a rede neural </w:t>
+      </w:r>
+      <w:proofErr w:type="spellStart"/>
+      <w:r>
+        <w:t>convolucional</w:t>
+      </w:r>
+      <w:proofErr w:type="spellEnd"/>
+      <w:r>
+        <w:t xml:space="preserve"> analisa as propriedades da imagem e efetua as bordas, filtros e cores da imagem;</w:t>
       </w:r>
     </w:p>
     <w:p>
@@ -10825,12 +11341,14 @@
       <w:r>
         <w:t xml:space="preserve">Simplificando a nossa função, poderemos elaborar a simplificação do gráfico da função, no qual a média dos tons pode ser representado em zero. Essa simplificação também é conhecida como </w:t>
       </w:r>
+      <w:proofErr w:type="spellStart"/>
       <w:r>
         <w:rPr>
           <w:i/>
         </w:rPr>
         <w:t>downsampling</w:t>
       </w:r>
+      <w:proofErr w:type="spellEnd"/>
       <w:r>
         <w:t xml:space="preserve">. </w:t>
       </w:r>
@@ -10861,8 +11379,13 @@
         <w:t xml:space="preserve">fazer a convolução das imagens, no qual </w:t>
       </w:r>
       <w:r>
-        <w:t>é definida como o Kernel da convolução, no qual está definida em 3 pixeis</w:t>
-      </w:r>
+        <w:t xml:space="preserve">é definida como o Kernel da convolução, no qual está definida em 3 </w:t>
+      </w:r>
+      <w:proofErr w:type="spellStart"/>
+      <w:r>
+        <w:t>pixeis</w:t>
+      </w:r>
+      <w:proofErr w:type="spellEnd"/>
       <w:r>
         <w:t>.</w:t>
       </w:r>
@@ -10883,10 +11406,18 @@
         <w:t xml:space="preserve">é </w:t>
       </w:r>
       <w:r>
-        <w:t>a operação entre duas funções, no qual o resultado será uma única função gerada a partir da operação de unificação das funções. O processamento da convolução é dada a partir do posicionamento do núcleo do kernel com a outra função, e elaborada a operação no qual K é a posição do pixel no K</w:t>
-      </w:r>
-      <w:r>
-        <w:t>enel e M é a posição do pixel na fórmula</w:t>
+        <w:t xml:space="preserve">a operação entre duas funções, no qual o resultado será uma única função gerada a partir da operação de unificação das funções. O processamento da convolução é dada a partir do posicionamento do núcleo do kernel com a outra função, e elaborada a operação no qual K é a posição do pixel no </w:t>
+      </w:r>
+      <w:proofErr w:type="spellStart"/>
+      <w:r>
+        <w:t>K</w:t>
+      </w:r>
+      <w:r>
+        <w:t>enel</w:t>
+      </w:r>
+      <w:proofErr w:type="spellEnd"/>
+      <w:r>
+        <w:t xml:space="preserve"> e M é a posição do pixel na fórmula</w:t>
       </w:r>
       <w:r>
         <w:t>:</w:t>
@@ -10901,8 +11432,13 @@
         <w:spacing w:line="360" w:lineRule="auto"/>
         <w:ind w:left="1717"/>
       </w:pPr>
-      <w:r>
-        <w:t>Σ(K x M)</w:t>
+      <w:proofErr w:type="gramStart"/>
+      <w:r>
+        <w:t>Σ(</w:t>
+      </w:r>
+      <w:proofErr w:type="gramEnd"/>
+      <w:r>
+        <w:t>K x M)</w:t>
       </w:r>
     </w:p>
     <w:p>
@@ -10995,7 +11531,15 @@
         <w:ind w:firstLine="709"/>
       </w:pPr>
       <w:r>
-        <w:t>Com as redes neurais convolucionais, podemos fazer tarefas mais simples, como organizar fotos de pessoas de um banco de dados de uma escola, efetuar um catálogo das raças de cachorros através de um banco de imagens, dentre outros. No caso deste trabalho, é através do processamento das imagens de lesões, pintas e manchas na pele, previamente classificadas, que a máquina poderá efetuar um aprendizado do que é um câncer de pele ou não.</w:t>
+        <w:t xml:space="preserve">Com as redes neurais </w:t>
+      </w:r>
+      <w:proofErr w:type="spellStart"/>
+      <w:r>
+        <w:t>convolucionais</w:t>
+      </w:r>
+      <w:proofErr w:type="spellEnd"/>
+      <w:r>
+        <w:t>, podemos fazer tarefas mais simples, como organizar fotos de pessoas de um banco de dados de uma escola, efetuar um catálogo das raças de cachorros através de um banco de imagens, dentre outros. No caso deste trabalho, é através do processamento das imagens de lesões, pintas e manchas na pele, previamente classificadas, que a máquina poderá efetuar um aprendizado do que é um câncer de pele ou não.</w:t>
       </w:r>
     </w:p>
     <w:p>
@@ -11003,7 +11547,7 @@
         <w:pStyle w:val="Ttulo2"/>
         <w:spacing w:line="360" w:lineRule="auto"/>
       </w:pPr>
-      <w:bookmarkStart w:id="21" w:name="_Toc532239390"/>
+      <w:bookmarkStart w:id="21" w:name="_Toc17919120"/>
       <w:r>
         <w:t>2.</w:t>
       </w:r>
@@ -11035,24 +11579,64 @@
         <w:ind w:firstLine="709"/>
       </w:pPr>
       <w:r>
-        <w:t xml:space="preserve">Unidade Biomap </w:t>
+        <w:t xml:space="preserve">Unidade </w:t>
+      </w:r>
+      <w:proofErr w:type="spellStart"/>
+      <w:r>
+        <w:t>Biomap</w:t>
+      </w:r>
+      <w:proofErr w:type="spellEnd"/>
+      <w:r>
+        <w:t xml:space="preserve"> </w:t>
       </w:r>
       <w:r>
         <w:t>(2018)</w:t>
       </w:r>
       <w:r>
-        <w:t xml:space="preserve">: Desenvolvida por uma empresa situada em São José dos Campos, interior de São Paulo, a unidade Biomap oferece recursos que proporcionam um </w:t>
+        <w:t xml:space="preserve">: Desenvolvida por uma empresa situada em São José dos Campos, interior de São Paulo, a unidade </w:t>
+      </w:r>
+      <w:proofErr w:type="spellStart"/>
+      <w:r>
+        <w:t>Biomap</w:t>
+      </w:r>
+      <w:proofErr w:type="spellEnd"/>
+      <w:r>
+        <w:t xml:space="preserve"> oferece recursos que proporcionam um </w:t>
       </w:r>
       <w:r>
         <w:lastRenderedPageBreak/>
-        <w:t xml:space="preserve">ambiente adequado para que possa realizar o procedimento de dermatoscopia digital. Além disso, a unidade possui um software no qual permite-se analisar o ABCDE da lesão de pele, tendo a capacidade de gerar um diagnóstico para a doença. Não foram encontradas evidências da utilização de </w:t>
-      </w:r>
+        <w:t xml:space="preserve">ambiente adequado para que possa realizar o procedimento de </w:t>
+      </w:r>
+      <w:proofErr w:type="spellStart"/>
+      <w:r>
+        <w:t>dermatoscopia</w:t>
+      </w:r>
+      <w:proofErr w:type="spellEnd"/>
+      <w:r>
+        <w:t xml:space="preserve"> digital. Além disso, a unidade possui um software no qual permite-se analisar o ABCDE da lesão de pele, tendo a capacidade de gerar um diagnóstico para a doença. Não foram encontradas evidências da utilização de </w:t>
+      </w:r>
+      <w:proofErr w:type="spellStart"/>
       <w:r>
         <w:rPr>
           <w:i/>
         </w:rPr>
-        <w:t>deep learning</w:t>
-      </w:r>
+        <w:t>deep</w:t>
+      </w:r>
+      <w:proofErr w:type="spellEnd"/>
+      <w:r>
+        <w:rPr>
+          <w:i/>
+        </w:rPr>
+        <w:t xml:space="preserve"> </w:t>
+      </w:r>
+      <w:proofErr w:type="spellStart"/>
+      <w:r>
+        <w:rPr>
+          <w:i/>
+        </w:rPr>
+        <w:t>learning</w:t>
+      </w:r>
+      <w:proofErr w:type="spellEnd"/>
       <w:r>
         <w:t xml:space="preserve"> ou </w:t>
       </w:r>
@@ -11102,14 +11686,24 @@
       <w:r>
         <w:t xml:space="preserve">a Universidade de Stanford, nos Estados Unidos, desenvolveram uma solução de software utilizando a arquitetura CNN, também abordada neste artigo, para a detecção e diagnóstico de câncer de pele. Nesse software, desenvolvido na biblioteca de aprendizado de máquina </w:t>
       </w:r>
+      <w:proofErr w:type="spellStart"/>
       <w:r>
         <w:rPr>
           <w:i/>
         </w:rPr>
         <w:t>Tensorflow</w:t>
       </w:r>
-      <w:r>
-        <w:t>, elaborada pela empresa americana Google, o software é capaz de elaborar diagnósticos de câncer de pele ao analisar as imagens originadas através de um dermatoscópio digital.</w:t>
+      <w:proofErr w:type="spellEnd"/>
+      <w:r>
+        <w:t xml:space="preserve">, elaborada pela empresa americana Google, o software é capaz de elaborar diagnósticos de câncer de pele ao analisar as imagens originadas através de um </w:t>
+      </w:r>
+      <w:proofErr w:type="spellStart"/>
+      <w:r>
+        <w:t>dermatoscópio</w:t>
+      </w:r>
+      <w:proofErr w:type="spellEnd"/>
+      <w:r>
+        <w:t xml:space="preserve"> digital.</w:t>
       </w:r>
     </w:p>
     <w:p>
@@ -11127,7 +11721,7 @@
       <w:bookmarkStart w:id="22" w:name="_Toc483916792"/>
       <w:bookmarkStart w:id="23" w:name="_Toc483916837"/>
       <w:bookmarkStart w:id="24" w:name="_Toc118654511"/>
-      <w:bookmarkStart w:id="25" w:name="_Toc532239391"/>
+      <w:bookmarkStart w:id="25" w:name="_Toc17919121"/>
       <w:r>
         <w:rPr>
           <w:caps w:val="0"/>
@@ -11146,7 +11740,7 @@
         <w:pStyle w:val="Ttulo2"/>
         <w:spacing w:line="360" w:lineRule="auto"/>
       </w:pPr>
-      <w:bookmarkStart w:id="26" w:name="_Toc532239392"/>
+      <w:bookmarkStart w:id="26" w:name="_Toc17919122"/>
       <w:r>
         <w:t xml:space="preserve">3.1. </w:t>
       </w:r>
@@ -11235,6 +11829,7 @@
         </w:rPr>
         <w:t xml:space="preserve">Esquema de </w:t>
       </w:r>
+      <w:proofErr w:type="spellStart"/>
       <w:r>
         <w:rPr>
           <w:b/>
@@ -11244,6 +11839,7 @@
         </w:rPr>
         <w:t>backpropagation</w:t>
       </w:r>
+      <w:proofErr w:type="spellEnd"/>
     </w:p>
     <w:p>
       <w:pPr>
@@ -11359,7 +11955,7 @@
         <w:pStyle w:val="Ttulo2"/>
         <w:spacing w:line="360" w:lineRule="auto"/>
       </w:pPr>
-      <w:bookmarkStart w:id="27" w:name="_Toc532239393"/>
+      <w:bookmarkStart w:id="27" w:name="_Toc17919123"/>
       <w:r>
         <w:t xml:space="preserve">3.2. </w:t>
       </w:r>
@@ -11375,14 +11971,80 @@
         <w:ind w:firstLine="709"/>
       </w:pPr>
       <w:r>
-        <w:t xml:space="preserve">A estrutura dos dados que serão apresentados ao aprendizado de máquina são imagens digitais vindas de fotografias tiradas a partir de aparelhos chamados vídeo dermatoscópio. As imagens utilizadas neste trabalho foram adquiridas no repositório de images da </w:t>
+        <w:t xml:space="preserve">A estrutura dos dados que serão apresentados ao aprendizado de máquina são imagens digitais vindas de fotografias tiradas a partir de aparelhos chamados vídeo </w:t>
+      </w:r>
+      <w:proofErr w:type="spellStart"/>
+      <w:r>
+        <w:t>dermatoscópio</w:t>
+      </w:r>
+      <w:proofErr w:type="spellEnd"/>
+      <w:r>
+        <w:t xml:space="preserve">. As imagens utilizadas neste trabalho foram adquiridas no repositório de </w:t>
+      </w:r>
+      <w:proofErr w:type="spellStart"/>
+      <w:r>
+        <w:t>images</w:t>
+      </w:r>
+      <w:proofErr w:type="spellEnd"/>
+      <w:r>
+        <w:t xml:space="preserve"> da </w:t>
       </w:r>
       <w:r>
         <w:rPr>
           <w:i/>
         </w:rPr>
-        <w:t>ISIC - International Skin Image Collaboration</w:t>
-      </w:r>
+        <w:t xml:space="preserve">ISIC - </w:t>
+      </w:r>
+      <w:proofErr w:type="spellStart"/>
+      <w:r>
+        <w:rPr>
+          <w:i/>
+        </w:rPr>
+        <w:t>International</w:t>
+      </w:r>
+      <w:proofErr w:type="spellEnd"/>
+      <w:r>
+        <w:rPr>
+          <w:i/>
+        </w:rPr>
+        <w:t xml:space="preserve"> </w:t>
+      </w:r>
+      <w:proofErr w:type="spellStart"/>
+      <w:r>
+        <w:rPr>
+          <w:i/>
+        </w:rPr>
+        <w:t>Skin</w:t>
+      </w:r>
+      <w:proofErr w:type="spellEnd"/>
+      <w:r>
+        <w:rPr>
+          <w:i/>
+        </w:rPr>
+        <w:t xml:space="preserve"> </w:t>
+      </w:r>
+      <w:proofErr w:type="spellStart"/>
+      <w:r>
+        <w:rPr>
+          <w:i/>
+        </w:rPr>
+        <w:t>Image</w:t>
+      </w:r>
+      <w:proofErr w:type="spellEnd"/>
+      <w:r>
+        <w:rPr>
+          <w:i/>
+        </w:rPr>
+        <w:t xml:space="preserve"> </w:t>
+      </w:r>
+      <w:proofErr w:type="spellStart"/>
+      <w:r>
+        <w:rPr>
+          <w:i/>
+        </w:rPr>
+        <w:t>Collaboration</w:t>
+      </w:r>
+      <w:proofErr w:type="spellEnd"/>
       <w:r>
         <w:t>, no qual possui um vasto repertório de imagens com diversas categorias de lesão de pele, incluindo as categorias de imagens de lesões diagnosticadas com câncer de pele ou não.</w:t>
       </w:r>
@@ -11394,6 +12056,102 @@
         <w:ind w:firstLine="709"/>
       </w:pPr>
       <w:r>
+        <w:t xml:space="preserve">Para realizar o download dessas figuras, foi disponibilizada uma </w:t>
+      </w:r>
+      <w:r>
+        <w:rPr>
+          <w:i/>
+        </w:rPr>
+        <w:t xml:space="preserve">API </w:t>
+      </w:r>
+      <w:proofErr w:type="spellStart"/>
+      <w:r>
+        <w:rPr>
+          <w:i/>
+        </w:rPr>
+        <w:t>Rest</w:t>
+      </w:r>
+      <w:proofErr w:type="spellEnd"/>
+      <w:r>
+        <w:t xml:space="preserve"> pelo </w:t>
+      </w:r>
+      <w:r>
+        <w:rPr>
+          <w:i/>
+        </w:rPr>
+        <w:t>ISIC</w:t>
+      </w:r>
+      <w:r>
+        <w:t xml:space="preserve"> para que possamos efetuar o download e classificação dessas imagens. Para isso, foi desenvolvido um </w:t>
+      </w:r>
+      <w:r>
+        <w:rPr>
+          <w:i/>
+        </w:rPr>
+        <w:t>script</w:t>
+      </w:r>
+      <w:r>
+        <w:t xml:space="preserve"> utilizando a linguagem </w:t>
+      </w:r>
+      <w:r>
+        <w:rPr>
+          <w:i/>
+        </w:rPr>
+        <w:t>Python</w:t>
+      </w:r>
+      <w:r>
+        <w:t xml:space="preserve"> para que efetuasse requisições nesta </w:t>
+      </w:r>
+      <w:r>
+        <w:rPr>
+          <w:i/>
+        </w:rPr>
+        <w:t>API</w:t>
+      </w:r>
+      <w:r>
+        <w:t xml:space="preserve">, filtrasse o tipo de lesão (benigna e maligna) através da utilização dos metadados e </w:t>
+      </w:r>
+      <w:r>
+        <w:lastRenderedPageBreak/>
+        <w:t xml:space="preserve">salvasse-as em seus respectivos diretórios. O programa em </w:t>
+      </w:r>
+      <w:r>
+        <w:rPr>
+          <w:i/>
+        </w:rPr>
+        <w:t xml:space="preserve">Python </w:t>
+      </w:r>
+      <w:r>
+        <w:t xml:space="preserve">contou com a interação com a biblioteca </w:t>
+      </w:r>
+      <w:proofErr w:type="spellStart"/>
+      <w:r>
+        <w:rPr>
+          <w:i/>
+        </w:rPr>
+        <w:t>requests</w:t>
+      </w:r>
+      <w:proofErr w:type="spellEnd"/>
+      <w:r>
+        <w:t xml:space="preserve"> para efetuar essa comunicação com essa </w:t>
+      </w:r>
+      <w:r>
+        <w:rPr>
+          <w:i/>
+        </w:rPr>
+        <w:t>API</w:t>
+      </w:r>
+      <w:r>
+        <w:t>.</w:t>
+      </w:r>
+    </w:p>
+    <w:p>
+      <w:pPr>
+        <w:pStyle w:val="Corpodetexto"/>
+        <w:spacing w:line="360" w:lineRule="auto"/>
+        <w:ind w:firstLine="709"/>
+      </w:pPr>
+      <w:r>
         <w:t>No total foram efetuados o download de 2600 imagens, sendo 1300 de imagens de fotos de lesões nos quais a presença do câncer foi confirmada e outras 1300 imagens de fotos nos quais foram descartadas as possibilidades de câncer de pele. Todas essas imagens geraram um volume de 15GB em um arquivo de extensão zip.</w:t>
       </w:r>
     </w:p>
@@ -11402,9 +12160,8 @@
         <w:pStyle w:val="Ttulo2"/>
         <w:spacing w:line="360" w:lineRule="auto"/>
       </w:pPr>
-      <w:bookmarkStart w:id="28" w:name="_Toc532239394"/>
-      <w:r>
-        <w:lastRenderedPageBreak/>
+      <w:bookmarkStart w:id="28" w:name="_Toc17919124"/>
+      <w:r>
         <w:t>3.</w:t>
       </w:r>
       <w:r>
@@ -11427,23 +12184,43 @@
       <w:r>
         <w:t xml:space="preserve">Para coletar as imagens dos </w:t>
       </w:r>
+      <w:proofErr w:type="spellStart"/>
       <w:r>
         <w:rPr>
           <w:i/>
         </w:rPr>
         <w:t>trainsets</w:t>
       </w:r>
-      <w:r>
-        <w:t xml:space="preserve">, citados no item 1.3. do capítulo 1, foi necessário criar um Dataset da biblioteca DL4J. A classe utilizada neste caso foi a </w:t>
-      </w:r>
+      <w:proofErr w:type="spellEnd"/>
+      <w:r>
+        <w:t xml:space="preserve">, citados no item 1.3. do capítulo 1, foi necessário criar um </w:t>
+      </w:r>
+      <w:proofErr w:type="spellStart"/>
+      <w:r>
+        <w:t>Dataset</w:t>
+      </w:r>
+      <w:proofErr w:type="spellEnd"/>
+      <w:r>
+        <w:t xml:space="preserve"> da biblioteca DL4J. A classe utilizada neste caso foi a </w:t>
+      </w:r>
+      <w:proofErr w:type="spellStart"/>
       <w:r>
         <w:rPr>
           <w:i/>
         </w:rPr>
         <w:t>RecordReaderDataSetIterator</w:t>
       </w:r>
-      <w:r>
-        <w:t>, no qual é utilizada para criar um modelo de reconhecimento de imagens em uma forma de DataVec.</w:t>
+      <w:proofErr w:type="spellEnd"/>
+      <w:r>
+        <w:t xml:space="preserve">, no qual é utilizada para criar um modelo de reconhecimento de imagens em uma forma de </w:t>
+      </w:r>
+      <w:proofErr w:type="spellStart"/>
+      <w:r>
+        <w:t>DataVec</w:t>
+      </w:r>
+      <w:proofErr w:type="spellEnd"/>
+      <w:r>
+        <w:t>.</w:t>
       </w:r>
     </w:p>
     <w:p>
@@ -11452,14 +12229,24 @@
         <w:spacing w:line="360" w:lineRule="auto"/>
         <w:ind w:firstLine="709"/>
       </w:pPr>
+      <w:proofErr w:type="spellStart"/>
       <w:r>
         <w:rPr>
           <w:i/>
         </w:rPr>
         <w:t>DataVec</w:t>
       </w:r>
-      <w:r>
-        <w:t xml:space="preserve"> é uma solução dentro da Deep Learning que soluciona o principal obstáculo do aprendizado da máquina: uma forma dos dados entrarem na rede neural de uma forma que a rede possa entender.</w:t>
+      <w:proofErr w:type="spellEnd"/>
+      <w:r>
+        <w:t xml:space="preserve"> é uma solução dentro da </w:t>
+      </w:r>
+      <w:proofErr w:type="spellStart"/>
+      <w:r>
+        <w:t>Deep</w:t>
+      </w:r>
+      <w:proofErr w:type="spellEnd"/>
+      <w:r>
+        <w:t xml:space="preserve"> Learning que soluciona o principal obstáculo do aprendizado da máquina: uma forma dos dados entrarem na rede neural de uma forma que a rede possa entender.</w:t>
       </w:r>
     </w:p>
     <w:p>
@@ -11471,12 +12258,14 @@
       <w:r>
         <w:t xml:space="preserve">Com o </w:t>
       </w:r>
+      <w:proofErr w:type="spellStart"/>
       <w:r>
         <w:rPr>
           <w:i/>
         </w:rPr>
         <w:t>RecordReaderDataSetIterator</w:t>
       </w:r>
+      <w:proofErr w:type="spellEnd"/>
       <w:r>
         <w:t>, podemos criar uma coleção de imagens vindas de um diretório e passar as seguintes configurações:</w:t>
       </w:r>
@@ -11493,39 +12282,47 @@
       <w:r>
         <w:t xml:space="preserve">O número de </w:t>
       </w:r>
+      <w:proofErr w:type="spellStart"/>
       <w:r>
         <w:rPr>
           <w:i/>
         </w:rPr>
         <w:t>labels</w:t>
       </w:r>
+      <w:proofErr w:type="spellEnd"/>
       <w:r>
         <w:t xml:space="preserve">, que são os rótulos do resultado. No caso deste projeto, a quantidade de </w:t>
       </w:r>
+      <w:proofErr w:type="spellStart"/>
       <w:r>
         <w:rPr>
           <w:i/>
         </w:rPr>
         <w:t>labels</w:t>
       </w:r>
+      <w:proofErr w:type="spellEnd"/>
       <w:r>
         <w:t xml:space="preserve"> é igual à dois, pois a classificação será entre “</w:t>
       </w:r>
+      <w:proofErr w:type="spellStart"/>
       <w:r>
         <w:rPr>
           <w:i/>
         </w:rPr>
         <w:t>malignant</w:t>
       </w:r>
+      <w:proofErr w:type="spellEnd"/>
       <w:r>
         <w:t>” para efetuar o positivo para o câncer de pele e “</w:t>
       </w:r>
+      <w:proofErr w:type="spellStart"/>
       <w:r>
         <w:rPr>
           <w:i/>
         </w:rPr>
         <w:t>benignant</w:t>
       </w:r>
+      <w:proofErr w:type="spellEnd"/>
       <w:r>
         <w:t>” para quando não encontrar indícios da doença.</w:t>
       </w:r>
@@ -11566,7 +12363,7 @@
         <w:pStyle w:val="Ttulo2"/>
         <w:spacing w:line="360" w:lineRule="auto"/>
       </w:pPr>
-      <w:bookmarkStart w:id="29" w:name="_Toc532239395"/>
+      <w:bookmarkStart w:id="29" w:name="_Toc17919125"/>
       <w:r>
         <w:t>3.</w:t>
       </w:r>
@@ -11590,21 +12387,25 @@
       <w:r>
         <w:t xml:space="preserve">Todos os processos de reconhecimento giram em torno do algoritmo </w:t>
       </w:r>
+      <w:proofErr w:type="spellStart"/>
       <w:r>
         <w:rPr>
           <w:i/>
         </w:rPr>
         <w:t>ZooModel</w:t>
       </w:r>
+      <w:proofErr w:type="spellEnd"/>
       <w:r>
         <w:t xml:space="preserve">, que é responsável pelo processamento de imagens durante o aprendizado da máquina. Para que todo o processo de aprendizado seja realizado, é necessário montar no </w:t>
       </w:r>
+      <w:proofErr w:type="spellStart"/>
       <w:r>
         <w:rPr>
           <w:i/>
         </w:rPr>
         <w:t>ZooModel</w:t>
       </w:r>
+      <w:proofErr w:type="spellEnd"/>
       <w:r>
         <w:t xml:space="preserve"> a estrutura da rede neural e do ciclo dos resultados e seus pesos. </w:t>
       </w:r>
@@ -11616,11 +12417,16 @@
         <w:ind w:firstLine="709"/>
       </w:pPr>
       <w:r>
-        <w:t xml:space="preserve">Nele é que ocorre toda a estrutura de aprendizado, no qual é necessário definir um modelo ou estrutura de rede neural. O modelo da rede neural escolhido é a ResNet-50, que é um nome curto para Rede Residual. Como o nome da rede indica, a nova terminologia que esta rede introduz é a aprendizagem residual. Redes neurais convolucionais profundas levaram a uma série de avanços na classificação de imagens. Muitas outras tarefas de reconhecimento visual também se beneficiaram muito de modelos muito profundos. Assim, ao longo dos anos, há uma tendência a ir mais fundo e resolver tarefas mais </w:t>
-      </w:r>
-      <w:r>
         <w:lastRenderedPageBreak/>
-        <w:t>complexas, além de também melhorar a precisão do reconhecimento. Mas, à medida que nos aprofundamos, o treinamento da rede neural torna-se difícil e também a precisão começa a saturar e depois também se degrada. O Aprendizado Residual tenta resolver esses dois problemas.</w:t>
+        <w:t xml:space="preserve">Nele é que ocorre toda a estrutura de aprendizado, no qual é necessário definir um modelo ou estrutura de rede neural. O modelo da rede neural escolhido é a ResNet-50, que é um nome curto para Rede Residual. Como o nome da rede indica, a nova terminologia que esta rede introduz é a aprendizagem residual. Redes neurais </w:t>
+      </w:r>
+      <w:proofErr w:type="spellStart"/>
+      <w:r>
+        <w:t>convolucionais</w:t>
+      </w:r>
+      <w:proofErr w:type="spellEnd"/>
+      <w:r>
+        <w:t xml:space="preserve"> profundas levaram a uma série de avanços na classificação de imagens. Muitas outras tarefas de reconhecimento visual também se beneficiaram muito de modelos muito profundos. Assim, ao longo dos anos, há uma tendência a ir mais fundo e resolver tarefas mais complexas, além de também melhorar a precisão do reconhecimento. Mas, à medida que nos aprofundamos, o treinamento da rede neural torna-se difícil e também a precisão começa a saturar e depois também se degrada. O Aprendizado Residual tenta resolver esses dois problemas.</w:t>
       </w:r>
     </w:p>
     <w:p>
@@ -11628,7 +12434,7 @@
         <w:pStyle w:val="Ttulo2"/>
         <w:spacing w:line="360" w:lineRule="auto"/>
       </w:pPr>
-      <w:bookmarkStart w:id="30" w:name="_Toc532239396"/>
+      <w:bookmarkStart w:id="30" w:name="_Toc17919126"/>
       <w:r>
         <w:t>3.</w:t>
       </w:r>
@@ -11656,8 +12462,16 @@
         <w:rPr>
           <w:i/>
         </w:rPr>
-        <w:t>fine-tuning</w:t>
-      </w:r>
+        <w:t>fine-</w:t>
+      </w:r>
+      <w:proofErr w:type="spellStart"/>
+      <w:r>
+        <w:rPr>
+          <w:i/>
+        </w:rPr>
+        <w:t>tuning</w:t>
+      </w:r>
+      <w:proofErr w:type="spellEnd"/>
       <w:r>
         <w:t xml:space="preserve">, que visa montar um conjunto de configurações necessárias para a agilidade desse processo. </w:t>
       </w:r>
@@ -11671,30 +12485,92 @@
       <w:r>
         <w:t xml:space="preserve">Logo que foi montada toda essa estrutura de algoritmos, podemos utilizar o conceito de “gradiente descendente”, no caso deste trabalho o escolhido foi o </w:t>
       </w:r>
+      <w:proofErr w:type="spellStart"/>
       <w:r>
         <w:rPr>
           <w:i/>
         </w:rPr>
-        <w:t>Stochastic gradient descent</w:t>
-      </w:r>
+        <w:t>Stochastic</w:t>
+      </w:r>
+      <w:proofErr w:type="spellEnd"/>
+      <w:r>
+        <w:rPr>
+          <w:i/>
+        </w:rPr>
+        <w:t xml:space="preserve"> </w:t>
+      </w:r>
+      <w:proofErr w:type="spellStart"/>
+      <w:r>
+        <w:rPr>
+          <w:i/>
+        </w:rPr>
+        <w:t>gradient</w:t>
+      </w:r>
+      <w:proofErr w:type="spellEnd"/>
+      <w:r>
+        <w:rPr>
+          <w:i/>
+        </w:rPr>
+        <w:t xml:space="preserve"> </w:t>
+      </w:r>
+      <w:proofErr w:type="spellStart"/>
+      <w:r>
+        <w:rPr>
+          <w:i/>
+        </w:rPr>
+        <w:t>descent</w:t>
+      </w:r>
+      <w:proofErr w:type="spellEnd"/>
       <w:r>
         <w:t xml:space="preserve">, no qual tem por finalidade utilizar as camadas intermediárias das redes neurais e um conjunto dessas redes. Dessa forma, a rede neural pode determinar quais os erros de dedução no aprendizado e repetir o estudo com mais eficiência através da troca de pesos. Isso é possível porque o </w:t>
       </w:r>
+      <w:proofErr w:type="spellStart"/>
       <w:r>
         <w:rPr>
           <w:i/>
         </w:rPr>
-        <w:t>Stochastic gradient descent</w:t>
-      </w:r>
+        <w:t>Stochastic</w:t>
+      </w:r>
+      <w:proofErr w:type="spellEnd"/>
+      <w:r>
+        <w:rPr>
+          <w:i/>
+        </w:rPr>
+        <w:t xml:space="preserve"> </w:t>
+      </w:r>
+      <w:proofErr w:type="spellStart"/>
+      <w:r>
+        <w:rPr>
+          <w:i/>
+        </w:rPr>
+        <w:t>gradient</w:t>
+      </w:r>
+      <w:proofErr w:type="spellEnd"/>
+      <w:r>
+        <w:rPr>
+          <w:i/>
+        </w:rPr>
+        <w:t xml:space="preserve"> </w:t>
+      </w:r>
+      <w:proofErr w:type="spellStart"/>
+      <w:r>
+        <w:rPr>
+          <w:i/>
+        </w:rPr>
+        <w:t>descent</w:t>
+      </w:r>
+      <w:proofErr w:type="spellEnd"/>
       <w:r>
         <w:t xml:space="preserve"> é um algoritmo </w:t>
       </w:r>
+      <w:proofErr w:type="spellStart"/>
       <w:r>
         <w:rPr>
           <w:i/>
         </w:rPr>
         <w:t>backpropagation</w:t>
       </w:r>
+      <w:proofErr w:type="spellEnd"/>
       <w:r>
         <w:t>, no qual faz com que os dados de entrada vão percorrendo camada por camada da rede neural até que, durante sua saída, compare-os com os resultados esperados. Caso haja um erro com a comparação do resultado de saída com o resultado esperado, é recalculado os pesos e retro propagado até que se obtenha um cenário onde a acurácia aumenta significativamente</w:t>
       </w:r>
@@ -11707,19 +12583,21 @@
         <w:pStyle w:val="Ttulo2"/>
         <w:spacing w:line="360" w:lineRule="auto"/>
       </w:pPr>
-      <w:bookmarkStart w:id="31" w:name="_Toc532239397"/>
+      <w:bookmarkStart w:id="31" w:name="_Toc17919127"/>
       <w:r>
         <w:t>3.6</w:t>
       </w:r>
       <w:r>
         <w:t xml:space="preserve">. </w:t>
       </w:r>
+      <w:proofErr w:type="spellStart"/>
       <w:r>
         <w:rPr>
           <w:i/>
         </w:rPr>
         <w:t>Tunning</w:t>
       </w:r>
+      <w:proofErr w:type="spellEnd"/>
       <w:r>
         <w:t xml:space="preserve"> da Rede Neural</w:t>
       </w:r>
@@ -11732,16 +12610,22 @@
         <w:ind w:firstLine="709"/>
       </w:pPr>
       <w:r>
-        <w:t>Texto.....</w:t>
-      </w:r>
+        <w:t>Texto</w:t>
+      </w:r>
+      <w:proofErr w:type="gramStart"/>
+      <w:r>
+        <w:t>.....</w:t>
+      </w:r>
+      <w:proofErr w:type="gramEnd"/>
     </w:p>
     <w:p>
       <w:pPr>
         <w:pStyle w:val="Ttulo2"/>
         <w:spacing w:line="360" w:lineRule="auto"/>
       </w:pPr>
-      <w:bookmarkStart w:id="32" w:name="_Toc532239398"/>
-      <w:r>
+      <w:bookmarkStart w:id="32" w:name="_Toc17919128"/>
+      <w:r>
+        <w:lastRenderedPageBreak/>
         <w:t>3.7</w:t>
       </w:r>
       <w:r>
@@ -11756,6 +12640,7 @@
       <w:r>
         <w:t xml:space="preserve"> </w:t>
       </w:r>
+      <w:proofErr w:type="spellStart"/>
       <w:r>
         <w:rPr>
           <w:i/>
@@ -11763,6 +12648,7 @@
         <w:t>Rest</w:t>
       </w:r>
       <w:bookmarkEnd w:id="32"/>
+      <w:proofErr w:type="spellEnd"/>
     </w:p>
     <w:p>
       <w:pPr>
@@ -11782,12 +12668,14 @@
       <w:r>
         <w:t xml:space="preserve"> </w:t>
       </w:r>
+      <w:proofErr w:type="spellStart"/>
       <w:r>
         <w:rPr>
           <w:i/>
         </w:rPr>
         <w:t>Rest</w:t>
       </w:r>
+      <w:proofErr w:type="spellEnd"/>
       <w:r>
         <w:t xml:space="preserve"> comunicando com essa interface de usuário, para que o sistema seja capaz de receber uma imagem via protocolo </w:t>
       </w:r>
@@ -11823,15 +12711,22 @@
         <w:ind w:firstLine="709"/>
       </w:pPr>
       <w:r>
-        <w:lastRenderedPageBreak/>
         <w:t xml:space="preserve">A </w:t>
       </w:r>
       <w:r>
         <w:rPr>
           <w:i/>
         </w:rPr>
-        <w:t>API Rest</w:t>
-      </w:r>
+        <w:t xml:space="preserve">API </w:t>
+      </w:r>
+      <w:proofErr w:type="spellStart"/>
+      <w:r>
+        <w:rPr>
+          <w:i/>
+        </w:rPr>
+        <w:t>Rest</w:t>
+      </w:r>
+      <w:proofErr w:type="spellEnd"/>
       <w:r>
         <w:t xml:space="preserve"> foi escolhida devido ao fato dela representar uma arquitetura </w:t>
       </w:r>
@@ -11866,10 +12761,24 @@
         <w:rPr>
           <w:i/>
         </w:rPr>
-        <w:t>API Rest</w:t>
-      </w:r>
-      <w:r>
-        <w:t xml:space="preserve">, porém, a mais utilizada hoje em dia na linguagem Java é o </w:t>
+        <w:t xml:space="preserve">API </w:t>
+      </w:r>
+      <w:proofErr w:type="spellStart"/>
+      <w:r>
+        <w:rPr>
+          <w:i/>
+        </w:rPr>
+        <w:t>Rest</w:t>
+      </w:r>
+      <w:proofErr w:type="spellEnd"/>
+      <w:r>
+        <w:t xml:space="preserve">, porém, </w:t>
+      </w:r>
+      <w:r>
+        <w:t>a escolhida para fazer parte deste projeto foi</w:t>
+      </w:r>
+      <w:r>
+        <w:t xml:space="preserve"> o </w:t>
       </w:r>
       <w:r>
         <w:rPr>
@@ -11952,8 +12861,19 @@
           <w:iCs/>
           <w:color w:val="00000A"/>
         </w:rPr>
-        <w:t>API Rest</w:t>
-      </w:r>
+        <w:t xml:space="preserve">API </w:t>
+      </w:r>
+      <w:proofErr w:type="spellStart"/>
+      <w:r>
+        <w:rPr>
+          <w:b/>
+          <w:i/>
+          <w:iCs/>
+          <w:color w:val="00000A"/>
+        </w:rPr>
+        <w:t>Rest</w:t>
+      </w:r>
+      <w:proofErr w:type="spellEnd"/>
     </w:p>
     <w:p>
       <w:pPr>
@@ -12035,7 +12955,23 @@
           <w:sz w:val="20"/>
           <w:szCs w:val="20"/>
         </w:rPr>
-        <w:t>Fonte: DZone, 2017.</w:t>
+        <w:t xml:space="preserve">Fonte: </w:t>
+      </w:r>
+      <w:proofErr w:type="spellStart"/>
+      <w:r>
+        <w:rPr>
+          <w:sz w:val="20"/>
+          <w:szCs w:val="20"/>
+        </w:rPr>
+        <w:t>DZone</w:t>
+      </w:r>
+      <w:proofErr w:type="spellEnd"/>
+      <w:r>
+        <w:rPr>
+          <w:sz w:val="20"/>
+          <w:szCs w:val="20"/>
+        </w:rPr>
+        <w:t>, 2017.</w:t>
       </w:r>
     </w:p>
     <w:p>
@@ -12076,8 +13012,16 @@
         <w:rPr>
           <w:i/>
         </w:rPr>
-        <w:t>API Rest</w:t>
-      </w:r>
+        <w:t xml:space="preserve">API </w:t>
+      </w:r>
+      <w:proofErr w:type="spellStart"/>
+      <w:r>
+        <w:rPr>
+          <w:i/>
+        </w:rPr>
+        <w:t>Rest</w:t>
+      </w:r>
+      <w:proofErr w:type="spellEnd"/>
       <w:r>
         <w:t xml:space="preserve"> e deixando-o com alta disponibilidade e escalabilidade (</w:t>
       </w:r>
@@ -12100,8 +13044,16 @@
         <w:rPr>
           <w:i/>
         </w:rPr>
-        <w:t>Spring Initializr</w:t>
-      </w:r>
+        <w:t xml:space="preserve">Spring </w:t>
+      </w:r>
+      <w:proofErr w:type="spellStart"/>
+      <w:r>
+        <w:rPr>
+          <w:i/>
+        </w:rPr>
+        <w:t>Initializr</w:t>
+      </w:r>
+      <w:proofErr w:type="spellEnd"/>
       <w:r>
         <w:t xml:space="preserve"> ou o </w:t>
       </w:r>
@@ -12109,7 +13061,21 @@
         <w:rPr>
           <w:i/>
         </w:rPr>
-        <w:t>Setup My Project</w:t>
+        <w:t xml:space="preserve">Setup </w:t>
+      </w:r>
+      <w:proofErr w:type="spellStart"/>
+      <w:r>
+        <w:rPr>
+          <w:i/>
+        </w:rPr>
+        <w:t>My</w:t>
+      </w:r>
+      <w:proofErr w:type="spellEnd"/>
+      <w:r>
+        <w:rPr>
+          <w:i/>
+        </w:rPr>
+        <w:t xml:space="preserve"> Project</w:t>
       </w:r>
       <w:r>
         <w:t xml:space="preserve">. </w:t>
@@ -12122,112 +13088,121 @@
         <w:ind w:firstLine="709"/>
       </w:pPr>
       <w:r>
-        <w:t xml:space="preserve">A interface do usuário </w:t>
-      </w:r>
-      <w:r>
-        <w:t>feita</w:t>
+        <w:lastRenderedPageBreak/>
+        <w:t xml:space="preserve">A interface do usuário feita para </w:t>
+      </w:r>
+      <w:r>
+        <w:t xml:space="preserve">web foi </w:t>
+      </w:r>
+      <w:r>
+        <w:t xml:space="preserve">desenvolvida </w:t>
+      </w:r>
+      <w:r>
+        <w:t xml:space="preserve">utilizando </w:t>
+      </w:r>
+      <w:r>
+        <w:rPr>
+          <w:i/>
+        </w:rPr>
+        <w:t xml:space="preserve">HTML </w:t>
+      </w:r>
+      <w:r>
+        <w:t xml:space="preserve">e </w:t>
+      </w:r>
+      <w:proofErr w:type="spellStart"/>
+      <w:r>
+        <w:rPr>
+          <w:i/>
+        </w:rPr>
+        <w:t>JQuery</w:t>
+      </w:r>
+      <w:proofErr w:type="spellEnd"/>
+      <w:r>
+        <w:t xml:space="preserve">. Basicamente será uma interface através da </w:t>
+      </w:r>
+      <w:r>
+        <w:t>web</w:t>
       </w:r>
       <w:r>
         <w:t xml:space="preserve"> </w:t>
       </w:r>
       <w:r>
-        <w:t xml:space="preserve">para </w:t>
-      </w:r>
-      <w:r>
-        <w:t xml:space="preserve">dispositivos móveis </w:t>
+        <w:t>que</w:t>
+      </w:r>
+      <w:r>
+        <w:t xml:space="preserve"> consum</w:t>
+      </w:r>
+      <w:r>
+        <w:t>e</w:t>
+      </w:r>
+      <w:r>
+        <w:t xml:space="preserve"> os recursos que a </w:t>
       </w:r>
       <w:r>
         <w:rPr>
           <w:i/>
         </w:rPr>
-        <w:t>Android</w:t>
-      </w:r>
-      <w:r>
-        <w:t xml:space="preserve"> </w:t>
-      </w:r>
-      <w:r>
-        <w:t xml:space="preserve">desenvolvida na plataforma </w:t>
-      </w:r>
+        <w:t xml:space="preserve">API </w:t>
+      </w:r>
+      <w:proofErr w:type="spellStart"/>
       <w:r>
         <w:rPr>
           <w:i/>
         </w:rPr>
-        <w:t>Android SDK (</w:t>
-      </w:r>
-      <w:r>
-        <w:t xml:space="preserve">linguagem </w:t>
-      </w:r>
-      <w:r>
+        <w:t>Rest</w:t>
+      </w:r>
+      <w:proofErr w:type="spellEnd"/>
+      <w:r>
+        <w:t xml:space="preserve"> oferece.</w:t>
+      </w:r>
+    </w:p>
+    <w:p>
+      <w:pPr>
+        <w:pStyle w:val="Ttulo2"/>
+        <w:spacing w:line="360" w:lineRule="auto"/>
         <w:rPr>
           <w:i/>
         </w:rPr>
-        <w:t>Java)</w:t>
-      </w:r>
-      <w:r>
-        <w:t>. Basicamente ser</w:t>
-      </w:r>
-      <w:r>
-        <w:t>á uma</w:t>
-      </w:r>
-      <w:r>
-        <w:t xml:space="preserve"> aplicaç</w:t>
-      </w:r>
-      <w:r>
-        <w:t>ão</w:t>
-      </w:r>
-      <w:r>
-        <w:t xml:space="preserve"> </w:t>
-      </w:r>
-      <w:r>
-        <w:t xml:space="preserve">no qual </w:t>
-      </w:r>
-      <w:r>
-        <w:t xml:space="preserve">acessa a interface através da </w:t>
+      </w:pPr>
+      <w:bookmarkStart w:id="33" w:name="_Toc17919129"/>
+      <w:r>
+        <w:t>3.8</w:t>
+      </w:r>
+      <w:r>
+        <w:t xml:space="preserve">. </w:t>
+      </w:r>
+      <w:r>
+        <w:t xml:space="preserve">Interface </w:t>
+      </w:r>
+      <w:bookmarkEnd w:id="33"/>
+      <w:r>
+        <w:t>Web</w:t>
+      </w:r>
+    </w:p>
+    <w:p>
+      <w:pPr>
+        <w:pStyle w:val="Corpodetexto"/>
+        <w:spacing w:line="360" w:lineRule="auto"/>
+        <w:ind w:firstLine="709"/>
+      </w:pPr>
+      <w:r>
+        <w:t xml:space="preserve">A interface </w:t>
+      </w:r>
+      <w:r>
+        <w:t xml:space="preserve">web </w:t>
+      </w:r>
+      <w:r>
+        <w:t>acessará um endereço web (</w:t>
       </w:r>
       <w:r>
         <w:rPr>
           <w:i/>
         </w:rPr>
-        <w:t>web</w:t>
-      </w:r>
-      <w:r>
-        <w:t xml:space="preserve"> e consumindo os recursos que a </w:t>
-      </w:r>
-      <w:r>
-        <w:rPr>
-          <w:i/>
-        </w:rPr>
-        <w:t>API Rest</w:t>
-      </w:r>
-      <w:r>
-        <w:t xml:space="preserve"> oferece.</w:t>
-      </w:r>
-    </w:p>
-    <w:p>
-      <w:pPr>
-        <w:pStyle w:val="Ttulo2"/>
-        <w:spacing w:line="360" w:lineRule="auto"/>
-        <w:rPr>
-          <w:i/>
-        </w:rPr>
-      </w:pPr>
-      <w:bookmarkStart w:id="33" w:name="_Toc532239399"/>
-      <w:r>
-        <w:t>3.8</w:t>
-      </w:r>
-      <w:r>
-        <w:t xml:space="preserve">. </w:t>
-      </w:r>
-      <w:r>
-        <w:t xml:space="preserve">Interface </w:t>
-      </w:r>
-      <w:r>
-        <w:rPr>
-          <w:i/>
-        </w:rPr>
-        <w:t>Android</w:t>
-      </w:r>
-      <w:bookmarkEnd w:id="33"/>
+        <w:t>URL</w:t>
+      </w:r>
+      <w:r>
+        <w:t>), no qual o usuário poderá ter uma visão clara que como pode utilizar o sistema:</w:t>
+      </w:r>
     </w:p>
     <w:p>
       <w:pPr>
@@ -12235,36 +13210,6 @@
         <w:spacing w:line="360" w:lineRule="auto"/>
         <w:ind w:firstLine="709"/>
       </w:pPr>
-      <w:r>
-        <w:t xml:space="preserve">A interface </w:t>
-      </w:r>
-      <w:r>
-        <w:rPr>
-          <w:i/>
-        </w:rPr>
-        <w:t>Android</w:t>
-      </w:r>
-      <w:r>
-        <w:t xml:space="preserve"> </w:t>
-      </w:r>
-      <w:r>
-        <w:t>acessará</w:t>
-      </w:r>
-      <w:r>
-        <w:t xml:space="preserve"> um endereço web (</w:t>
-      </w:r>
-      <w:r>
-        <w:rPr>
-          <w:i/>
-        </w:rPr>
-        <w:t>URL</w:t>
-      </w:r>
-      <w:r>
-        <w:t xml:space="preserve">), no qual o </w:t>
-      </w:r>
-      <w:r>
-        <w:t>usuário poderá ter uma visão clara que como pode utilizar o sistema:</w:t>
-      </w:r>
     </w:p>
     <w:p>
       <w:pPr>
@@ -12279,15 +13224,6 @@
         <w:spacing w:line="360" w:lineRule="auto"/>
         <w:ind w:firstLine="709"/>
       </w:pPr>
-    </w:p>
-    <w:p>
-      <w:pPr>
-        <w:pStyle w:val="Corpodetexto"/>
-        <w:spacing w:line="360" w:lineRule="auto"/>
-        <w:ind w:firstLine="709"/>
-      </w:pPr>
-      <w:bookmarkStart w:id="34" w:name="_GoBack"/>
-      <w:bookmarkEnd w:id="34"/>
     </w:p>
     <w:p>
       <w:pPr>
@@ -12295,9 +13231,6 @@
         <w:spacing w:line="360" w:lineRule="auto"/>
         <w:ind w:firstLine="709"/>
         <w:jc w:val="center"/>
-        <w:rPr>
-          <w:i/>
-        </w:rPr>
       </w:pPr>
       <w:r>
         <w:rPr>
@@ -12305,7 +13238,6 @@
           <w:iCs/>
           <w:color w:val="00000A"/>
         </w:rPr>
-        <w:lastRenderedPageBreak/>
         <w:t xml:space="preserve">Figura </w:t>
       </w:r>
       <w:r>
@@ -12335,11 +13267,10 @@
       <w:r>
         <w:rPr>
           <w:b/>
-          <w:i/>
           <w:iCs/>
           <w:color w:val="00000A"/>
         </w:rPr>
-        <w:t>Android</w:t>
+        <w:t>web</w:t>
       </w:r>
     </w:p>
     <w:p>
@@ -12433,16 +13364,10 @@
         <w:spacing w:line="360" w:lineRule="auto"/>
       </w:pPr>
       <w:r>
-        <w:t xml:space="preserve">Dá-se início ao </w:t>
-      </w:r>
-      <w:r>
-        <w:t xml:space="preserve">aplicativo </w:t>
-      </w:r>
-      <w:r>
-        <w:rPr>
-          <w:i/>
-        </w:rPr>
-        <w:t>Android</w:t>
+        <w:t>O u</w:t>
+      </w:r>
+      <w:r>
+        <w:t>suário entrará nessa interface através de um browser</w:t>
       </w:r>
       <w:r>
         <w:t xml:space="preserve">. </w:t>
@@ -12502,13 +13427,28 @@
         <w:spacing w:line="360" w:lineRule="auto"/>
       </w:pPr>
       <w:r>
+        <w:lastRenderedPageBreak/>
         <w:t xml:space="preserve">A </w:t>
       </w:r>
       <w:r>
         <w:rPr>
           <w:i/>
         </w:rPr>
-        <w:t xml:space="preserve">API Rest </w:t>
+        <w:t xml:space="preserve">API </w:t>
+      </w:r>
+      <w:proofErr w:type="spellStart"/>
+      <w:r>
+        <w:rPr>
+          <w:i/>
+        </w:rPr>
+        <w:t>Rest</w:t>
+      </w:r>
+      <w:proofErr w:type="spellEnd"/>
+      <w:r>
+        <w:rPr>
+          <w:i/>
+        </w:rPr>
+        <w:t xml:space="preserve"> </w:t>
       </w:r>
       <w:r>
         <w:t>responderá se é ou não um câncer de pele e qual o percentual de sua acurácia sobre essa resposta.</w:t>
@@ -12532,9 +13472,9 @@
           <w:szCs w:val="28"/>
         </w:rPr>
       </w:pPr>
-      <w:bookmarkStart w:id="35" w:name="_Toc483916793"/>
-      <w:bookmarkStart w:id="36" w:name="_Toc483916838"/>
-      <w:bookmarkStart w:id="37" w:name="_Toc532239400"/>
+      <w:bookmarkStart w:id="34" w:name="_Toc483916793"/>
+      <w:bookmarkStart w:id="35" w:name="_Toc483916838"/>
+      <w:bookmarkStart w:id="36" w:name="_Toc17919130"/>
       <w:r>
         <w:rPr>
           <w:caps w:val="0"/>
@@ -12544,8 +13484,121 @@
         <w:lastRenderedPageBreak/>
         <w:t>4. RESULTADOS E DISCUSSÕES</w:t>
       </w:r>
+      <w:bookmarkEnd w:id="34"/>
       <w:bookmarkEnd w:id="35"/>
       <w:bookmarkEnd w:id="36"/>
+    </w:p>
+    <w:p>
+      <w:pPr>
+        <w:pStyle w:val="Corpodetexto"/>
+        <w:spacing w:line="360" w:lineRule="auto"/>
+        <w:ind w:firstLine="709"/>
+      </w:pPr>
+      <w:r>
+        <w:t xml:space="preserve">O resultado obtido </w:t>
+      </w:r>
+      <w:r>
+        <w:t>após</w:t>
+      </w:r>
+      <w:r>
+        <w:t xml:space="preserve"> o processo da rede neural obte</w:t>
+      </w:r>
+      <w:r>
+        <w:t>ve</w:t>
+      </w:r>
+      <w:r>
+        <w:t xml:space="preserve"> um resultado considerável </w:t>
+      </w:r>
+      <w:r>
+        <w:t xml:space="preserve">no </w:t>
+      </w:r>
+      <w:r>
+        <w:t xml:space="preserve">aumento de acurácia. Isso leva em </w:t>
+      </w:r>
+      <w:r>
+        <w:t>consideração</w:t>
+      </w:r>
+      <w:r>
+        <w:t xml:space="preserve"> toda a configuração em que a rede neural foi montada, como o número de camadas da rede neural, a configuração dos pesos, etc. Após concluído o treinamento dessa rede, ela </w:t>
+      </w:r>
+      <w:r>
+        <w:t>foi</w:t>
+      </w:r>
+      <w:r>
+        <w:t xml:space="preserve"> colocada em teste através de uma medição de acertos comparando as figuras do </w:t>
+      </w:r>
+      <w:proofErr w:type="spellStart"/>
+      <w:r>
+        <w:rPr>
+          <w:i/>
+        </w:rPr>
+        <w:t>Testset</w:t>
+      </w:r>
+      <w:proofErr w:type="spellEnd"/>
+      <w:r>
+        <w:t>, no qual podemos ter uma margem de erros e acertos da rede neural em um cenário que simula um ambiente real de dedução do resultado. Quanto mais a rede neural pass</w:t>
+      </w:r>
+      <w:r>
+        <w:t>ou</w:t>
+      </w:r>
+      <w:r>
+        <w:t xml:space="preserve"> pela fase de treinamento, maior </w:t>
+      </w:r>
+      <w:r>
+        <w:t xml:space="preserve">teve </w:t>
+      </w:r>
+      <w:r>
+        <w:t>sua acurácia</w:t>
+      </w:r>
+      <w:r>
+        <w:t xml:space="preserve"> definida</w:t>
+      </w:r>
+      <w:r>
+        <w:t xml:space="preserve">, porém diminuindo </w:t>
+      </w:r>
+      <w:r>
+        <w:t>consideravelmente</w:t>
+      </w:r>
+      <w:r>
+        <w:t xml:space="preserve"> seu valor agregado. Por exemplo: logo no primeiro processo de aprendizado de uma rede neural, a acurácia inicial foi de 85%. No segundo processo de aprendizado, sem alteração dos valores de configuração inicial da rede neural, a acurácia aumentou para 85,6%, seguindo de 85,9% de acurácia em um terceiro processo de aprendizado.</w:t>
+      </w:r>
+    </w:p>
+    <w:p>
+      <w:pPr>
+        <w:pStyle w:val="Ttulo2"/>
+        <w:spacing w:line="360" w:lineRule="auto"/>
+      </w:pPr>
+      <w:bookmarkStart w:id="37" w:name="_Toc17919131"/>
+      <w:r>
+        <w:t>4.</w:t>
+      </w:r>
+      <w:r>
+        <w:t>1</w:t>
+      </w:r>
+      <w:r>
+        <w:t>.</w:t>
+      </w:r>
+      <w:r>
+        <w:t xml:space="preserve"> </w:t>
+      </w:r>
+      <w:r>
+        <w:t xml:space="preserve">Outros </w:t>
+      </w:r>
+      <w:r>
+        <w:rPr>
+          <w:i/>
+        </w:rPr>
+        <w:t>frameworks</w:t>
+      </w:r>
+      <w:r>
+        <w:t xml:space="preserve"> </w:t>
+      </w:r>
+      <w:r>
+        <w:t>de</w:t>
+      </w:r>
+      <w:r>
+        <w:t xml:space="preserve"> redes neurais</w:t>
+      </w:r>
       <w:bookmarkEnd w:id="37"/>
     </w:p>
     <w:p>
@@ -12553,147 +13606,44 @@
         <w:pStyle w:val="Corpodetexto"/>
         <w:spacing w:line="360" w:lineRule="auto"/>
         <w:ind w:firstLine="709"/>
-      </w:pPr>
-      <w:r>
-        <w:t xml:space="preserve">O resultado obtido </w:t>
-      </w:r>
-      <w:r>
-        <w:t>após</w:t>
-      </w:r>
-      <w:r>
-        <w:t xml:space="preserve"> o processo da rede neural obte</w:t>
-      </w:r>
-      <w:r>
-        <w:t>ve</w:t>
-      </w:r>
-      <w:r>
-        <w:t xml:space="preserve"> um resultado considerável </w:t>
-      </w:r>
-      <w:r>
-        <w:t xml:space="preserve">no </w:t>
-      </w:r>
-      <w:r>
-        <w:t xml:space="preserve">aumento de acurácia. Isso leva em </w:t>
-      </w:r>
-      <w:r>
-        <w:t>consideração</w:t>
-      </w:r>
-      <w:r>
-        <w:t xml:space="preserve"> toda a configuração em que a rede neural foi montada, como o número de camadas da rede neural, a configuração dos pesos, etc. Após concluído o treinamento dessa rede, ela </w:t>
-      </w:r>
-      <w:r>
-        <w:t>foi</w:t>
-      </w:r>
-      <w:r>
-        <w:t xml:space="preserve"> colocada em teste através de uma medição de acertos comparando as figuras do </w:t>
-      </w:r>
-      <w:r>
         <w:rPr>
           <w:i/>
         </w:rPr>
-        <w:t>Testset</w:t>
-      </w:r>
-      <w:r>
-        <w:t>, no qual podemos ter uma margem de erros e acertos da rede neural em um cenário que simula um ambiente real de dedução do resultado. Quanto mais a rede neural pass</w:t>
-      </w:r>
-      <w:r>
-        <w:t>ou</w:t>
-      </w:r>
-      <w:r>
-        <w:t xml:space="preserve"> pela fase de treinamento, maior </w:t>
-      </w:r>
-      <w:r>
-        <w:t xml:space="preserve">teve </w:t>
-      </w:r>
-      <w:r>
-        <w:t>sua acurácia</w:t>
-      </w:r>
-      <w:r>
-        <w:t xml:space="preserve"> definida</w:t>
-      </w:r>
-      <w:r>
-        <w:t xml:space="preserve">, porém diminuindo </w:t>
-      </w:r>
-      <w:r>
-        <w:t>consideravelmente</w:t>
-      </w:r>
-      <w:r>
-        <w:t xml:space="preserve"> seu valor agregado. Por exemplo: logo no primeiro processo de aprendizado de uma rede neural, a acurácia inicial foi de 85%. No segundo processo de aprendizado, sem alteração dos valores de configuração inicial da rede neural, a acurácia aumentou para 85,6%, seguindo de 85,9% de acurácia em um terceiro processo de aprendizado.</w:t>
-      </w:r>
-    </w:p>
-    <w:p>
-      <w:pPr>
-        <w:pStyle w:val="Ttulo2"/>
-        <w:spacing w:line="360" w:lineRule="auto"/>
-      </w:pPr>
-      <w:bookmarkStart w:id="38" w:name="_Toc532239402"/>
-      <w:r>
-        <w:t>4.</w:t>
-      </w:r>
-      <w:r>
-        <w:t>1</w:t>
-      </w:r>
-      <w:r>
+      </w:pPr>
+      <w:r>
+        <w:t xml:space="preserve">Java foi a principal linguagem com ênfase durante todo o curso de Tecnologia em Banco de Dados. Esse motivo a escolha do </w:t>
+      </w:r>
+      <w:r>
+        <w:rPr>
+          <w:i/>
+        </w:rPr>
+        <w:t>DL4J</w:t>
+      </w:r>
+      <w:r>
+        <w:t xml:space="preserve"> para a elaboração deste trabalho, porém existem outros tipos de </w:t>
+      </w:r>
+      <w:r>
+        <w:rPr>
+          <w:i/>
+        </w:rPr>
+        <w:t>frameworks</w:t>
+      </w:r>
+      <w:r>
+        <w:t xml:space="preserve"> com o mesmo propósito na comunidade, dentre eles o mais popular </w:t>
+      </w:r>
+      <w:proofErr w:type="spellStart"/>
+      <w:r>
+        <w:rPr>
+          <w:i/>
+        </w:rPr>
+        <w:t>Tensorflow</w:t>
+      </w:r>
+      <w:proofErr w:type="spellEnd"/>
+      <w:r>
+        <w:rPr>
+          <w:i/>
+        </w:rPr>
         <w:t>.</w:t>
-      </w:r>
-      <w:r>
-        <w:t xml:space="preserve"> </w:t>
-      </w:r>
-      <w:r>
-        <w:t xml:space="preserve">Outros </w:t>
-      </w:r>
-      <w:r>
-        <w:rPr>
-          <w:i/>
-        </w:rPr>
-        <w:t>frameworks</w:t>
-      </w:r>
-      <w:r>
-        <w:t xml:space="preserve"> </w:t>
-      </w:r>
-      <w:r>
-        <w:t>de</w:t>
-      </w:r>
-      <w:r>
-        <w:t xml:space="preserve"> redes neurais</w:t>
-      </w:r>
-      <w:bookmarkEnd w:id="38"/>
-    </w:p>
-    <w:p>
-      <w:pPr>
-        <w:pStyle w:val="Corpodetexto"/>
-        <w:spacing w:line="360" w:lineRule="auto"/>
-        <w:ind w:firstLine="709"/>
-        <w:rPr>
-          <w:i/>
-        </w:rPr>
-      </w:pPr>
-      <w:r>
-        <w:t xml:space="preserve">Java foi a principal linguagem com ênfase durante todo o curso de Tecnologia em Banco de Dados. Esse motivo a escolha do </w:t>
-      </w:r>
-      <w:r>
-        <w:rPr>
-          <w:i/>
-        </w:rPr>
-        <w:t>DL4J</w:t>
-      </w:r>
-      <w:r>
-        <w:t xml:space="preserve"> para a elaboração deste trabalho, porém existem outros tipos de </w:t>
-      </w:r>
-      <w:r>
-        <w:rPr>
-          <w:i/>
-        </w:rPr>
-        <w:t>frameworks</w:t>
-      </w:r>
-      <w:r>
-        <w:t xml:space="preserve"> com o mesmo propósito na comunidade, dentre eles o mais popular </w:t>
-      </w:r>
-      <w:r>
-        <w:rPr>
-          <w:i/>
-        </w:rPr>
-        <w:t>Tensorflow.</w:t>
       </w:r>
       <w:r>
         <w:t xml:space="preserve"> Diante este cenário, seria válido testar a performance de outros </w:t>
@@ -12742,10 +13692,10 @@
           <w:szCs w:val="28"/>
         </w:rPr>
       </w:pPr>
-      <w:bookmarkStart w:id="39" w:name="_Toc483916794"/>
-      <w:bookmarkStart w:id="40" w:name="_Toc483916839"/>
-      <w:bookmarkStart w:id="41" w:name="_Toc118654510"/>
-      <w:bookmarkStart w:id="42" w:name="_Toc532239403"/>
+      <w:bookmarkStart w:id="38" w:name="_Toc483916794"/>
+      <w:bookmarkStart w:id="39" w:name="_Toc483916839"/>
+      <w:bookmarkStart w:id="40" w:name="_Toc118654510"/>
+      <w:bookmarkStart w:id="41" w:name="_Toc17919132"/>
       <w:r>
         <w:rPr>
           <w:caps w:val="0"/>
@@ -12755,19 +13705,9 @@
         <w:lastRenderedPageBreak/>
         <w:t>5. CONCLUSÃO</w:t>
       </w:r>
+      <w:bookmarkEnd w:id="38"/>
       <w:bookmarkEnd w:id="39"/>
-      <w:bookmarkEnd w:id="40"/>
-      <w:bookmarkEnd w:id="42"/>
-    </w:p>
-    <w:p>
-      <w:pPr>
-        <w:spacing w:line="360" w:lineRule="auto"/>
-        <w:ind w:firstLine="709"/>
-        <w:jc w:val="both"/>
-      </w:pPr>
-      <w:r>
-        <w:t xml:space="preserve">Esta é a parte final do trabalho, referindo-se às hipóteses discutidas anteriormente. A conclusão é uma resposta para a problemática do tema proposto na introdução, com base nos resultados que o(s) autor(es) avaliou e interpretou. </w:t>
-      </w:r>
+      <w:bookmarkEnd w:id="41"/>
     </w:p>
     <w:p>
       <w:pPr>
@@ -12779,8 +13719,146 @@
         <w:jc w:val="both"/>
       </w:pPr>
       <w:r>
-        <w:t>Em relação a formatação, deve seguir o mesmo padrão do item 1. INTRODUÇÃO.</w:t>
-      </w:r>
+        <w:t>No final d</w:t>
+      </w:r>
+      <w:r>
+        <w:t>e seu</w:t>
+      </w:r>
+      <w:r>
+        <w:t xml:space="preserve"> aprendizado, a rede neural passa por um processo de demonstração de sua acuráci</w:t>
+      </w:r>
+      <w:r>
+        <w:t>a</w:t>
+      </w:r>
+      <w:r>
+        <w:t xml:space="preserve"> </w:t>
+      </w:r>
+      <w:r>
+        <w:t xml:space="preserve">que </w:t>
+      </w:r>
+      <w:r>
+        <w:t>result</w:t>
+      </w:r>
+      <w:r>
+        <w:t>ou</w:t>
+      </w:r>
+      <w:r>
+        <w:t xml:space="preserve"> uma acurácia de 85% de acerto</w:t>
+      </w:r>
+      <w:r>
+        <w:t>s</w:t>
+      </w:r>
+      <w:r>
+        <w:t xml:space="preserve">. Isto nos leva a um resultado bastante satisfatório diante </w:t>
+      </w:r>
+      <w:r>
+        <w:t>um</w:t>
+      </w:r>
+      <w:r>
+        <w:t xml:space="preserve"> cenário prático, no qual, durante as consultas à essa rede, ela conseguiu acertar, em média, </w:t>
+      </w:r>
+      <w:r>
+        <w:t>4</w:t>
+      </w:r>
+      <w:r>
+        <w:t xml:space="preserve"> a cada 5 imagens</w:t>
+      </w:r>
+      <w:r>
+        <w:t xml:space="preserve"> enviadas</w:t>
+      </w:r>
+      <w:r>
+        <w:t>.</w:t>
+      </w:r>
+    </w:p>
+    <w:p>
+      <w:pPr>
+        <w:autoSpaceDE w:val="0"/>
+        <w:autoSpaceDN w:val="0"/>
+        <w:adjustRightInd w:val="0"/>
+        <w:spacing w:line="360" w:lineRule="auto"/>
+        <w:ind w:firstLine="709"/>
+        <w:jc w:val="both"/>
+      </w:pPr>
+      <w:r>
+        <w:t>Isto pode nos mostrar a importância que uma rede neural pode fazer na área da medicina, no qual também nos leva a acreditar na possibilidade das redes neura</w:t>
+      </w:r>
+      <w:r>
+        <w:t>i</w:t>
+      </w:r>
+      <w:r>
+        <w:t>s participarem fortemente nas análises de imagens clínicas, como, por exemplo, análises de tomografias computadorizadas levando à um diagnóstico quase que instantâneo logo após o processamento da</w:t>
+      </w:r>
+      <w:r>
+        <w:t>s</w:t>
+      </w:r>
+      <w:r>
+        <w:t xml:space="preserve"> image</w:t>
+      </w:r>
+      <w:r>
+        <w:t>ns coletadas</w:t>
+      </w:r>
+      <w:r>
+        <w:t>.</w:t>
+      </w:r>
+    </w:p>
+    <w:p>
+      <w:pPr>
+        <w:spacing w:line="360" w:lineRule="auto"/>
+        <w:ind w:firstLine="709"/>
+        <w:jc w:val="both"/>
+      </w:pPr>
+      <w:r>
+        <w:t xml:space="preserve">No </w:t>
+      </w:r>
+      <w:r>
+        <w:t>caso</w:t>
+      </w:r>
+      <w:r>
+        <w:t xml:space="preserve"> do câncer de pele, esse tipo de estrutura desenvolvida pode facilitar o acesso à um tipo de diagnóstico</w:t>
+      </w:r>
+      <w:r>
+        <w:t xml:space="preserve"> a</w:t>
+      </w:r>
+      <w:r>
+        <w:t xml:space="preserve">través da </w:t>
+      </w:r>
+      <w:r>
+        <w:rPr>
+          <w:i/>
+        </w:rPr>
+        <w:t xml:space="preserve">API </w:t>
+      </w:r>
+      <w:proofErr w:type="spellStart"/>
+      <w:r>
+        <w:rPr>
+          <w:i/>
+        </w:rPr>
+        <w:t>Rest</w:t>
+      </w:r>
+      <w:proofErr w:type="spellEnd"/>
+      <w:r>
+        <w:t xml:space="preserve"> e da interface web</w:t>
+      </w:r>
+      <w:r>
+        <w:t>.</w:t>
+      </w:r>
+      <w:r>
+        <w:t xml:space="preserve"> </w:t>
+      </w:r>
+      <w:r>
+        <w:t>Q</w:t>
+      </w:r>
+      <w:r>
+        <w:t xml:space="preserve">ualquer pessoa poderia efetuar uma consulta nessa rede neural utilizando uma câmera simples, até mesmo de um dispositivo móvel. O acesso à essa informação pode levar a pessoa no qual está realizando a consulta </w:t>
+      </w:r>
+      <w:r>
+        <w:t>a</w:t>
+      </w:r>
+      <w:r>
+        <w:t xml:space="preserve"> procurar um especialista no assunto para exames mais profundos de sua lesão, acelerando um possível diagnóstico e, caso realmente tenha este diagnóstico, um tratamento com início mais rápido e eficaz contra esta doença.</w:t>
+      </w:r>
+      <w:bookmarkStart w:id="42" w:name="_GoBack"/>
+      <w:bookmarkEnd w:id="42"/>
     </w:p>
     <w:p>
       <w:pPr>
@@ -12802,7 +13880,7 @@
       </w:pPr>
       <w:bookmarkStart w:id="43" w:name="_Toc483916795"/>
       <w:bookmarkStart w:id="44" w:name="_Toc483916840"/>
-      <w:bookmarkStart w:id="45" w:name="_Toc532239404"/>
+      <w:bookmarkStart w:id="45" w:name="_Toc17919133"/>
       <w:r>
         <w:rPr>
           <w:caps w:val="0"/>
@@ -12812,7 +13890,7 @@
         <w:lastRenderedPageBreak/>
         <w:t>REFERÊNCIAS BIBLIOGRÁFICAS</w:t>
       </w:r>
-      <w:bookmarkEnd w:id="41"/>
+      <w:bookmarkEnd w:id="40"/>
       <w:bookmarkEnd w:id="43"/>
       <w:bookmarkEnd w:id="44"/>
       <w:bookmarkEnd w:id="45"/>
@@ -12827,18 +13905,42 @@
       </w:pPr>
       <w:bookmarkStart w:id="46" w:name="OLE_LINK1"/>
       <w:bookmarkStart w:id="47" w:name="OLE_LINK2"/>
+      <w:proofErr w:type="spellStart"/>
       <w:r>
         <w:rPr>
           <w:color w:val="00000A"/>
         </w:rPr>
-        <w:t xml:space="preserve">Atonus Engenharia de Sistemas, </w:t>
-      </w:r>
-      <w:r>
-        <w:rPr>
-          <w:b/>
+        <w:t>Atonus</w:t>
+      </w:r>
+      <w:proofErr w:type="spellEnd"/>
+      <w:r>
+        <w:rPr>
           <w:color w:val="00000A"/>
         </w:rPr>
-        <w:t>Unidade Biomap -</w:t>
+        <w:t xml:space="preserve"> Engenharia de Sistemas, </w:t>
+      </w:r>
+      <w:r>
+        <w:rPr>
+          <w:b/>
+          <w:color w:val="00000A"/>
+        </w:rPr>
+        <w:t xml:space="preserve">Unidade </w:t>
+      </w:r>
+      <w:proofErr w:type="spellStart"/>
+      <w:r>
+        <w:rPr>
+          <w:b/>
+          <w:color w:val="00000A"/>
+        </w:rPr>
+        <w:t>Biomap</w:t>
+      </w:r>
+      <w:proofErr w:type="spellEnd"/>
+      <w:r>
+        <w:rPr>
+          <w:b/>
+          <w:color w:val="00000A"/>
+        </w:rPr>
+        <w:t xml:space="preserve"> -</w:t>
       </w:r>
       <w:r>
         <w:rPr>
@@ -12898,7 +14000,21 @@
         <w:rPr>
           <w:color w:val="00000A"/>
         </w:rPr>
-        <w:t>Internet Research, v. 2, n. 1, p. 52-58, 1992.</w:t>
+        <w:t xml:space="preserve">Internet </w:t>
+      </w:r>
+      <w:proofErr w:type="spellStart"/>
+      <w:r>
+        <w:rPr>
+          <w:color w:val="00000A"/>
+        </w:rPr>
+        <w:t>Research</w:t>
+      </w:r>
+      <w:proofErr w:type="spellEnd"/>
+      <w:r>
+        <w:rPr>
+          <w:color w:val="00000A"/>
+        </w:rPr>
+        <w:t>, v. 2, n. 1, p. 52-58, 1992.</w:t>
       </w:r>
     </w:p>
     <w:p>
@@ -12938,8 +14054,16 @@
         <w:rPr>
           <w:b/>
         </w:rPr>
-        <w:t>Depp Learning Specialization</w:t>
-      </w:r>
+        <w:t xml:space="preserve">Depp Learning </w:t>
+      </w:r>
+      <w:proofErr w:type="spellStart"/>
+      <w:r>
+        <w:rPr>
+          <w:b/>
+        </w:rPr>
+        <w:t>Specialization</w:t>
+      </w:r>
+      <w:proofErr w:type="spellEnd"/>
       <w:r>
         <w:t xml:space="preserve">, disponível em: https://pt.coursera.org/specializations/deep-learning, acessado em 08/11/2017. </w:t>
       </w:r>
@@ -13008,7 +14132,39 @@
           <w:color w:val="222222"/>
           <w:lang w:val="en-US"/>
         </w:rPr>
-        <w:t xml:space="preserve">, disponível em </w:t>
+        <w:t xml:space="preserve">, </w:t>
+      </w:r>
+      <w:proofErr w:type="spellStart"/>
+      <w:r>
+        <w:rPr>
+          <w:color w:val="222222"/>
+          <w:lang w:val="en-US"/>
+        </w:rPr>
+        <w:t>disponível</w:t>
+      </w:r>
+      <w:proofErr w:type="spellEnd"/>
+      <w:r>
+        <w:rPr>
+          <w:color w:val="222222"/>
+          <w:lang w:val="en-US"/>
+        </w:rPr>
+        <w:t xml:space="preserve"> </w:t>
+      </w:r>
+      <w:proofErr w:type="spellStart"/>
+      <w:r>
+        <w:rPr>
+          <w:color w:val="222222"/>
+          <w:lang w:val="en-US"/>
+        </w:rPr>
+        <w:t>em</w:t>
+      </w:r>
+      <w:proofErr w:type="spellEnd"/>
+      <w:r>
+        <w:rPr>
+          <w:color w:val="222222"/>
+          <w:lang w:val="en-US"/>
+        </w:rPr>
+        <w:t xml:space="preserve"> </w:t>
       </w:r>
       <w:hyperlink r:id="rId32" w:history="1">
         <w:r>
@@ -13026,7 +14182,39 @@
           <w:color w:val="222222"/>
           <w:lang w:val="en-US"/>
         </w:rPr>
-        <w:t>, acessado em 22/04/2018.</w:t>
+        <w:t xml:space="preserve">, </w:t>
+      </w:r>
+      <w:proofErr w:type="spellStart"/>
+      <w:r>
+        <w:rPr>
+          <w:color w:val="222222"/>
+          <w:lang w:val="en-US"/>
+        </w:rPr>
+        <w:t>acessado</w:t>
+      </w:r>
+      <w:proofErr w:type="spellEnd"/>
+      <w:r>
+        <w:rPr>
+          <w:color w:val="222222"/>
+          <w:lang w:val="en-US"/>
+        </w:rPr>
+        <w:t xml:space="preserve"> </w:t>
+      </w:r>
+      <w:proofErr w:type="spellStart"/>
+      <w:r>
+        <w:rPr>
+          <w:color w:val="222222"/>
+          <w:lang w:val="en-US"/>
+        </w:rPr>
+        <w:t>em</w:t>
+      </w:r>
+      <w:proofErr w:type="spellEnd"/>
+      <w:r>
+        <w:rPr>
+          <w:color w:val="222222"/>
+          <w:lang w:val="en-US"/>
+        </w:rPr>
+        <w:t xml:space="preserve"> 22/04/2018.</w:t>
       </w:r>
     </w:p>
     <w:p>
@@ -13073,10 +14261,39 @@
           <w:b/>
           <w:lang w:val="en-US"/>
         </w:rPr>
-        <w:t xml:space="preserve">What is the best Restful Web API Framework. </w:t>
-      </w:r>
-      <w:r>
-        <w:t xml:space="preserve">Optimal Business Intelligence, 2016, disponível em </w:t>
+        <w:t xml:space="preserve">What is the best Restful Web API </w:t>
+      </w:r>
+      <w:proofErr w:type="gramStart"/>
+      <w:r>
+        <w:rPr>
+          <w:b/>
+          <w:lang w:val="en-US"/>
+        </w:rPr>
+        <w:t>Framework.</w:t>
+      </w:r>
+      <w:proofErr w:type="gramEnd"/>
+      <w:r>
+        <w:rPr>
+          <w:b/>
+          <w:lang w:val="en-US"/>
+        </w:rPr>
+        <w:t xml:space="preserve"> </w:t>
+      </w:r>
+      <w:proofErr w:type="spellStart"/>
+      <w:r>
+        <w:t>Optimal</w:t>
+      </w:r>
+      <w:proofErr w:type="spellEnd"/>
+      <w:r>
+        <w:t xml:space="preserve"> Business </w:t>
+      </w:r>
+      <w:proofErr w:type="spellStart"/>
+      <w:r>
+        <w:t>Intelligence</w:t>
+      </w:r>
+      <w:proofErr w:type="spellEnd"/>
+      <w:r>
+        <w:t xml:space="preserve">, 2016, disponível em </w:t>
       </w:r>
       <w:hyperlink r:id="rId33" w:history="1">
         <w:r>
@@ -13143,7 +14360,21 @@
         <w:rPr>
           <w:color w:val="00000A"/>
         </w:rPr>
-        <w:t xml:space="preserve">HOCHULI, André Gustavo; Redes Neurais Convolucionais, Departamento de Informática da Universidade Federal do Paraná - UFPR, disponível em </w:t>
+        <w:t xml:space="preserve">HOCHULI, André Gustavo; Redes Neurais </w:t>
+      </w:r>
+      <w:proofErr w:type="spellStart"/>
+      <w:r>
+        <w:rPr>
+          <w:color w:val="00000A"/>
+        </w:rPr>
+        <w:t>Convolucionais</w:t>
+      </w:r>
+      <w:proofErr w:type="spellEnd"/>
+      <w:r>
+        <w:rPr>
+          <w:color w:val="00000A"/>
+        </w:rPr>
+        <w:t xml:space="preserve">, Departamento de Informática da Universidade Federal do Paraná - UFPR, disponível em </w:t>
       </w:r>
       <w:hyperlink r:id="rId35" w:history="1">
         <w:r>
@@ -13284,21 +14515,37 @@
           <w:color w:val="00000A"/>
           <w:lang w:val="en-US"/>
         </w:rPr>
-        <w:t xml:space="preserve">LECUN, Yann; BENGIO, Yoshua; HINTON, Geoffrey. </w:t>
-      </w:r>
-      <w:r>
-        <w:rPr>
-          <w:b/>
+        <w:t xml:space="preserve">LECUN, Yann; BENGIO, </w:t>
+      </w:r>
+      <w:proofErr w:type="spellStart"/>
+      <w:r>
+        <w:rPr>
           <w:color w:val="00000A"/>
           <w:lang w:val="en-US"/>
         </w:rPr>
-        <w:t>Deep learning</w:t>
-      </w:r>
+        <w:t>Yoshua</w:t>
+      </w:r>
+      <w:proofErr w:type="spellEnd"/>
       <w:r>
         <w:rPr>
           <w:color w:val="00000A"/>
           <w:lang w:val="en-US"/>
         </w:rPr>
+        <w:t xml:space="preserve">; HINTON, Geoffrey. </w:t>
+      </w:r>
+      <w:r>
+        <w:rPr>
+          <w:b/>
+          <w:color w:val="00000A"/>
+          <w:lang w:val="en-US"/>
+        </w:rPr>
+        <w:t>Deep learning</w:t>
+      </w:r>
+      <w:r>
+        <w:rPr>
+          <w:color w:val="00000A"/>
+          <w:lang w:val="en-US"/>
+        </w:rPr>
         <w:t>. Nature, v. 521, n. 7553, p. 436-444, 2015.</w:t>
       </w:r>
       <w:r>
@@ -13358,11 +14605,61 @@
         </w:rPr>
         <w:t xml:space="preserve"> </w:t>
       </w:r>
+      <w:proofErr w:type="spellStart"/>
       <w:r>
         <w:rPr>
           <w:color w:val="00000A"/>
         </w:rPr>
-        <w:t>Bulletin of Mathematical Biophysics, v. 5, p</w:t>
+        <w:t>Bulletin</w:t>
+      </w:r>
+      <w:proofErr w:type="spellEnd"/>
+      <w:r>
+        <w:rPr>
+          <w:color w:val="00000A"/>
+        </w:rPr>
+        <w:t xml:space="preserve"> </w:t>
+      </w:r>
+      <w:proofErr w:type="spellStart"/>
+      <w:r>
+        <w:rPr>
+          <w:color w:val="00000A"/>
+        </w:rPr>
+        <w:t>of</w:t>
+      </w:r>
+      <w:proofErr w:type="spellEnd"/>
+      <w:r>
+        <w:rPr>
+          <w:color w:val="00000A"/>
+        </w:rPr>
+        <w:t xml:space="preserve"> </w:t>
+      </w:r>
+      <w:proofErr w:type="spellStart"/>
+      <w:r>
+        <w:rPr>
+          <w:color w:val="00000A"/>
+        </w:rPr>
+        <w:t>Mathematical</w:t>
+      </w:r>
+      <w:proofErr w:type="spellEnd"/>
+      <w:r>
+        <w:rPr>
+          <w:color w:val="00000A"/>
+        </w:rPr>
+        <w:t xml:space="preserve"> </w:t>
+      </w:r>
+      <w:proofErr w:type="spellStart"/>
+      <w:r>
+        <w:rPr>
+          <w:color w:val="00000A"/>
+        </w:rPr>
+        <w:t>Biophysics</w:t>
+      </w:r>
+      <w:proofErr w:type="spellEnd"/>
+      <w:r>
+        <w:rPr>
+          <w:color w:val="00000A"/>
+        </w:rPr>
+        <w:t>, v. 5, p</w:t>
       </w:r>
       <w:r>
         <w:rPr>
@@ -13400,13 +14697,43 @@
           <w:b/>
           <w:color w:val="00000A"/>
         </w:rPr>
-        <w:t>Como as redes neurais convolucionais realizam o reconhecimento de imagens</w:t>
-      </w:r>
-      <w:r>
-        <w:rPr>
+        <w:t xml:space="preserve">Como as redes neurais </w:t>
+      </w:r>
+      <w:proofErr w:type="spellStart"/>
+      <w:r>
+        <w:rPr>
+          <w:b/>
           <w:color w:val="00000A"/>
         </w:rPr>
-        <w:t xml:space="preserve">; InfoQ, disponível em </w:t>
+        <w:t>convolucionais</w:t>
+      </w:r>
+      <w:proofErr w:type="spellEnd"/>
+      <w:r>
+        <w:rPr>
+          <w:b/>
+          <w:color w:val="00000A"/>
+        </w:rPr>
+        <w:t xml:space="preserve"> realizam o reconhecimento de imagens</w:t>
+      </w:r>
+      <w:r>
+        <w:rPr>
+          <w:color w:val="00000A"/>
+        </w:rPr>
+        <w:t xml:space="preserve">; </w:t>
+      </w:r>
+      <w:proofErr w:type="spellStart"/>
+      <w:r>
+        <w:rPr>
+          <w:color w:val="00000A"/>
+        </w:rPr>
+        <w:t>InfoQ</w:t>
+      </w:r>
+      <w:proofErr w:type="spellEnd"/>
+      <w:r>
+        <w:rPr>
+          <w:color w:val="00000A"/>
+        </w:rPr>
+        <w:t xml:space="preserve">, disponível em </w:t>
       </w:r>
       <w:hyperlink r:id="rId37" w:history="1">
         <w:r>
@@ -13472,8 +14799,16 @@
         <w:rPr>
           <w:b/>
         </w:rPr>
-        <w:t xml:space="preserve"> Initializr</w:t>
-      </w:r>
+        <w:t xml:space="preserve"> </w:t>
+      </w:r>
+      <w:proofErr w:type="spellStart"/>
+      <w:r>
+        <w:rPr>
+          <w:b/>
+        </w:rPr>
+        <w:t>Initializr</w:t>
+      </w:r>
+      <w:proofErr w:type="spellEnd"/>
       <w:r>
         <w:t xml:space="preserve"> – disponível em</w:t>
       </w:r>
@@ -13491,498 +14826,7 @@
       <w:r>
         <w:t>, acessado em 09/12/2018.</w:t>
       </w:r>
-    </w:p>
-    <w:p>
-      <w:pPr>
-        <w:pStyle w:val="Corpodetexto"/>
-        <w:spacing w:after="120" w:line="240" w:lineRule="auto"/>
-      </w:pPr>
-    </w:p>
-    <w:p>
-      <w:pPr>
-        <w:pStyle w:val="Default"/>
-        <w:rPr>
-          <w:rFonts w:ascii="Times New Roman" w:hAnsi="Times New Roman" w:cs="Times New Roman"/>
-          <w:color w:val="auto"/>
-          <w:highlight w:val="yellow"/>
-        </w:rPr>
-      </w:pPr>
-    </w:p>
-    <w:p>
-      <w:pPr>
-        <w:pStyle w:val="Default"/>
-        <w:rPr>
-          <w:rFonts w:ascii="Times New Roman" w:hAnsi="Times New Roman" w:cs="Times New Roman"/>
-          <w:color w:val="auto"/>
-          <w:highlight w:val="yellow"/>
-        </w:rPr>
-      </w:pPr>
-    </w:p>
-    <w:p>
-      <w:pPr>
-        <w:pStyle w:val="Default"/>
-        <w:rPr>
-          <w:rFonts w:ascii="Times New Roman" w:hAnsi="Times New Roman" w:cs="Times New Roman"/>
-          <w:color w:val="auto"/>
-          <w:highlight w:val="yellow"/>
-        </w:rPr>
-      </w:pPr>
-    </w:p>
-    <w:p>
-      <w:pPr>
-        <w:pStyle w:val="Default"/>
-        <w:rPr>
-          <w:rFonts w:ascii="Times New Roman" w:hAnsi="Times New Roman" w:cs="Times New Roman"/>
-          <w:color w:val="auto"/>
-          <w:highlight w:val="yellow"/>
-        </w:rPr>
-      </w:pPr>
-    </w:p>
-    <w:p>
-      <w:pPr>
-        <w:pStyle w:val="Default"/>
-        <w:rPr>
-          <w:rFonts w:ascii="Times New Roman" w:hAnsi="Times New Roman" w:cs="Times New Roman"/>
-          <w:color w:val="auto"/>
-          <w:highlight w:val="yellow"/>
-        </w:rPr>
-      </w:pPr>
-    </w:p>
-    <w:p>
-      <w:pPr>
-        <w:pStyle w:val="Default"/>
-        <w:rPr>
-          <w:rFonts w:ascii="Times New Roman" w:hAnsi="Times New Roman" w:cs="Times New Roman"/>
-          <w:color w:val="auto"/>
-          <w:highlight w:val="yellow"/>
-        </w:rPr>
-      </w:pPr>
-    </w:p>
-    <w:p>
-      <w:pPr>
-        <w:pStyle w:val="Default"/>
-        <w:rPr>
-          <w:rFonts w:ascii="Times New Roman" w:hAnsi="Times New Roman" w:cs="Times New Roman"/>
-          <w:color w:val="auto"/>
-          <w:highlight w:val="yellow"/>
-        </w:rPr>
-      </w:pPr>
-    </w:p>
-    <w:p>
-      <w:pPr>
-        <w:pStyle w:val="Default"/>
-        <w:rPr>
-          <w:rFonts w:ascii="Times New Roman" w:hAnsi="Times New Roman" w:cs="Times New Roman"/>
-          <w:color w:val="auto"/>
-          <w:highlight w:val="yellow"/>
-        </w:rPr>
-      </w:pPr>
-    </w:p>
-    <w:p>
-      <w:pPr>
-        <w:pStyle w:val="Default"/>
-        <w:rPr>
-          <w:rFonts w:ascii="Times New Roman" w:hAnsi="Times New Roman" w:cs="Times New Roman"/>
-          <w:color w:val="auto"/>
-          <w:highlight w:val="yellow"/>
-        </w:rPr>
-      </w:pPr>
-    </w:p>
-    <w:p>
-      <w:pPr>
-        <w:pStyle w:val="Default"/>
-        <w:rPr>
-          <w:rFonts w:ascii="Times New Roman" w:hAnsi="Times New Roman" w:cs="Times New Roman"/>
-          <w:color w:val="auto"/>
-          <w:highlight w:val="yellow"/>
-        </w:rPr>
-      </w:pPr>
-    </w:p>
-    <w:p>
-      <w:pPr>
-        <w:pStyle w:val="Default"/>
-        <w:rPr>
-          <w:rFonts w:ascii="Times New Roman" w:hAnsi="Times New Roman" w:cs="Times New Roman"/>
-          <w:color w:val="auto"/>
-          <w:highlight w:val="yellow"/>
-        </w:rPr>
-      </w:pPr>
-    </w:p>
-    <w:p>
-      <w:pPr>
-        <w:pStyle w:val="Default"/>
-        <w:rPr>
-          <w:rFonts w:ascii="Times New Roman" w:hAnsi="Times New Roman" w:cs="Times New Roman"/>
-          <w:color w:val="auto"/>
-          <w:highlight w:val="yellow"/>
-        </w:rPr>
-      </w:pPr>
-    </w:p>
-    <w:p>
-      <w:pPr>
-        <w:pStyle w:val="Default"/>
-        <w:rPr>
-          <w:rFonts w:ascii="Times New Roman" w:hAnsi="Times New Roman" w:cs="Times New Roman"/>
-          <w:color w:val="auto"/>
-          <w:highlight w:val="yellow"/>
-        </w:rPr>
-      </w:pPr>
-    </w:p>
-    <w:p>
-      <w:pPr>
-        <w:pStyle w:val="Default"/>
-        <w:rPr>
-          <w:rFonts w:ascii="Times New Roman" w:hAnsi="Times New Roman" w:cs="Times New Roman"/>
-          <w:color w:val="auto"/>
-          <w:highlight w:val="yellow"/>
-        </w:rPr>
-      </w:pPr>
-    </w:p>
-    <w:p>
-      <w:pPr>
-        <w:pStyle w:val="Default"/>
-        <w:rPr>
-          <w:rFonts w:ascii="Times New Roman" w:hAnsi="Times New Roman" w:cs="Times New Roman"/>
-          <w:color w:val="auto"/>
-          <w:highlight w:val="yellow"/>
-        </w:rPr>
-      </w:pPr>
-    </w:p>
-    <w:p>
-      <w:pPr>
-        <w:pStyle w:val="Default"/>
-        <w:rPr>
-          <w:rFonts w:ascii="Times New Roman" w:hAnsi="Times New Roman" w:cs="Times New Roman"/>
-          <w:color w:val="auto"/>
-          <w:highlight w:val="yellow"/>
-        </w:rPr>
-      </w:pPr>
-    </w:p>
-    <w:p>
-      <w:pPr>
-        <w:pStyle w:val="Default"/>
-        <w:rPr>
-          <w:rFonts w:ascii="Times New Roman" w:hAnsi="Times New Roman" w:cs="Times New Roman"/>
-          <w:color w:val="auto"/>
-          <w:highlight w:val="yellow"/>
-        </w:rPr>
-      </w:pPr>
-    </w:p>
-    <w:p>
-      <w:pPr>
-        <w:pStyle w:val="Default"/>
-        <w:rPr>
-          <w:rFonts w:ascii="Times New Roman" w:hAnsi="Times New Roman" w:cs="Times New Roman"/>
-          <w:color w:val="auto"/>
-          <w:highlight w:val="yellow"/>
-        </w:rPr>
-      </w:pPr>
-    </w:p>
-    <w:p>
-      <w:pPr>
-        <w:pStyle w:val="Default"/>
-        <w:rPr>
-          <w:rFonts w:ascii="Times New Roman" w:hAnsi="Times New Roman" w:cs="Times New Roman"/>
-          <w:color w:val="auto"/>
-          <w:highlight w:val="yellow"/>
-        </w:rPr>
-      </w:pPr>
-    </w:p>
-    <w:p>
-      <w:pPr>
-        <w:pStyle w:val="Default"/>
-        <w:rPr>
-          <w:rFonts w:ascii="Times New Roman" w:hAnsi="Times New Roman" w:cs="Times New Roman"/>
-          <w:color w:val="auto"/>
-          <w:highlight w:val="yellow"/>
-        </w:rPr>
-      </w:pPr>
-    </w:p>
-    <w:p>
-      <w:pPr>
-        <w:pStyle w:val="Default"/>
-        <w:rPr>
-          <w:rFonts w:ascii="Times New Roman" w:hAnsi="Times New Roman" w:cs="Times New Roman"/>
-          <w:color w:val="auto"/>
-          <w:highlight w:val="yellow"/>
-        </w:rPr>
-      </w:pPr>
-    </w:p>
-    <w:p>
-      <w:pPr>
-        <w:pStyle w:val="Default"/>
-        <w:rPr>
-          <w:rFonts w:ascii="Times New Roman" w:hAnsi="Times New Roman" w:cs="Times New Roman"/>
-          <w:color w:val="auto"/>
-          <w:highlight w:val="yellow"/>
-        </w:rPr>
-      </w:pPr>
-    </w:p>
-    <w:p>
-      <w:pPr>
-        <w:pStyle w:val="Default"/>
-        <w:rPr>
-          <w:rFonts w:ascii="Times New Roman" w:hAnsi="Times New Roman" w:cs="Times New Roman"/>
-          <w:color w:val="auto"/>
-          <w:highlight w:val="yellow"/>
-        </w:rPr>
-      </w:pPr>
-    </w:p>
-    <w:p>
-      <w:pPr>
-        <w:pStyle w:val="Default"/>
-        <w:rPr>
-          <w:rFonts w:ascii="Times New Roman" w:hAnsi="Times New Roman" w:cs="Times New Roman"/>
-          <w:color w:val="auto"/>
-          <w:highlight w:val="yellow"/>
-        </w:rPr>
-      </w:pPr>
-    </w:p>
-    <w:p>
-      <w:pPr>
-        <w:pStyle w:val="Default"/>
-        <w:rPr>
-          <w:rFonts w:ascii="Times New Roman" w:hAnsi="Times New Roman" w:cs="Times New Roman"/>
-          <w:color w:val="auto"/>
-          <w:highlight w:val="yellow"/>
-        </w:rPr>
-      </w:pPr>
-    </w:p>
-    <w:p>
-      <w:pPr>
-        <w:pStyle w:val="Default"/>
-        <w:rPr>
-          <w:rFonts w:ascii="Times New Roman" w:hAnsi="Times New Roman" w:cs="Times New Roman"/>
-          <w:color w:val="auto"/>
-          <w:highlight w:val="yellow"/>
-        </w:rPr>
-      </w:pPr>
-    </w:p>
-    <w:p>
-      <w:pPr>
-        <w:pStyle w:val="Default"/>
-        <w:rPr>
-          <w:rFonts w:ascii="Times New Roman" w:hAnsi="Times New Roman" w:cs="Times New Roman"/>
-          <w:color w:val="auto"/>
-          <w:highlight w:val="yellow"/>
-        </w:rPr>
-      </w:pPr>
-    </w:p>
-    <w:p>
-      <w:pPr>
-        <w:pStyle w:val="Default"/>
-        <w:rPr>
-          <w:rFonts w:ascii="Times New Roman" w:hAnsi="Times New Roman" w:cs="Times New Roman"/>
-          <w:color w:val="auto"/>
-          <w:highlight w:val="yellow"/>
-        </w:rPr>
-      </w:pPr>
-    </w:p>
-    <w:p>
-      <w:pPr>
-        <w:pStyle w:val="Default"/>
-        <w:rPr>
-          <w:rFonts w:ascii="Times New Roman" w:hAnsi="Times New Roman" w:cs="Times New Roman"/>
-          <w:color w:val="auto"/>
-          <w:highlight w:val="yellow"/>
-        </w:rPr>
-      </w:pPr>
-    </w:p>
-    <w:p>
-      <w:pPr>
-        <w:pStyle w:val="Default"/>
-        <w:rPr>
-          <w:rFonts w:ascii="Times New Roman" w:hAnsi="Times New Roman" w:cs="Times New Roman"/>
-          <w:color w:val="auto"/>
-          <w:highlight w:val="yellow"/>
-        </w:rPr>
-      </w:pPr>
-    </w:p>
-    <w:p>
-      <w:pPr>
-        <w:pStyle w:val="Default"/>
-        <w:rPr>
-          <w:rFonts w:ascii="Times New Roman" w:hAnsi="Times New Roman" w:cs="Times New Roman"/>
-          <w:color w:val="auto"/>
-          <w:highlight w:val="yellow"/>
-        </w:rPr>
-      </w:pPr>
-    </w:p>
-    <w:p>
-      <w:pPr>
-        <w:pStyle w:val="Default"/>
-        <w:rPr>
-          <w:rFonts w:ascii="Times New Roman" w:hAnsi="Times New Roman" w:cs="Times New Roman"/>
-          <w:color w:val="auto"/>
-          <w:highlight w:val="yellow"/>
-        </w:rPr>
-      </w:pPr>
-    </w:p>
-    <w:p>
-      <w:pPr>
-        <w:pStyle w:val="Default"/>
-        <w:rPr>
-          <w:rFonts w:ascii="Times New Roman" w:hAnsi="Times New Roman" w:cs="Times New Roman"/>
-          <w:color w:val="auto"/>
-          <w:highlight w:val="yellow"/>
-        </w:rPr>
-      </w:pPr>
-    </w:p>
-    <w:p>
-      <w:pPr>
-        <w:pStyle w:val="Default"/>
-        <w:rPr>
-          <w:rFonts w:ascii="Times New Roman" w:hAnsi="Times New Roman" w:cs="Times New Roman"/>
-          <w:color w:val="auto"/>
-          <w:highlight w:val="yellow"/>
-        </w:rPr>
-      </w:pPr>
-    </w:p>
-    <w:p>
-      <w:pPr>
-        <w:pStyle w:val="Default"/>
-        <w:rPr>
-          <w:rFonts w:ascii="Times New Roman" w:hAnsi="Times New Roman" w:cs="Times New Roman"/>
-          <w:color w:val="auto"/>
-          <w:highlight w:val="yellow"/>
-        </w:rPr>
-      </w:pPr>
-    </w:p>
-    <w:p>
-      <w:pPr>
-        <w:pStyle w:val="Default"/>
-        <w:rPr>
-          <w:rFonts w:ascii="Times New Roman" w:hAnsi="Times New Roman" w:cs="Times New Roman"/>
-          <w:color w:val="auto"/>
-          <w:highlight w:val="yellow"/>
-        </w:rPr>
-      </w:pPr>
-    </w:p>
-    <w:p>
-      <w:pPr>
-        <w:pStyle w:val="Default"/>
-        <w:rPr>
-          <w:rFonts w:ascii="Times New Roman" w:hAnsi="Times New Roman" w:cs="Times New Roman"/>
-          <w:color w:val="auto"/>
-          <w:highlight w:val="yellow"/>
-        </w:rPr>
-      </w:pPr>
-    </w:p>
-    <w:p>
-      <w:pPr>
-        <w:pStyle w:val="Ttulo1"/>
-        <w:ind w:left="480" w:hanging="480"/>
-      </w:pPr>
-      <w:bookmarkStart w:id="48" w:name="_Toc444183848"/>
-      <w:bookmarkStart w:id="49" w:name="_Toc483916796"/>
-      <w:bookmarkStart w:id="50" w:name="_Toc483916841"/>
-      <w:bookmarkStart w:id="51" w:name="_Toc532239405"/>
       <w:bookmarkEnd w:id="24"/>
-      <w:r>
-        <w:rPr>
-          <w:caps w:val="0"/>
-        </w:rPr>
-        <w:lastRenderedPageBreak/>
-        <w:t>APÊNDICE A/ANEXO A – EXEMPLO DE APÊNDICE</w:t>
-      </w:r>
-      <w:bookmarkEnd w:id="48"/>
-      <w:r>
-        <w:rPr>
-          <w:caps w:val="0"/>
-        </w:rPr>
-        <w:t>/ANEXO</w:t>
-      </w:r>
-      <w:bookmarkEnd w:id="49"/>
-      <w:bookmarkEnd w:id="50"/>
-      <w:bookmarkEnd w:id="51"/>
-    </w:p>
-    <w:p>
-      <w:pPr>
-        <w:rPr>
-          <w:b/>
-        </w:rPr>
-      </w:pPr>
-      <w:bookmarkStart w:id="52" w:name="_Toc444183849"/>
-      <w:r>
-        <w:rPr>
-          <w:b/>
-        </w:rPr>
-        <w:t>A.1</w:t>
-      </w:r>
-      <w:r>
-        <w:rPr>
-          <w:b/>
-        </w:rPr>
-        <w:tab/>
-        <w:t>Exemplo de Subseção do Apêndice A</w:t>
-      </w:r>
-      <w:bookmarkEnd w:id="52"/>
-    </w:p>
-    <w:p>
-      <w:pPr>
-        <w:pStyle w:val="Recuodecorpodetexto3"/>
-        <w:tabs>
-          <w:tab w:val="left" w:pos="0"/>
-        </w:tabs>
-        <w:spacing w:line="360" w:lineRule="auto"/>
-        <w:ind w:firstLine="709"/>
-      </w:pPr>
-    </w:p>
-    <w:p>
-      <w:pPr>
-        <w:spacing w:line="360" w:lineRule="auto"/>
-        <w:ind w:firstLine="709"/>
-        <w:jc w:val="both"/>
-      </w:pPr>
-      <w:r>
-        <w:t xml:space="preserve">Apêndice e anexos são opcionais no documento. O documento pode conter quantos apêndices ou anexos forem necessários. Lembrando que </w:t>
-      </w:r>
-      <w:r>
-        <w:rPr>
-          <w:b/>
-          <w:bCs/>
-        </w:rPr>
-        <w:t>Apêndice</w:t>
-      </w:r>
-      <w:r>
-        <w:t xml:space="preserve"> é um documento ou texto elaborado pelo autor a fim de complementar sua argumentação e </w:t>
-      </w:r>
-      <w:r>
-        <w:rPr>
-          <w:b/>
-          <w:bCs/>
-        </w:rPr>
-        <w:t>Anexo</w:t>
-      </w:r>
-      <w:r>
-        <w:t xml:space="preserve"> é um documento ou texto </w:t>
-      </w:r>
-      <w:r>
-        <w:rPr>
-          <w:b/>
-          <w:bCs/>
-        </w:rPr>
-        <w:t>não</w:t>
-      </w:r>
-      <w:r>
-        <w:t xml:space="preserve"> elaborado pelo autor que servem de fundamentação ou comprovação (por exemplo: relatórios, mapas, leis, estatutos dentre outros). Os apêndices devem aparecer após as referências, e os anexos, após os apêndices, e ambos devem constar no sumário. </w:t>
-      </w:r>
-    </w:p>
-    <w:p>
-      <w:pPr>
-        <w:spacing w:line="360" w:lineRule="auto"/>
-        <w:ind w:firstLine="709"/>
-        <w:jc w:val="both"/>
-      </w:pPr>
-      <w:r>
-        <w:t>Caso tenha mais do que um apêndice e ou um anexo, deve-se utilizar a nomenclatura: Apêndice A, Apêndice B, Apêndice C etc.</w:t>
-      </w:r>
-    </w:p>
-    <w:p>
-      <w:pPr>
-        <w:pStyle w:val="Corpodetexto"/>
-        <w:spacing w:after="120"/>
-      </w:pPr>
     </w:p>
     <w:sectPr>
       <w:type w:val="continuous"/>
@@ -13997,7 +14841,7 @@
 </file>
 
 <file path=word/endnotes.xml><?xml version="1.0" encoding="utf-8"?>
-<w:endnotes xmlns:wpc="http://schemas.microsoft.com/office/word/2010/wordprocessingCanvas" xmlns:mc="http://schemas.openxmlformats.org/markup-compatibility/2006" xmlns:o="urn:schemas-microsoft-com:office:office" xmlns:r="http://schemas.openxmlformats.org/officeDocument/2006/relationships" xmlns:m="http://schemas.openxmlformats.org/officeDocument/2006/math" xmlns:v="urn:schemas-microsoft-com:vml" xmlns:wp14="http://schemas.microsoft.com/office/word/2010/wordprocessingDrawing" xmlns:wp="http://schemas.openxmlformats.org/drawingml/2006/wordprocessingDrawing" xmlns:w10="urn:schemas-microsoft-com:office:word" xmlns:w="http://schemas.openxmlformats.org/wordprocessingml/2006/main" xmlns:w14="http://schemas.microsoft.com/office/word/2010/wordml" xmlns:w15="http://schemas.microsoft.com/office/word/2012/wordml" xmlns:wpg="http://schemas.microsoft.com/office/word/2010/wordprocessingGroup" xmlns:wpi="http://schemas.microsoft.com/office/word/2010/wordprocessingInk" xmlns:wne="http://schemas.microsoft.com/office/word/2006/wordml" xmlns:wps="http://schemas.microsoft.com/office/word/2010/wordprocessingShape" mc:Ignorable="w14 w15 wp14">
+<w:endnotes xmlns:wpc="http://schemas.microsoft.com/office/word/2010/wordprocessingCanvas" xmlns:cx="http://schemas.microsoft.com/office/drawing/2014/chartex" xmlns:cx1="http://schemas.microsoft.com/office/drawing/2015/9/8/chartex" xmlns:cx2="http://schemas.microsoft.com/office/drawing/2015/10/21/chartex" xmlns:cx3="http://schemas.microsoft.com/office/drawing/2016/5/9/chartex" xmlns:cx4="http://schemas.microsoft.com/office/drawing/2016/5/10/chartex" xmlns:cx5="http://schemas.microsoft.com/office/drawing/2016/5/11/chartex" xmlns:cx6="http://schemas.microsoft.com/office/drawing/2016/5/12/chartex" xmlns:cx7="http://schemas.microsoft.com/office/drawing/2016/5/13/chartex" xmlns:cx8="http://schemas.microsoft.com/office/drawing/2016/5/14/chartex" xmlns:mc="http://schemas.openxmlformats.org/markup-compatibility/2006" xmlns:aink="http://schemas.microsoft.com/office/drawing/2016/ink" xmlns:am3d="http://schemas.microsoft.com/office/drawing/2017/model3d" xmlns:o="urn:schemas-microsoft-com:office:office" xmlns:r="http://schemas.openxmlformats.org/officeDocument/2006/relationships" xmlns:m="http://schemas.openxmlformats.org/officeDocument/2006/math" xmlns:v="urn:schemas-microsoft-com:vml" xmlns:wp14="http://schemas.microsoft.com/office/word/2010/wordprocessingDrawing" xmlns:wp="http://schemas.openxmlformats.org/drawingml/2006/wordprocessingDrawing" xmlns:w10="urn:schemas-microsoft-com:office:word" xmlns:w="http://schemas.openxmlformats.org/wordprocessingml/2006/main" xmlns:w14="http://schemas.microsoft.com/office/word/2010/wordml" xmlns:w15="http://schemas.microsoft.com/office/word/2012/wordml" xmlns:w16cid="http://schemas.microsoft.com/office/word/2016/wordml/cid" xmlns:w16se="http://schemas.microsoft.com/office/word/2015/wordml/symex" xmlns:wpg="http://schemas.microsoft.com/office/word/2010/wordprocessingGroup" xmlns:wpi="http://schemas.microsoft.com/office/word/2010/wordprocessingInk" xmlns:wne="http://schemas.microsoft.com/office/word/2006/wordml" xmlns:wps="http://schemas.microsoft.com/office/word/2010/wordprocessingShape" mc:Ignorable="w14 w15 w16se w16cid wp14">
   <w:endnote w:type="separator" w:id="-1">
     <w:p>
       <w:r>
@@ -14016,7 +14860,7 @@
 </file>
 
 <file path=word/footer1.xml><?xml version="1.0" encoding="utf-8"?>
-<w:ftr xmlns:wpc="http://schemas.microsoft.com/office/word/2010/wordprocessingCanvas" xmlns:mc="http://schemas.openxmlformats.org/markup-compatibility/2006" xmlns:o="urn:schemas-microsoft-com:office:office" xmlns:r="http://schemas.openxmlformats.org/officeDocument/2006/relationships" xmlns:m="http://schemas.openxmlformats.org/officeDocument/2006/math" xmlns:v="urn:schemas-microsoft-com:vml" xmlns:wp14="http://schemas.microsoft.com/office/word/2010/wordprocessingDrawing" xmlns:wp="http://schemas.openxmlformats.org/drawingml/2006/wordprocessingDrawing" xmlns:w10="urn:schemas-microsoft-com:office:word" xmlns:w="http://schemas.openxmlformats.org/wordprocessingml/2006/main" xmlns:w14="http://schemas.microsoft.com/office/word/2010/wordml" xmlns:w15="http://schemas.microsoft.com/office/word/2012/wordml" xmlns:wpg="http://schemas.microsoft.com/office/word/2010/wordprocessingGroup" xmlns:wpi="http://schemas.microsoft.com/office/word/2010/wordprocessingInk" xmlns:wne="http://schemas.microsoft.com/office/word/2006/wordml" xmlns:wps="http://schemas.microsoft.com/office/word/2010/wordprocessingShape" mc:Ignorable="w14 w15 wp14">
+<w:ftr xmlns:wpc="http://schemas.microsoft.com/office/word/2010/wordprocessingCanvas" xmlns:cx="http://schemas.microsoft.com/office/drawing/2014/chartex" xmlns:cx1="http://schemas.microsoft.com/office/drawing/2015/9/8/chartex" xmlns:cx2="http://schemas.microsoft.com/office/drawing/2015/10/21/chartex" xmlns:cx3="http://schemas.microsoft.com/office/drawing/2016/5/9/chartex" xmlns:cx4="http://schemas.microsoft.com/office/drawing/2016/5/10/chartex" xmlns:cx5="http://schemas.microsoft.com/office/drawing/2016/5/11/chartex" xmlns:cx6="http://schemas.microsoft.com/office/drawing/2016/5/12/chartex" xmlns:cx7="http://schemas.microsoft.com/office/drawing/2016/5/13/chartex" xmlns:cx8="http://schemas.microsoft.com/office/drawing/2016/5/14/chartex" xmlns:mc="http://schemas.openxmlformats.org/markup-compatibility/2006" xmlns:aink="http://schemas.microsoft.com/office/drawing/2016/ink" xmlns:am3d="http://schemas.microsoft.com/office/drawing/2017/model3d" xmlns:o="urn:schemas-microsoft-com:office:office" xmlns:r="http://schemas.openxmlformats.org/officeDocument/2006/relationships" xmlns:m="http://schemas.openxmlformats.org/officeDocument/2006/math" xmlns:v="urn:schemas-microsoft-com:vml" xmlns:wp14="http://schemas.microsoft.com/office/word/2010/wordprocessingDrawing" xmlns:wp="http://schemas.openxmlformats.org/drawingml/2006/wordprocessingDrawing" xmlns:w10="urn:schemas-microsoft-com:office:word" xmlns:w="http://schemas.openxmlformats.org/wordprocessingml/2006/main" xmlns:w14="http://schemas.microsoft.com/office/word/2010/wordml" xmlns:w15="http://schemas.microsoft.com/office/word/2012/wordml" xmlns:w16cid="http://schemas.microsoft.com/office/word/2016/wordml/cid" xmlns:w16se="http://schemas.microsoft.com/office/word/2015/wordml/symex" xmlns:wpg="http://schemas.microsoft.com/office/word/2010/wordprocessingGroup" xmlns:wpi="http://schemas.microsoft.com/office/word/2010/wordprocessingInk" xmlns:wne="http://schemas.microsoft.com/office/word/2006/wordml" xmlns:wps="http://schemas.microsoft.com/office/word/2010/wordprocessingShape" mc:Ignorable="w14 w15 w16se w16cid wp14">
   <w:p>
     <w:pPr>
       <w:pStyle w:val="Rodap"/>
@@ -14027,7 +14871,7 @@
 </file>
 
 <file path=word/footnotes.xml><?xml version="1.0" encoding="utf-8"?>
-<w:footnotes xmlns:wpc="http://schemas.microsoft.com/office/word/2010/wordprocessingCanvas" xmlns:mc="http://schemas.openxmlformats.org/markup-compatibility/2006" xmlns:o="urn:schemas-microsoft-com:office:office" xmlns:r="http://schemas.openxmlformats.org/officeDocument/2006/relationships" xmlns:m="http://schemas.openxmlformats.org/officeDocument/2006/math" xmlns:v="urn:schemas-microsoft-com:vml" xmlns:wp14="http://schemas.microsoft.com/office/word/2010/wordprocessingDrawing" xmlns:wp="http://schemas.openxmlformats.org/drawingml/2006/wordprocessingDrawing" xmlns:w10="urn:schemas-microsoft-com:office:word" xmlns:w="http://schemas.openxmlformats.org/wordprocessingml/2006/main" xmlns:w14="http://schemas.microsoft.com/office/word/2010/wordml" xmlns:w15="http://schemas.microsoft.com/office/word/2012/wordml" xmlns:wpg="http://schemas.microsoft.com/office/word/2010/wordprocessingGroup" xmlns:wpi="http://schemas.microsoft.com/office/word/2010/wordprocessingInk" xmlns:wne="http://schemas.microsoft.com/office/word/2006/wordml" xmlns:wps="http://schemas.microsoft.com/office/word/2010/wordprocessingShape" mc:Ignorable="w14 w15 wp14">
+<w:footnotes xmlns:wpc="http://schemas.microsoft.com/office/word/2010/wordprocessingCanvas" xmlns:cx="http://schemas.microsoft.com/office/drawing/2014/chartex" xmlns:cx1="http://schemas.microsoft.com/office/drawing/2015/9/8/chartex" xmlns:cx2="http://schemas.microsoft.com/office/drawing/2015/10/21/chartex" xmlns:cx3="http://schemas.microsoft.com/office/drawing/2016/5/9/chartex" xmlns:cx4="http://schemas.microsoft.com/office/drawing/2016/5/10/chartex" xmlns:cx5="http://schemas.microsoft.com/office/drawing/2016/5/11/chartex" xmlns:cx6="http://schemas.microsoft.com/office/drawing/2016/5/12/chartex" xmlns:cx7="http://schemas.microsoft.com/office/drawing/2016/5/13/chartex" xmlns:cx8="http://schemas.microsoft.com/office/drawing/2016/5/14/chartex" xmlns:mc="http://schemas.openxmlformats.org/markup-compatibility/2006" xmlns:aink="http://schemas.microsoft.com/office/drawing/2016/ink" xmlns:am3d="http://schemas.microsoft.com/office/drawing/2017/model3d" xmlns:o="urn:schemas-microsoft-com:office:office" xmlns:r="http://schemas.openxmlformats.org/officeDocument/2006/relationships" xmlns:m="http://schemas.openxmlformats.org/officeDocument/2006/math" xmlns:v="urn:schemas-microsoft-com:vml" xmlns:wp14="http://schemas.microsoft.com/office/word/2010/wordprocessingDrawing" xmlns:wp="http://schemas.openxmlformats.org/drawingml/2006/wordprocessingDrawing" xmlns:w10="urn:schemas-microsoft-com:office:word" xmlns:w="http://schemas.openxmlformats.org/wordprocessingml/2006/main" xmlns:w14="http://schemas.microsoft.com/office/word/2010/wordml" xmlns:w15="http://schemas.microsoft.com/office/word/2012/wordml" xmlns:w16cid="http://schemas.microsoft.com/office/word/2016/wordml/cid" xmlns:w16se="http://schemas.microsoft.com/office/word/2015/wordml/symex" xmlns:wpg="http://schemas.microsoft.com/office/word/2010/wordprocessingGroup" xmlns:wpi="http://schemas.microsoft.com/office/word/2010/wordprocessingInk" xmlns:wne="http://schemas.microsoft.com/office/word/2006/wordml" xmlns:wps="http://schemas.microsoft.com/office/word/2010/wordprocessingShape" mc:Ignorable="w14 w15 w16se w16cid wp14">
   <w:footnote w:type="separator" w:id="-1">
     <w:p>
       <w:r>
@@ -14046,7 +14890,7 @@
 </file>
 
 <file path=word/header1.xml><?xml version="1.0" encoding="utf-8"?>
-<w:hdr xmlns:wpc="http://schemas.microsoft.com/office/word/2010/wordprocessingCanvas" xmlns:mc="http://schemas.openxmlformats.org/markup-compatibility/2006" xmlns:o="urn:schemas-microsoft-com:office:office" xmlns:r="http://schemas.openxmlformats.org/officeDocument/2006/relationships" xmlns:m="http://schemas.openxmlformats.org/officeDocument/2006/math" xmlns:v="urn:schemas-microsoft-com:vml" xmlns:wp14="http://schemas.microsoft.com/office/word/2010/wordprocessingDrawing" xmlns:wp="http://schemas.openxmlformats.org/drawingml/2006/wordprocessingDrawing" xmlns:w10="urn:schemas-microsoft-com:office:word" xmlns:w="http://schemas.openxmlformats.org/wordprocessingml/2006/main" xmlns:w14="http://schemas.microsoft.com/office/word/2010/wordml" xmlns:w15="http://schemas.microsoft.com/office/word/2012/wordml" xmlns:wpg="http://schemas.microsoft.com/office/word/2010/wordprocessingGroup" xmlns:wpi="http://schemas.microsoft.com/office/word/2010/wordprocessingInk" xmlns:wne="http://schemas.microsoft.com/office/word/2006/wordml" xmlns:wps="http://schemas.microsoft.com/office/word/2010/wordprocessingShape" mc:Ignorable="w14 w15 wp14">
+<w:hdr xmlns:wpc="http://schemas.microsoft.com/office/word/2010/wordprocessingCanvas" xmlns:cx="http://schemas.microsoft.com/office/drawing/2014/chartex" xmlns:cx1="http://schemas.microsoft.com/office/drawing/2015/9/8/chartex" xmlns:cx2="http://schemas.microsoft.com/office/drawing/2015/10/21/chartex" xmlns:cx3="http://schemas.microsoft.com/office/drawing/2016/5/9/chartex" xmlns:cx4="http://schemas.microsoft.com/office/drawing/2016/5/10/chartex" xmlns:cx5="http://schemas.microsoft.com/office/drawing/2016/5/11/chartex" xmlns:cx6="http://schemas.microsoft.com/office/drawing/2016/5/12/chartex" xmlns:cx7="http://schemas.microsoft.com/office/drawing/2016/5/13/chartex" xmlns:cx8="http://schemas.microsoft.com/office/drawing/2016/5/14/chartex" xmlns:mc="http://schemas.openxmlformats.org/markup-compatibility/2006" xmlns:aink="http://schemas.microsoft.com/office/drawing/2016/ink" xmlns:am3d="http://schemas.microsoft.com/office/drawing/2017/model3d" xmlns:o="urn:schemas-microsoft-com:office:office" xmlns:r="http://schemas.openxmlformats.org/officeDocument/2006/relationships" xmlns:m="http://schemas.openxmlformats.org/officeDocument/2006/math" xmlns:v="urn:schemas-microsoft-com:vml" xmlns:wp14="http://schemas.microsoft.com/office/word/2010/wordprocessingDrawing" xmlns:wp="http://schemas.openxmlformats.org/drawingml/2006/wordprocessingDrawing" xmlns:w10="urn:schemas-microsoft-com:office:word" xmlns:w="http://schemas.openxmlformats.org/wordprocessingml/2006/main" xmlns:w14="http://schemas.microsoft.com/office/word/2010/wordml" xmlns:w15="http://schemas.microsoft.com/office/word/2012/wordml" xmlns:w16cid="http://schemas.microsoft.com/office/word/2016/wordml/cid" xmlns:w16se="http://schemas.microsoft.com/office/word/2015/wordml/symex" xmlns:wpg="http://schemas.microsoft.com/office/word/2010/wordprocessingGroup" xmlns:wpi="http://schemas.microsoft.com/office/word/2010/wordprocessingInk" xmlns:wne="http://schemas.microsoft.com/office/word/2006/wordml" xmlns:wps="http://schemas.microsoft.com/office/word/2010/wordprocessingShape" mc:Ignorable="w14 w15 w16se w16cid wp14">
   <w:p>
     <w:pPr>
       <w:pStyle w:val="Cabealho"/>
@@ -14084,7 +14928,7 @@
 </file>
 
 <file path=word/header2.xml><?xml version="1.0" encoding="utf-8"?>
-<w:hdr xmlns:wpc="http://schemas.microsoft.com/office/word/2010/wordprocessingCanvas" xmlns:mc="http://schemas.openxmlformats.org/markup-compatibility/2006" xmlns:o="urn:schemas-microsoft-com:office:office" xmlns:r="http://schemas.openxmlformats.org/officeDocument/2006/relationships" xmlns:m="http://schemas.openxmlformats.org/officeDocument/2006/math" xmlns:v="urn:schemas-microsoft-com:vml" xmlns:wp14="http://schemas.microsoft.com/office/word/2010/wordprocessingDrawing" xmlns:wp="http://schemas.openxmlformats.org/drawingml/2006/wordprocessingDrawing" xmlns:w10="urn:schemas-microsoft-com:office:word" xmlns:w="http://schemas.openxmlformats.org/wordprocessingml/2006/main" xmlns:w14="http://schemas.microsoft.com/office/word/2010/wordml" xmlns:w15="http://schemas.microsoft.com/office/word/2012/wordml" xmlns:wpg="http://schemas.microsoft.com/office/word/2010/wordprocessingGroup" xmlns:wpi="http://schemas.microsoft.com/office/word/2010/wordprocessingInk" xmlns:wne="http://schemas.microsoft.com/office/word/2006/wordml" xmlns:wps="http://schemas.microsoft.com/office/word/2010/wordprocessingShape" mc:Ignorable="w14 w15 wp14">
+<w:hdr xmlns:wpc="http://schemas.microsoft.com/office/word/2010/wordprocessingCanvas" xmlns:cx="http://schemas.microsoft.com/office/drawing/2014/chartex" xmlns:cx1="http://schemas.microsoft.com/office/drawing/2015/9/8/chartex" xmlns:cx2="http://schemas.microsoft.com/office/drawing/2015/10/21/chartex" xmlns:cx3="http://schemas.microsoft.com/office/drawing/2016/5/9/chartex" xmlns:cx4="http://schemas.microsoft.com/office/drawing/2016/5/10/chartex" xmlns:cx5="http://schemas.microsoft.com/office/drawing/2016/5/11/chartex" xmlns:cx6="http://schemas.microsoft.com/office/drawing/2016/5/12/chartex" xmlns:cx7="http://schemas.microsoft.com/office/drawing/2016/5/13/chartex" xmlns:cx8="http://schemas.microsoft.com/office/drawing/2016/5/14/chartex" xmlns:mc="http://schemas.openxmlformats.org/markup-compatibility/2006" xmlns:aink="http://schemas.microsoft.com/office/drawing/2016/ink" xmlns:am3d="http://schemas.microsoft.com/office/drawing/2017/model3d" xmlns:o="urn:schemas-microsoft-com:office:office" xmlns:r="http://schemas.openxmlformats.org/officeDocument/2006/relationships" xmlns:m="http://schemas.openxmlformats.org/officeDocument/2006/math" xmlns:v="urn:schemas-microsoft-com:vml" xmlns:wp14="http://schemas.microsoft.com/office/word/2010/wordprocessingDrawing" xmlns:wp="http://schemas.openxmlformats.org/drawingml/2006/wordprocessingDrawing" xmlns:w10="urn:schemas-microsoft-com:office:word" xmlns:w="http://schemas.openxmlformats.org/wordprocessingml/2006/main" xmlns:w14="http://schemas.microsoft.com/office/word/2010/wordml" xmlns:w15="http://schemas.microsoft.com/office/word/2012/wordml" xmlns:w16cid="http://schemas.microsoft.com/office/word/2016/wordml/cid" xmlns:w16se="http://schemas.microsoft.com/office/word/2015/wordml/symex" xmlns:wpg="http://schemas.microsoft.com/office/word/2010/wordprocessingGroup" xmlns:wpi="http://schemas.microsoft.com/office/word/2010/wordprocessingInk" xmlns:wne="http://schemas.microsoft.com/office/word/2006/wordml" xmlns:wps="http://schemas.microsoft.com/office/word/2010/wordprocessingShape" mc:Ignorable="w14 w15 w16se w16cid wp14">
   <w:p>
     <w:pPr>
       <w:pStyle w:val="Cabealho"/>
@@ -14100,7 +14944,7 @@
 </file>
 
 <file path=word/header3.xml><?xml version="1.0" encoding="utf-8"?>
-<w:hdr xmlns:wpc="http://schemas.microsoft.com/office/word/2010/wordprocessingCanvas" xmlns:mc="http://schemas.openxmlformats.org/markup-compatibility/2006" xmlns:o="urn:schemas-microsoft-com:office:office" xmlns:r="http://schemas.openxmlformats.org/officeDocument/2006/relationships" xmlns:m="http://schemas.openxmlformats.org/officeDocument/2006/math" xmlns:v="urn:schemas-microsoft-com:vml" xmlns:wp14="http://schemas.microsoft.com/office/word/2010/wordprocessingDrawing" xmlns:wp="http://schemas.openxmlformats.org/drawingml/2006/wordprocessingDrawing" xmlns:w10="urn:schemas-microsoft-com:office:word" xmlns:w="http://schemas.openxmlformats.org/wordprocessingml/2006/main" xmlns:w14="http://schemas.microsoft.com/office/word/2010/wordml" xmlns:w15="http://schemas.microsoft.com/office/word/2012/wordml" xmlns:wpg="http://schemas.microsoft.com/office/word/2010/wordprocessingGroup" xmlns:wpi="http://schemas.microsoft.com/office/word/2010/wordprocessingInk" xmlns:wne="http://schemas.microsoft.com/office/word/2006/wordml" xmlns:wps="http://schemas.microsoft.com/office/word/2010/wordprocessingShape" mc:Ignorable="w14 w15 wp14">
+<w:hdr xmlns:wpc="http://schemas.microsoft.com/office/word/2010/wordprocessingCanvas" xmlns:cx="http://schemas.microsoft.com/office/drawing/2014/chartex" xmlns:cx1="http://schemas.microsoft.com/office/drawing/2015/9/8/chartex" xmlns:cx2="http://schemas.microsoft.com/office/drawing/2015/10/21/chartex" xmlns:cx3="http://schemas.microsoft.com/office/drawing/2016/5/9/chartex" xmlns:cx4="http://schemas.microsoft.com/office/drawing/2016/5/10/chartex" xmlns:cx5="http://schemas.microsoft.com/office/drawing/2016/5/11/chartex" xmlns:cx6="http://schemas.microsoft.com/office/drawing/2016/5/12/chartex" xmlns:cx7="http://schemas.microsoft.com/office/drawing/2016/5/13/chartex" xmlns:cx8="http://schemas.microsoft.com/office/drawing/2016/5/14/chartex" xmlns:mc="http://schemas.openxmlformats.org/markup-compatibility/2006" xmlns:aink="http://schemas.microsoft.com/office/drawing/2016/ink" xmlns:am3d="http://schemas.microsoft.com/office/drawing/2017/model3d" xmlns:o="urn:schemas-microsoft-com:office:office" xmlns:r="http://schemas.openxmlformats.org/officeDocument/2006/relationships" xmlns:m="http://schemas.openxmlformats.org/officeDocument/2006/math" xmlns:v="urn:schemas-microsoft-com:vml" xmlns:wp14="http://schemas.microsoft.com/office/word/2010/wordprocessingDrawing" xmlns:wp="http://schemas.openxmlformats.org/drawingml/2006/wordprocessingDrawing" xmlns:w10="urn:schemas-microsoft-com:office:word" xmlns:w="http://schemas.openxmlformats.org/wordprocessingml/2006/main" xmlns:w14="http://schemas.microsoft.com/office/word/2010/wordml" xmlns:w15="http://schemas.microsoft.com/office/word/2012/wordml" xmlns:w16cid="http://schemas.microsoft.com/office/word/2016/wordml/cid" xmlns:w16se="http://schemas.microsoft.com/office/word/2015/wordml/symex" xmlns:wpg="http://schemas.microsoft.com/office/word/2010/wordprocessingGroup" xmlns:wpi="http://schemas.microsoft.com/office/word/2010/wordprocessingInk" xmlns:wne="http://schemas.microsoft.com/office/word/2006/wordml" xmlns:wps="http://schemas.microsoft.com/office/word/2010/wordprocessingShape" mc:Ignorable="w14 w15 w16se w16cid wp14">
   <w:p>
     <w:pPr>
       <w:pStyle w:val="Cabealho"/>
@@ -14125,7 +14969,7 @@
 </file>
 
 <file path=word/header4.xml><?xml version="1.0" encoding="utf-8"?>
-<w:hdr xmlns:wpc="http://schemas.microsoft.com/office/word/2010/wordprocessingCanvas" xmlns:mc="http://schemas.openxmlformats.org/markup-compatibility/2006" xmlns:o="urn:schemas-microsoft-com:office:office" xmlns:r="http://schemas.openxmlformats.org/officeDocument/2006/relationships" xmlns:m="http://schemas.openxmlformats.org/officeDocument/2006/math" xmlns:v="urn:schemas-microsoft-com:vml" xmlns:wp14="http://schemas.microsoft.com/office/word/2010/wordprocessingDrawing" xmlns:wp="http://schemas.openxmlformats.org/drawingml/2006/wordprocessingDrawing" xmlns:w10="urn:schemas-microsoft-com:office:word" xmlns:w="http://schemas.openxmlformats.org/wordprocessingml/2006/main" xmlns:w14="http://schemas.microsoft.com/office/word/2010/wordml" xmlns:w15="http://schemas.microsoft.com/office/word/2012/wordml" xmlns:wpg="http://schemas.microsoft.com/office/word/2010/wordprocessingGroup" xmlns:wpi="http://schemas.microsoft.com/office/word/2010/wordprocessingInk" xmlns:wne="http://schemas.microsoft.com/office/word/2006/wordml" xmlns:wps="http://schemas.microsoft.com/office/word/2010/wordprocessingShape" mc:Ignorable="w14 w15 wp14">
+<w:hdr xmlns:wpc="http://schemas.microsoft.com/office/word/2010/wordprocessingCanvas" xmlns:cx="http://schemas.microsoft.com/office/drawing/2014/chartex" xmlns:cx1="http://schemas.microsoft.com/office/drawing/2015/9/8/chartex" xmlns:cx2="http://schemas.microsoft.com/office/drawing/2015/10/21/chartex" xmlns:cx3="http://schemas.microsoft.com/office/drawing/2016/5/9/chartex" xmlns:cx4="http://schemas.microsoft.com/office/drawing/2016/5/10/chartex" xmlns:cx5="http://schemas.microsoft.com/office/drawing/2016/5/11/chartex" xmlns:cx6="http://schemas.microsoft.com/office/drawing/2016/5/12/chartex" xmlns:cx7="http://schemas.microsoft.com/office/drawing/2016/5/13/chartex" xmlns:cx8="http://schemas.microsoft.com/office/drawing/2016/5/14/chartex" xmlns:mc="http://schemas.openxmlformats.org/markup-compatibility/2006" xmlns:aink="http://schemas.microsoft.com/office/drawing/2016/ink" xmlns:am3d="http://schemas.microsoft.com/office/drawing/2017/model3d" xmlns:o="urn:schemas-microsoft-com:office:office" xmlns:r="http://schemas.openxmlformats.org/officeDocument/2006/relationships" xmlns:m="http://schemas.openxmlformats.org/officeDocument/2006/math" xmlns:v="urn:schemas-microsoft-com:vml" xmlns:wp14="http://schemas.microsoft.com/office/word/2010/wordprocessingDrawing" xmlns:wp="http://schemas.openxmlformats.org/drawingml/2006/wordprocessingDrawing" xmlns:w10="urn:schemas-microsoft-com:office:word" xmlns:w="http://schemas.openxmlformats.org/wordprocessingml/2006/main" xmlns:w14="http://schemas.microsoft.com/office/word/2010/wordml" xmlns:w15="http://schemas.microsoft.com/office/word/2012/wordml" xmlns:w16cid="http://schemas.microsoft.com/office/word/2016/wordml/cid" xmlns:w16se="http://schemas.microsoft.com/office/word/2015/wordml/symex" xmlns:wpg="http://schemas.microsoft.com/office/word/2010/wordprocessingGroup" xmlns:wpi="http://schemas.microsoft.com/office/word/2010/wordprocessingInk" xmlns:wne="http://schemas.microsoft.com/office/word/2006/wordml" xmlns:wps="http://schemas.microsoft.com/office/word/2010/wordprocessingShape" mc:Ignorable="w14 w15 w16se w16cid wp14">
   <w:p>
     <w:pPr>
       <w:pStyle w:val="Cabealho"/>
@@ -14141,7 +14985,7 @@
 </file>
 
 <file path=word/header5.xml><?xml version="1.0" encoding="utf-8"?>
-<w:hdr xmlns:wpc="http://schemas.microsoft.com/office/word/2010/wordprocessingCanvas" xmlns:mc="http://schemas.openxmlformats.org/markup-compatibility/2006" xmlns:o="urn:schemas-microsoft-com:office:office" xmlns:r="http://schemas.openxmlformats.org/officeDocument/2006/relationships" xmlns:m="http://schemas.openxmlformats.org/officeDocument/2006/math" xmlns:v="urn:schemas-microsoft-com:vml" xmlns:wp14="http://schemas.microsoft.com/office/word/2010/wordprocessingDrawing" xmlns:wp="http://schemas.openxmlformats.org/drawingml/2006/wordprocessingDrawing" xmlns:w10="urn:schemas-microsoft-com:office:word" xmlns:w="http://schemas.openxmlformats.org/wordprocessingml/2006/main" xmlns:w14="http://schemas.microsoft.com/office/word/2010/wordml" xmlns:w15="http://schemas.microsoft.com/office/word/2012/wordml" xmlns:wpg="http://schemas.microsoft.com/office/word/2010/wordprocessingGroup" xmlns:wpi="http://schemas.microsoft.com/office/word/2010/wordprocessingInk" xmlns:wne="http://schemas.microsoft.com/office/word/2006/wordml" xmlns:wps="http://schemas.microsoft.com/office/word/2010/wordprocessingShape" mc:Ignorable="w14 w15 wp14">
+<w:hdr xmlns:wpc="http://schemas.microsoft.com/office/word/2010/wordprocessingCanvas" xmlns:cx="http://schemas.microsoft.com/office/drawing/2014/chartex" xmlns:cx1="http://schemas.microsoft.com/office/drawing/2015/9/8/chartex" xmlns:cx2="http://schemas.microsoft.com/office/drawing/2015/10/21/chartex" xmlns:cx3="http://schemas.microsoft.com/office/drawing/2016/5/9/chartex" xmlns:cx4="http://schemas.microsoft.com/office/drawing/2016/5/10/chartex" xmlns:cx5="http://schemas.microsoft.com/office/drawing/2016/5/11/chartex" xmlns:cx6="http://schemas.microsoft.com/office/drawing/2016/5/12/chartex" xmlns:cx7="http://schemas.microsoft.com/office/drawing/2016/5/13/chartex" xmlns:cx8="http://schemas.microsoft.com/office/drawing/2016/5/14/chartex" xmlns:mc="http://schemas.openxmlformats.org/markup-compatibility/2006" xmlns:aink="http://schemas.microsoft.com/office/drawing/2016/ink" xmlns:am3d="http://schemas.microsoft.com/office/drawing/2017/model3d" xmlns:o="urn:schemas-microsoft-com:office:office" xmlns:r="http://schemas.openxmlformats.org/officeDocument/2006/relationships" xmlns:m="http://schemas.openxmlformats.org/officeDocument/2006/math" xmlns:v="urn:schemas-microsoft-com:vml" xmlns:wp14="http://schemas.microsoft.com/office/word/2010/wordprocessingDrawing" xmlns:wp="http://schemas.openxmlformats.org/drawingml/2006/wordprocessingDrawing" xmlns:w10="urn:schemas-microsoft-com:office:word" xmlns:w="http://schemas.openxmlformats.org/wordprocessingml/2006/main" xmlns:w14="http://schemas.microsoft.com/office/word/2010/wordml" xmlns:w15="http://schemas.microsoft.com/office/word/2012/wordml" xmlns:w16cid="http://schemas.microsoft.com/office/word/2016/wordml/cid" xmlns:w16se="http://schemas.microsoft.com/office/word/2015/wordml/symex" xmlns:wpg="http://schemas.microsoft.com/office/word/2010/wordprocessingGroup" xmlns:wpi="http://schemas.microsoft.com/office/word/2010/wordprocessingInk" xmlns:wne="http://schemas.microsoft.com/office/word/2006/wordml" xmlns:wps="http://schemas.microsoft.com/office/word/2010/wordprocessingShape" mc:Ignorable="w14 w15 w16se w16cid wp14">
   <w:p>
     <w:pPr>
       <w:pStyle w:val="Cabealho"/>
@@ -14181,7 +15025,7 @@
 </file>
 
 <file path=word/header6.xml><?xml version="1.0" encoding="utf-8"?>
-<w:hdr xmlns:wpc="http://schemas.microsoft.com/office/word/2010/wordprocessingCanvas" xmlns:mc="http://schemas.openxmlformats.org/markup-compatibility/2006" xmlns:o="urn:schemas-microsoft-com:office:office" xmlns:r="http://schemas.openxmlformats.org/officeDocument/2006/relationships" xmlns:m="http://schemas.openxmlformats.org/officeDocument/2006/math" xmlns:v="urn:schemas-microsoft-com:vml" xmlns:wp14="http://schemas.microsoft.com/office/word/2010/wordprocessingDrawing" xmlns:wp="http://schemas.openxmlformats.org/drawingml/2006/wordprocessingDrawing" xmlns:w10="urn:schemas-microsoft-com:office:word" xmlns:w="http://schemas.openxmlformats.org/wordprocessingml/2006/main" xmlns:w14="http://schemas.microsoft.com/office/word/2010/wordml" xmlns:w15="http://schemas.microsoft.com/office/word/2012/wordml" xmlns:wpg="http://schemas.microsoft.com/office/word/2010/wordprocessingGroup" xmlns:wpi="http://schemas.microsoft.com/office/word/2010/wordprocessingInk" xmlns:wne="http://schemas.microsoft.com/office/word/2006/wordml" xmlns:wps="http://schemas.microsoft.com/office/word/2010/wordprocessingShape" mc:Ignorable="w14 w15 wp14">
+<w:hdr xmlns:wpc="http://schemas.microsoft.com/office/word/2010/wordprocessingCanvas" xmlns:cx="http://schemas.microsoft.com/office/drawing/2014/chartex" xmlns:cx1="http://schemas.microsoft.com/office/drawing/2015/9/8/chartex" xmlns:cx2="http://schemas.microsoft.com/office/drawing/2015/10/21/chartex" xmlns:cx3="http://schemas.microsoft.com/office/drawing/2016/5/9/chartex" xmlns:cx4="http://schemas.microsoft.com/office/drawing/2016/5/10/chartex" xmlns:cx5="http://schemas.microsoft.com/office/drawing/2016/5/11/chartex" xmlns:cx6="http://schemas.microsoft.com/office/drawing/2016/5/12/chartex" xmlns:cx7="http://schemas.microsoft.com/office/drawing/2016/5/13/chartex" xmlns:cx8="http://schemas.microsoft.com/office/drawing/2016/5/14/chartex" xmlns:mc="http://schemas.openxmlformats.org/markup-compatibility/2006" xmlns:aink="http://schemas.microsoft.com/office/drawing/2016/ink" xmlns:am3d="http://schemas.microsoft.com/office/drawing/2017/model3d" xmlns:o="urn:schemas-microsoft-com:office:office" xmlns:r="http://schemas.openxmlformats.org/officeDocument/2006/relationships" xmlns:m="http://schemas.openxmlformats.org/officeDocument/2006/math" xmlns:v="urn:schemas-microsoft-com:vml" xmlns:wp14="http://schemas.microsoft.com/office/word/2010/wordprocessingDrawing" xmlns:wp="http://schemas.openxmlformats.org/drawingml/2006/wordprocessingDrawing" xmlns:w10="urn:schemas-microsoft-com:office:word" xmlns:w="http://schemas.openxmlformats.org/wordprocessingml/2006/main" xmlns:w14="http://schemas.microsoft.com/office/word/2010/wordml" xmlns:w15="http://schemas.microsoft.com/office/word/2012/wordml" xmlns:w16cid="http://schemas.microsoft.com/office/word/2016/wordml/cid" xmlns:w16se="http://schemas.microsoft.com/office/word/2015/wordml/symex" xmlns:wpg="http://schemas.microsoft.com/office/word/2010/wordprocessingGroup" xmlns:wpi="http://schemas.microsoft.com/office/word/2010/wordprocessingInk" xmlns:wne="http://schemas.microsoft.com/office/word/2006/wordml" xmlns:wps="http://schemas.microsoft.com/office/word/2010/wordprocessingShape" mc:Ignorable="w14 w15 w16se w16cid wp14">
   <w:p>
     <w:pPr>
       <w:pStyle w:val="Cabealho"/>
@@ -14206,7 +15050,7 @@
 </file>
 
 <file path=word/numbering.xml><?xml version="1.0" encoding="utf-8"?>
-<w:numbering xmlns:wpc="http://schemas.microsoft.com/office/word/2010/wordprocessingCanvas" xmlns:mc="http://schemas.openxmlformats.org/markup-compatibility/2006" xmlns:o="urn:schemas-microsoft-com:office:office" xmlns:r="http://schemas.openxmlformats.org/officeDocument/2006/relationships" xmlns:m="http://schemas.openxmlformats.org/officeDocument/2006/math" xmlns:v="urn:schemas-microsoft-com:vml" xmlns:wp14="http://schemas.microsoft.com/office/word/2010/wordprocessingDrawing" xmlns:wp="http://schemas.openxmlformats.org/drawingml/2006/wordprocessingDrawing" xmlns:w10="urn:schemas-microsoft-com:office:word" xmlns:w="http://schemas.openxmlformats.org/wordprocessingml/2006/main" xmlns:w14="http://schemas.microsoft.com/office/word/2010/wordml" xmlns:w15="http://schemas.microsoft.com/office/word/2012/wordml" xmlns:wpg="http://schemas.microsoft.com/office/word/2010/wordprocessingGroup" xmlns:wpi="http://schemas.microsoft.com/office/word/2010/wordprocessingInk" xmlns:wne="http://schemas.microsoft.com/office/word/2006/wordml" xmlns:wps="http://schemas.microsoft.com/office/word/2010/wordprocessingShape" mc:Ignorable="w14 w15 wp14">
+<w:numbering xmlns:wpc="http://schemas.microsoft.com/office/word/2010/wordprocessingCanvas" xmlns:cx="http://schemas.microsoft.com/office/drawing/2014/chartex" xmlns:cx1="http://schemas.microsoft.com/office/drawing/2015/9/8/chartex" xmlns:cx2="http://schemas.microsoft.com/office/drawing/2015/10/21/chartex" xmlns:cx3="http://schemas.microsoft.com/office/drawing/2016/5/9/chartex" xmlns:cx4="http://schemas.microsoft.com/office/drawing/2016/5/10/chartex" xmlns:cx5="http://schemas.microsoft.com/office/drawing/2016/5/11/chartex" xmlns:cx6="http://schemas.microsoft.com/office/drawing/2016/5/12/chartex" xmlns:cx7="http://schemas.microsoft.com/office/drawing/2016/5/13/chartex" xmlns:cx8="http://schemas.microsoft.com/office/drawing/2016/5/14/chartex" xmlns:mc="http://schemas.openxmlformats.org/markup-compatibility/2006" xmlns:aink="http://schemas.microsoft.com/office/drawing/2016/ink" xmlns:am3d="http://schemas.microsoft.com/office/drawing/2017/model3d" xmlns:o="urn:schemas-microsoft-com:office:office" xmlns:r="http://schemas.openxmlformats.org/officeDocument/2006/relationships" xmlns:m="http://schemas.openxmlformats.org/officeDocument/2006/math" xmlns:v="urn:schemas-microsoft-com:vml" xmlns:wp14="http://schemas.microsoft.com/office/word/2010/wordprocessingDrawing" xmlns:wp="http://schemas.openxmlformats.org/drawingml/2006/wordprocessingDrawing" xmlns:w10="urn:schemas-microsoft-com:office:word" xmlns:w="http://schemas.openxmlformats.org/wordprocessingml/2006/main" xmlns:w14="http://schemas.microsoft.com/office/word/2010/wordml" xmlns:w15="http://schemas.microsoft.com/office/word/2012/wordml" xmlns:w16cid="http://schemas.microsoft.com/office/word/2016/wordml/cid" xmlns:w16se="http://schemas.microsoft.com/office/word/2015/wordml/symex" xmlns:wpg="http://schemas.microsoft.com/office/word/2010/wordprocessingGroup" xmlns:wpi="http://schemas.microsoft.com/office/word/2010/wordprocessingInk" xmlns:wne="http://schemas.microsoft.com/office/word/2006/wordml" xmlns:wps="http://schemas.microsoft.com/office/word/2010/wordprocessingShape" mc:Ignorable="w14 w15 w16se w16cid wp14">
   <w:numPicBullet w:numPicBulletId="0">
     <w:pict>
       <v:shapetype id="_x0000_t75" coordsize="21600,21600" o:spt="75" o:preferrelative="t" path="m@4@5l@4@11@9@11@9@5xe" filled="f" stroked="f">
@@ -14228,7 +15072,7 @@
         <v:path o:extrusionok="f" gradientshapeok="t" o:connecttype="rect"/>
         <o:lock v:ext="edit" aspectratio="t"/>
       </v:shapetype>
-      <v:shape id="_x0000_i1029" type="#_x0000_t75" style="width:3in;height:3in" o:bullet="t">
+      <v:shape id="_x0000_i1030" type="#_x0000_t75" style="width:3in;height:3in" o:bullet="t">
         <v:imagedata r:id="rId1" o:title=""/>
       </v:shape>
     </w:pict>
@@ -16998,7 +17842,7 @@
 </file>
 
 <file path=word/styles.xml><?xml version="1.0" encoding="utf-8"?>
-<w:styles xmlns:mc="http://schemas.openxmlformats.org/markup-compatibility/2006" xmlns:r="http://schemas.openxmlformats.org/officeDocument/2006/relationships" xmlns:w="http://schemas.openxmlformats.org/wordprocessingml/2006/main" xmlns:w14="http://schemas.microsoft.com/office/word/2010/wordml" xmlns:w15="http://schemas.microsoft.com/office/word/2012/wordml" mc:Ignorable="w14 w15">
+<w:styles xmlns:mc="http://schemas.openxmlformats.org/markup-compatibility/2006" xmlns:r="http://schemas.openxmlformats.org/officeDocument/2006/relationships" xmlns:w="http://schemas.openxmlformats.org/wordprocessingml/2006/main" xmlns:w14="http://schemas.microsoft.com/office/word/2010/wordml" xmlns:w15="http://schemas.microsoft.com/office/word/2012/wordml" xmlns:w16cid="http://schemas.microsoft.com/office/word/2016/wordml/cid" xmlns:w16se="http://schemas.microsoft.com/office/word/2015/wordml/symex" mc:Ignorable="w14 w15 w16se w16cid">
   <w:docDefaults>
     <w:rPrDefault>
       <w:rPr>
@@ -17008,7 +17852,7 @@
     </w:rPrDefault>
     <w:pPrDefault/>
   </w:docDefaults>
-  <w:latentStyles w:defLockedState="0" w:defUIPriority="99" w:defSemiHidden="0" w:defUnhideWhenUsed="0" w:defQFormat="0" w:count="371">
+  <w:latentStyles w:defLockedState="0" w:defUIPriority="99" w:defSemiHidden="0" w:defUnhideWhenUsed="0" w:defQFormat="0" w:count="375">
     <w:lsdException w:name="Normal" w:uiPriority="0" w:qFormat="1"/>
     <w:lsdException w:name="heading 1" w:qFormat="1"/>
     <w:lsdException w:name="heading 2" w:qFormat="1"/>
@@ -17114,7 +17958,6 @@
     <w:lsdException w:name="HTML Sample" w:semiHidden="1" w:unhideWhenUsed="1"/>
     <w:lsdException w:name="HTML Typewriter" w:semiHidden="1" w:unhideWhenUsed="1"/>
     <w:lsdException w:name="HTML Variable" w:semiHidden="1" w:unhideWhenUsed="1"/>
-    <w:lsdException w:name="Normal Table" w:semiHidden="1" w:unhideWhenUsed="1"/>
     <w:lsdException w:name="annotation subject" w:semiHidden="1" w:unhideWhenUsed="1"/>
     <w:lsdException w:name="No List" w:semiHidden="1" w:unhideWhenUsed="1"/>
     <w:lsdException w:name="Outline List 1" w:semiHidden="1" w:unhideWhenUsed="1"/>
@@ -17158,10 +18001,8 @@
     <w:lsdException w:name="Table Elegant" w:semiHidden="1" w:unhideWhenUsed="1"/>
     <w:lsdException w:name="Table Professional" w:semiHidden="1" w:unhideWhenUsed="1"/>
     <w:lsdException w:name="Table Subtle 1" w:semiHidden="1" w:unhideWhenUsed="1"/>
-    <w:lsdException w:name="Table Subtle 2" w:semiHidden="1" w:unhideWhenUsed="1"/>
     <w:lsdException w:name="Table Web 1" w:semiHidden="1" w:unhideWhenUsed="1"/>
     <w:lsdException w:name="Table Web 2" w:semiHidden="1" w:unhideWhenUsed="1"/>
-    <w:lsdException w:name="Table Web 3" w:semiHidden="1" w:unhideWhenUsed="1"/>
     <w:lsdException w:name="Balloon Text" w:semiHidden="1"/>
     <w:lsdException w:name="Table Theme" w:semiHidden="1" w:unhideWhenUsed="1"/>
     <w:lsdException w:name="Placeholder Text" w:semiHidden="1"/>
@@ -17379,6 +18220,10 @@
     <w:lsdException w:name="List Table 5 Dark Accent 6" w:uiPriority="50"/>
     <w:lsdException w:name="List Table 6 Colorful Accent 6" w:uiPriority="51"/>
     <w:lsdException w:name="List Table 7 Colorful Accent 6" w:uiPriority="52"/>
+    <w:lsdException w:name="Mention" w:semiHidden="1" w:unhideWhenUsed="1"/>
+    <w:lsdException w:name="Smart Hyperlink" w:semiHidden="1" w:unhideWhenUsed="1"/>
+    <w:lsdException w:name="Hashtag" w:semiHidden="1" w:unhideWhenUsed="1"/>
+    <w:lsdException w:name="Unresolved Mention" w:semiHidden="1" w:unhideWhenUsed="1"/>
   </w:latentStyles>
   <w:style w:type="paragraph" w:default="1" w:styleId="Normal">
     <w:name w:val="Normal"/>
@@ -18692,8 +19537,8 @@
     <w:semiHidden/>
     <w:rsid w:val="00E751E1"/>
   </w:style>
-  <w:style w:type="character" w:customStyle="1" w:styleId="UnresolvedMention">
-    <w:name w:val="Unresolved Mention"/>
+  <w:style w:type="character" w:customStyle="1" w:styleId="MenoPendente1">
+    <w:name w:val="Menção Pendente1"/>
     <w:basedOn w:val="Fontepargpadro"/>
     <w:uiPriority w:val="99"/>
     <w:semiHidden/>
@@ -18995,7 +19840,7 @@
 </file>
 
 <file path=customXml/itemProps1.xml><?xml version="1.0" encoding="utf-8"?>
-<ds:datastoreItem xmlns:ds="http://schemas.openxmlformats.org/officeDocument/2006/customXml" ds:itemID="{0342ACDD-0AE2-439A-B374-F8E264B13058}">
+<ds:datastoreItem xmlns:ds="http://schemas.openxmlformats.org/officeDocument/2006/customXml" ds:itemID="{1AAC8F0E-8D6F-4DAF-89E1-5741632A2626}">
   <ds:schemaRefs>
     <ds:schemaRef ds:uri="http://schemas.openxmlformats.org/officeDocument/2006/bibliography"/>
   </ds:schemaRefs>

</xml_diff>